<commit_message>
Update convergence analysis to use median convergence rates; enhance README with method descriptions
</commit_message>
<xml_diff>
--- a/SComp-Project2.docx
+++ b/SComp-Project2.docx
@@ -3,60 +3,4316 @@
 <w:document xmlns:wpc="http://schemas.microsoft.com/office/word/2010/wordprocessingCanvas" xmlns:cx="http://schemas.microsoft.com/office/drawing/2014/chartex" xmlns:cx1="http://schemas.microsoft.com/office/drawing/2015/9/8/chartex" xmlns:cx2="http://schemas.microsoft.com/office/drawing/2015/10/21/chartex" xmlns:cx3="http://schemas.microsoft.com/office/drawing/2016/5/9/chartex" xmlns:cx4="http://schemas.microsoft.com/office/drawing/2016/5/10/chartex" xmlns:cx5="http://schemas.microsoft.com/office/drawing/2016/5/11/chartex" xmlns:cx6="http://schemas.microsoft.com/office/drawing/2016/5/12/chartex" xmlns:cx7="http://schemas.microsoft.com/office/drawing/2016/5/13/chartex" xmlns:cx8="http://schemas.microsoft.com/office/drawing/2016/5/14/chartex" xmlns:mc="http://schemas.openxmlformats.org/markup-compatibility/2006" xmlns:aink="http://schemas.microsoft.com/office/drawing/2016/ink" xmlns:am3d="http://schemas.microsoft.com/office/drawing/2017/model3d" xmlns:o="urn:schemas-microsoft-com:office:office" xmlns:oel="http://schemas.microsoft.com/office/2019/extlst" xmlns:r="http://schemas.openxmlformats.org/officeDocument/2006/relationships" xmlns:m="http://schemas.openxmlformats.org/officeDocument/2006/math" xmlns:v="urn:schemas-microsoft-com:vml" xmlns:wp14="http://schemas.microsoft.com/office/word/2010/wordprocessingDrawing" xmlns:wp="http://schemas.openxmlformats.org/drawingml/2006/wordprocessingDrawing" xmlns:w10="urn:schemas-microsoft-com:office:word" xmlns:w="http://schemas.openxmlformats.org/wordprocessingml/2006/main" xmlns:w14="http://schemas.microsoft.com/office/word/2010/wordml" xmlns:w15="http://schemas.microsoft.com/office/word/2012/wordml" xmlns:w16cex="http://schemas.microsoft.com/office/word/2018/wordml/cex" xmlns:w16cid="http://schemas.microsoft.com/office/word/2016/wordml/cid" xmlns:w16="http://schemas.microsoft.com/office/word/2018/wordml" xmlns:w16du="http://schemas.microsoft.com/office/word/2023/wordml/word16du" xmlns:w16sdtdh="http://schemas.microsoft.com/office/word/2020/wordml/sdtdatahash" xmlns:w16sdtfl="http://schemas.microsoft.com/office/word/2024/wordml/sdtformatlock" xmlns:w16se="http://schemas.microsoft.com/office/word/2015/wordml/symex" xmlns:wpg="http://schemas.microsoft.com/office/word/2010/wordprocessingGroup" xmlns:wpi="http://schemas.microsoft.com/office/word/2010/wordprocessingInk" xmlns:wne="http://schemas.microsoft.com/office/word/2006/wordml" xmlns:wps="http://schemas.microsoft.com/office/word/2010/wordprocessingShape" mc:Ignorable="w14 w15 w16se w16cid w16 w16cex w16sdtdh w16sdtfl w16du wp14">
   <w:body>
     <w:p>
-      <w:r>
+      <w:pPr>
+        <w:jc w:val="center"/>
+        <w:rPr>
+          <w:sz w:val="40"/>
+          <w:szCs w:val="40"/>
+        </w:rPr>
+      </w:pPr>
+      <w:r>
+        <w:rPr>
+          <w:sz w:val="40"/>
+          <w:szCs w:val="40"/>
+        </w:rPr>
         <w:t>Sawyer</w:t>
       </w:r>
       <w:r>
+        <w:rPr>
+          <w:sz w:val="40"/>
+          <w:szCs w:val="40"/>
+        </w:rPr>
         <w:t xml:space="preserve"> Theis</w:t>
       </w:r>
     </w:p>
     <w:p>
-      <w:r>
+      <w:pPr>
+        <w:jc w:val="center"/>
+        <w:rPr>
+          <w:sz w:val="40"/>
+          <w:szCs w:val="40"/>
+        </w:rPr>
+      </w:pPr>
+      <w:r>
+        <w:rPr>
+          <w:sz w:val="40"/>
+          <w:szCs w:val="40"/>
+        </w:rPr>
         <w:t xml:space="preserve">Project </w:t>
       </w:r>
       <w:r>
+        <w:rPr>
+          <w:sz w:val="40"/>
+          <w:szCs w:val="40"/>
+        </w:rPr>
         <w:t>2</w:t>
+      </w:r>
+    </w:p>
+    <w:p/>
+    <w:p/>
+    <w:p/>
+    <w:sdt>
+      <w:sdtPr>
+        <w:rPr>
+          <w:rFonts w:asciiTheme="minorHAnsi" w:eastAsiaTheme="minorHAnsi" w:hAnsiTheme="minorHAnsi" w:cstheme="minorBidi"/>
+          <w:color w:val="auto"/>
+          <w:kern w:val="2"/>
+          <w:sz w:val="22"/>
+          <w:szCs w:val="22"/>
+          <w14:ligatures w14:val="standardContextual"/>
+        </w:rPr>
+        <w:id w:val="-1730453956"/>
+        <w:docPartObj>
+          <w:docPartGallery w:val="Table of Contents"/>
+          <w:docPartUnique/>
+        </w:docPartObj>
+      </w:sdtPr>
+      <w:sdtEndPr>
+        <w:rPr>
+          <w:b/>
+          <w:bCs/>
+          <w:noProof/>
+        </w:rPr>
+      </w:sdtEndPr>
+      <w:sdtContent>
+        <w:p>
+          <w:pPr>
+            <w:pStyle w:val="TOCHeading"/>
+          </w:pPr>
+          <w:r>
+            <w:t>Contents</w:t>
+          </w:r>
+        </w:p>
+        <w:p>
+          <w:pPr>
+            <w:pStyle w:val="TOC1"/>
+            <w:tabs>
+              <w:tab w:val="right" w:leader="dot" w:pos="9350"/>
+            </w:tabs>
+            <w:rPr>
+              <w:noProof/>
+            </w:rPr>
+          </w:pPr>
+          <w:r>
+            <w:fldChar w:fldCharType="begin"/>
+          </w:r>
+          <w:r>
+            <w:instrText xml:space="preserve"> TOC \o "1-3" \h \z \u </w:instrText>
+          </w:r>
+          <w:r>
+            <w:fldChar w:fldCharType="separate"/>
+          </w:r>
+          <w:hyperlink w:anchor="_Toc193384496" w:history="1">
+            <w:r>
+              <w:rPr>
+                <w:rStyle w:val="Hyperlink"/>
+                <w:noProof/>
+              </w:rPr>
+              <w:t>Introduction</w:t>
+            </w:r>
+            <w:r>
+              <w:rPr>
+                <w:noProof/>
+                <w:webHidden/>
+              </w:rPr>
+              <w:tab/>
+            </w:r>
+            <w:r>
+              <w:rPr>
+                <w:noProof/>
+                <w:webHidden/>
+              </w:rPr>
+              <w:fldChar w:fldCharType="begin"/>
+            </w:r>
+            <w:r>
+              <w:rPr>
+                <w:noProof/>
+                <w:webHidden/>
+              </w:rPr>
+              <w:instrText xml:space="preserve"> PAGEREF _Toc193384496 \h </w:instrText>
+            </w:r>
+            <w:r>
+              <w:rPr>
+                <w:noProof/>
+                <w:webHidden/>
+              </w:rPr>
+            </w:r>
+            <w:r>
+              <w:rPr>
+                <w:noProof/>
+                <w:webHidden/>
+              </w:rPr>
+              <w:fldChar w:fldCharType="separate"/>
+            </w:r>
+            <w:r>
+              <w:rPr>
+                <w:noProof/>
+                <w:webHidden/>
+              </w:rPr>
+              <w:t>1</w:t>
+            </w:r>
+            <w:r>
+              <w:rPr>
+                <w:noProof/>
+                <w:webHidden/>
+              </w:rPr>
+              <w:fldChar w:fldCharType="end"/>
+            </w:r>
+          </w:hyperlink>
+        </w:p>
+        <w:p>
+          <w:pPr>
+            <w:pStyle w:val="TOC1"/>
+            <w:tabs>
+              <w:tab w:val="right" w:leader="dot" w:pos="9350"/>
+            </w:tabs>
+            <w:rPr>
+              <w:noProof/>
+            </w:rPr>
+          </w:pPr>
+          <w:hyperlink w:anchor="_Toc193384497" w:history="1">
+            <w:r>
+              <w:rPr>
+                <w:rStyle w:val="Hyperlink"/>
+                <w:noProof/>
+              </w:rPr>
+              <w:t>Root Calculation Methods</w:t>
+            </w:r>
+            <w:r>
+              <w:rPr>
+                <w:noProof/>
+                <w:webHidden/>
+              </w:rPr>
+              <w:tab/>
+            </w:r>
+            <w:r>
+              <w:rPr>
+                <w:noProof/>
+                <w:webHidden/>
+              </w:rPr>
+              <w:fldChar w:fldCharType="begin"/>
+            </w:r>
+            <w:r>
+              <w:rPr>
+                <w:noProof/>
+                <w:webHidden/>
+              </w:rPr>
+              <w:instrText xml:space="preserve"> PAGEREF _Toc193384497 \h </w:instrText>
+            </w:r>
+            <w:r>
+              <w:rPr>
+                <w:noProof/>
+                <w:webHidden/>
+              </w:rPr>
+            </w:r>
+            <w:r>
+              <w:rPr>
+                <w:noProof/>
+                <w:webHidden/>
+              </w:rPr>
+              <w:fldChar w:fldCharType="separate"/>
+            </w:r>
+            <w:r>
+              <w:rPr>
+                <w:noProof/>
+                <w:webHidden/>
+              </w:rPr>
+              <w:t>1</w:t>
+            </w:r>
+            <w:r>
+              <w:rPr>
+                <w:noProof/>
+                <w:webHidden/>
+              </w:rPr>
+              <w:fldChar w:fldCharType="end"/>
+            </w:r>
+          </w:hyperlink>
+        </w:p>
+        <w:p>
+          <w:pPr>
+            <w:pStyle w:val="TOC2"/>
+            <w:tabs>
+              <w:tab w:val="right" w:leader="dot" w:pos="9350"/>
+            </w:tabs>
+            <w:rPr>
+              <w:noProof/>
+            </w:rPr>
+          </w:pPr>
+          <w:hyperlink w:anchor="_Toc193384498" w:history="1">
+            <w:r>
+              <w:rPr>
+                <w:rStyle w:val="Hyperlink"/>
+                <w:noProof/>
+              </w:rPr>
+              <w:t>Bisection Method</w:t>
+            </w:r>
+            <w:r>
+              <w:rPr>
+                <w:noProof/>
+                <w:webHidden/>
+              </w:rPr>
+              <w:tab/>
+            </w:r>
+            <w:r>
+              <w:rPr>
+                <w:noProof/>
+                <w:webHidden/>
+              </w:rPr>
+              <w:fldChar w:fldCharType="begin"/>
+            </w:r>
+            <w:r>
+              <w:rPr>
+                <w:noProof/>
+                <w:webHidden/>
+              </w:rPr>
+              <w:instrText xml:space="preserve"> PAGEREF _Toc193384498 \h </w:instrText>
+            </w:r>
+            <w:r>
+              <w:rPr>
+                <w:noProof/>
+                <w:webHidden/>
+              </w:rPr>
+            </w:r>
+            <w:r>
+              <w:rPr>
+                <w:noProof/>
+                <w:webHidden/>
+              </w:rPr>
+              <w:fldChar w:fldCharType="separate"/>
+            </w:r>
+            <w:r>
+              <w:rPr>
+                <w:noProof/>
+                <w:webHidden/>
+              </w:rPr>
+              <w:t>1</w:t>
+            </w:r>
+            <w:r>
+              <w:rPr>
+                <w:noProof/>
+                <w:webHidden/>
+              </w:rPr>
+              <w:fldChar w:fldCharType="end"/>
+            </w:r>
+          </w:hyperlink>
+        </w:p>
+        <w:p>
+          <w:pPr>
+            <w:pStyle w:val="TOC2"/>
+            <w:tabs>
+              <w:tab w:val="right" w:leader="dot" w:pos="9350"/>
+            </w:tabs>
+            <w:rPr>
+              <w:noProof/>
+            </w:rPr>
+          </w:pPr>
+          <w:hyperlink w:anchor="_Toc193384499" w:history="1">
+            <w:r>
+              <w:rPr>
+                <w:rStyle w:val="Hyperlink"/>
+                <w:noProof/>
+              </w:rPr>
+              <w:t>Newton Method</w:t>
+            </w:r>
+            <w:r>
+              <w:rPr>
+                <w:noProof/>
+                <w:webHidden/>
+              </w:rPr>
+              <w:tab/>
+            </w:r>
+            <w:r>
+              <w:rPr>
+                <w:noProof/>
+                <w:webHidden/>
+              </w:rPr>
+              <w:fldChar w:fldCharType="begin"/>
+            </w:r>
+            <w:r>
+              <w:rPr>
+                <w:noProof/>
+                <w:webHidden/>
+              </w:rPr>
+              <w:instrText xml:space="preserve"> PAGEREF _Toc193384499 \h </w:instrText>
+            </w:r>
+            <w:r>
+              <w:rPr>
+                <w:noProof/>
+                <w:webHidden/>
+              </w:rPr>
+            </w:r>
+            <w:r>
+              <w:rPr>
+                <w:noProof/>
+                <w:webHidden/>
+              </w:rPr>
+              <w:fldChar w:fldCharType="separate"/>
+            </w:r>
+            <w:r>
+              <w:rPr>
+                <w:noProof/>
+                <w:webHidden/>
+              </w:rPr>
+              <w:t>1</w:t>
+            </w:r>
+            <w:r>
+              <w:rPr>
+                <w:noProof/>
+                <w:webHidden/>
+              </w:rPr>
+              <w:fldChar w:fldCharType="end"/>
+            </w:r>
+          </w:hyperlink>
+        </w:p>
+        <w:p>
+          <w:pPr>
+            <w:pStyle w:val="TOC2"/>
+            <w:tabs>
+              <w:tab w:val="right" w:leader="dot" w:pos="9350"/>
+            </w:tabs>
+            <w:rPr>
+              <w:noProof/>
+            </w:rPr>
+          </w:pPr>
+          <w:hyperlink w:anchor="_Toc193384500" w:history="1">
+            <w:r>
+              <w:rPr>
+                <w:rStyle w:val="Hyperlink"/>
+                <w:noProof/>
+              </w:rPr>
+              <w:t>Secant Method</w:t>
+            </w:r>
+            <w:r>
+              <w:rPr>
+                <w:noProof/>
+                <w:webHidden/>
+              </w:rPr>
+              <w:tab/>
+            </w:r>
+            <w:r>
+              <w:rPr>
+                <w:noProof/>
+                <w:webHidden/>
+              </w:rPr>
+              <w:fldChar w:fldCharType="begin"/>
+            </w:r>
+            <w:r>
+              <w:rPr>
+                <w:noProof/>
+                <w:webHidden/>
+              </w:rPr>
+              <w:instrText xml:space="preserve"> PAGEREF _Toc193384500 \h </w:instrText>
+            </w:r>
+            <w:r>
+              <w:rPr>
+                <w:noProof/>
+                <w:webHidden/>
+              </w:rPr>
+            </w:r>
+            <w:r>
+              <w:rPr>
+                <w:noProof/>
+                <w:webHidden/>
+              </w:rPr>
+              <w:fldChar w:fldCharType="separate"/>
+            </w:r>
+            <w:r>
+              <w:rPr>
+                <w:noProof/>
+                <w:webHidden/>
+              </w:rPr>
+              <w:t>1</w:t>
+            </w:r>
+            <w:r>
+              <w:rPr>
+                <w:noProof/>
+                <w:webHidden/>
+              </w:rPr>
+              <w:fldChar w:fldCharType="end"/>
+            </w:r>
+          </w:hyperlink>
+        </w:p>
+        <w:p>
+          <w:pPr>
+            <w:pStyle w:val="TOC1"/>
+            <w:tabs>
+              <w:tab w:val="right" w:leader="dot" w:pos="9350"/>
+            </w:tabs>
+            <w:rPr>
+              <w:noProof/>
+            </w:rPr>
+          </w:pPr>
+          <w:hyperlink w:anchor="_Toc193384501" w:history="1">
+            <w:r>
+              <w:rPr>
+                <w:rStyle w:val="Hyperlink"/>
+                <w:noProof/>
+              </w:rPr>
+              <w:t>Method Termination</w:t>
+            </w:r>
+            <w:r>
+              <w:rPr>
+                <w:noProof/>
+                <w:webHidden/>
+              </w:rPr>
+              <w:tab/>
+            </w:r>
+            <w:r>
+              <w:rPr>
+                <w:noProof/>
+                <w:webHidden/>
+              </w:rPr>
+              <w:fldChar w:fldCharType="begin"/>
+            </w:r>
+            <w:r>
+              <w:rPr>
+                <w:noProof/>
+                <w:webHidden/>
+              </w:rPr>
+              <w:instrText xml:space="preserve"> PAGEREF _Toc193384501 \h </w:instrText>
+            </w:r>
+            <w:r>
+              <w:rPr>
+                <w:noProof/>
+                <w:webHidden/>
+              </w:rPr>
+            </w:r>
+            <w:r>
+              <w:rPr>
+                <w:noProof/>
+                <w:webHidden/>
+              </w:rPr>
+              <w:fldChar w:fldCharType="separate"/>
+            </w:r>
+            <w:r>
+              <w:rPr>
+                <w:noProof/>
+                <w:webHidden/>
+              </w:rPr>
+              <w:t>2</w:t>
+            </w:r>
+            <w:r>
+              <w:rPr>
+                <w:noProof/>
+                <w:webHidden/>
+              </w:rPr>
+              <w:fldChar w:fldCharType="end"/>
+            </w:r>
+          </w:hyperlink>
+        </w:p>
+        <w:p>
+          <w:pPr>
+            <w:pStyle w:val="TOC1"/>
+            <w:tabs>
+              <w:tab w:val="right" w:leader="dot" w:pos="9350"/>
+            </w:tabs>
+            <w:rPr>
+              <w:noProof/>
+            </w:rPr>
+          </w:pPr>
+          <w:hyperlink w:anchor="_Toc193384502" w:history="1">
+            <w:r>
+              <w:rPr>
+                <w:rStyle w:val="Hyperlink"/>
+                <w:noProof/>
+              </w:rPr>
+              <w:t>Convergence Analysis</w:t>
+            </w:r>
+            <w:r>
+              <w:rPr>
+                <w:noProof/>
+                <w:webHidden/>
+              </w:rPr>
+              <w:tab/>
+            </w:r>
+            <w:r>
+              <w:rPr>
+                <w:noProof/>
+                <w:webHidden/>
+              </w:rPr>
+              <w:fldChar w:fldCharType="begin"/>
+            </w:r>
+            <w:r>
+              <w:rPr>
+                <w:noProof/>
+                <w:webHidden/>
+              </w:rPr>
+              <w:instrText xml:space="preserve"> PAGEREF _Toc193384502 \h </w:instrText>
+            </w:r>
+            <w:r>
+              <w:rPr>
+                <w:noProof/>
+                <w:webHidden/>
+              </w:rPr>
+            </w:r>
+            <w:r>
+              <w:rPr>
+                <w:noProof/>
+                <w:webHidden/>
+              </w:rPr>
+              <w:fldChar w:fldCharType="separate"/>
+            </w:r>
+            <w:r>
+              <w:rPr>
+                <w:noProof/>
+                <w:webHidden/>
+              </w:rPr>
+              <w:t>2</w:t>
+            </w:r>
+            <w:r>
+              <w:rPr>
+                <w:noProof/>
+                <w:webHidden/>
+              </w:rPr>
+              <w:fldChar w:fldCharType="end"/>
+            </w:r>
+          </w:hyperlink>
+        </w:p>
+        <w:p>
+          <w:pPr>
+            <w:pStyle w:val="TOC1"/>
+            <w:tabs>
+              <w:tab w:val="right" w:leader="dot" w:pos="9350"/>
+            </w:tabs>
+            <w:rPr>
+              <w:noProof/>
+            </w:rPr>
+          </w:pPr>
+          <w:hyperlink w:anchor="_Toc193384503" w:history="1">
+            <w:r>
+              <w:rPr>
+                <w:rStyle w:val="Hyperlink"/>
+                <w:noProof/>
+              </w:rPr>
+              <w:t>Results</w:t>
+            </w:r>
+            <w:r>
+              <w:rPr>
+                <w:noProof/>
+                <w:webHidden/>
+              </w:rPr>
+              <w:tab/>
+            </w:r>
+            <w:r>
+              <w:rPr>
+                <w:noProof/>
+                <w:webHidden/>
+              </w:rPr>
+              <w:fldChar w:fldCharType="begin"/>
+            </w:r>
+            <w:r>
+              <w:rPr>
+                <w:noProof/>
+                <w:webHidden/>
+              </w:rPr>
+              <w:instrText xml:space="preserve"> PAGEREF _Toc193384503 \h </w:instrText>
+            </w:r>
+            <w:r>
+              <w:rPr>
+                <w:noProof/>
+                <w:webHidden/>
+              </w:rPr>
+            </w:r>
+            <w:r>
+              <w:rPr>
+                <w:noProof/>
+                <w:webHidden/>
+              </w:rPr>
+              <w:fldChar w:fldCharType="separate"/>
+            </w:r>
+            <w:r>
+              <w:rPr>
+                <w:noProof/>
+                <w:webHidden/>
+              </w:rPr>
+              <w:t>2</w:t>
+            </w:r>
+            <w:r>
+              <w:rPr>
+                <w:noProof/>
+                <w:webHidden/>
+              </w:rPr>
+              <w:fldChar w:fldCharType="end"/>
+            </w:r>
+          </w:hyperlink>
+        </w:p>
+        <w:p>
+          <w:pPr>
+            <w:pStyle w:val="TOC2"/>
+            <w:tabs>
+              <w:tab w:val="right" w:leader="dot" w:pos="9350"/>
+            </w:tabs>
+            <w:rPr>
+              <w:noProof/>
+            </w:rPr>
+          </w:pPr>
+          <w:hyperlink w:anchor="_Toc193384504" w:history="1">
+            <w:r>
+              <w:rPr>
+                <w:rStyle w:val="Hyperlink"/>
+                <w:noProof/>
+              </w:rPr>
+              <w:t>Function 1</w:t>
+            </w:r>
+            <w:r>
+              <w:rPr>
+                <w:noProof/>
+                <w:webHidden/>
+              </w:rPr>
+              <w:tab/>
+            </w:r>
+            <w:r>
+              <w:rPr>
+                <w:noProof/>
+                <w:webHidden/>
+              </w:rPr>
+              <w:fldChar w:fldCharType="begin"/>
+            </w:r>
+            <w:r>
+              <w:rPr>
+                <w:noProof/>
+                <w:webHidden/>
+              </w:rPr>
+              <w:instrText xml:space="preserve"> PAGEREF _Toc193384504 \h </w:instrText>
+            </w:r>
+            <w:r>
+              <w:rPr>
+                <w:noProof/>
+                <w:webHidden/>
+              </w:rPr>
+            </w:r>
+            <w:r>
+              <w:rPr>
+                <w:noProof/>
+                <w:webHidden/>
+              </w:rPr>
+              <w:fldChar w:fldCharType="separate"/>
+            </w:r>
+            <w:r>
+              <w:rPr>
+                <w:noProof/>
+                <w:webHidden/>
+              </w:rPr>
+              <w:t>2</w:t>
+            </w:r>
+            <w:r>
+              <w:rPr>
+                <w:noProof/>
+                <w:webHidden/>
+              </w:rPr>
+              <w:fldChar w:fldCharType="end"/>
+            </w:r>
+          </w:hyperlink>
+        </w:p>
+        <w:p>
+          <w:pPr>
+            <w:pStyle w:val="TOC2"/>
+            <w:tabs>
+              <w:tab w:val="right" w:leader="dot" w:pos="9350"/>
+            </w:tabs>
+            <w:rPr>
+              <w:noProof/>
+            </w:rPr>
+          </w:pPr>
+          <w:hyperlink w:anchor="_Toc193384505" w:history="1">
+            <w:r>
+              <w:rPr>
+                <w:rStyle w:val="Hyperlink"/>
+                <w:rFonts w:asciiTheme="majorHAnsi" w:eastAsiaTheme="majorEastAsia" w:hAnsiTheme="majorHAnsi" w:cstheme="majorBidi"/>
+                <w:noProof/>
+              </w:rPr>
+              <w:t>Function 2</w:t>
+            </w:r>
+            <w:r>
+              <w:rPr>
+                <w:noProof/>
+                <w:webHidden/>
+              </w:rPr>
+              <w:tab/>
+            </w:r>
+            <w:r>
+              <w:rPr>
+                <w:noProof/>
+                <w:webHidden/>
+              </w:rPr>
+              <w:fldChar w:fldCharType="begin"/>
+            </w:r>
+            <w:r>
+              <w:rPr>
+                <w:noProof/>
+                <w:webHidden/>
+              </w:rPr>
+              <w:instrText xml:space="preserve"> PAGEREF _Toc193384505 \h </w:instrText>
+            </w:r>
+            <w:r>
+              <w:rPr>
+                <w:noProof/>
+                <w:webHidden/>
+              </w:rPr>
+            </w:r>
+            <w:r>
+              <w:rPr>
+                <w:noProof/>
+                <w:webHidden/>
+              </w:rPr>
+              <w:fldChar w:fldCharType="separate"/>
+            </w:r>
+            <w:r>
+              <w:rPr>
+                <w:noProof/>
+                <w:webHidden/>
+              </w:rPr>
+              <w:t>3</w:t>
+            </w:r>
+            <w:r>
+              <w:rPr>
+                <w:noProof/>
+                <w:webHidden/>
+              </w:rPr>
+              <w:fldChar w:fldCharType="end"/>
+            </w:r>
+          </w:hyperlink>
+        </w:p>
+        <w:p>
+          <w:pPr>
+            <w:pStyle w:val="TOC2"/>
+            <w:tabs>
+              <w:tab w:val="right" w:leader="dot" w:pos="9350"/>
+            </w:tabs>
+            <w:rPr>
+              <w:noProof/>
+            </w:rPr>
+          </w:pPr>
+          <w:hyperlink w:anchor="_Toc193384506" w:history="1">
+            <w:r>
+              <w:rPr>
+                <w:rStyle w:val="Hyperlink"/>
+                <w:rFonts w:asciiTheme="majorHAnsi" w:eastAsiaTheme="majorEastAsia" w:hAnsiTheme="majorHAnsi" w:cstheme="majorBidi"/>
+                <w:noProof/>
+              </w:rPr>
+              <w:t>Function 3</w:t>
+            </w:r>
+            <w:r>
+              <w:rPr>
+                <w:noProof/>
+                <w:webHidden/>
+              </w:rPr>
+              <w:tab/>
+            </w:r>
+            <w:r>
+              <w:rPr>
+                <w:noProof/>
+                <w:webHidden/>
+              </w:rPr>
+              <w:fldChar w:fldCharType="begin"/>
+            </w:r>
+            <w:r>
+              <w:rPr>
+                <w:noProof/>
+                <w:webHidden/>
+              </w:rPr>
+              <w:instrText xml:space="preserve"> PAGEREF _Toc193384506 \h </w:instrText>
+            </w:r>
+            <w:r>
+              <w:rPr>
+                <w:noProof/>
+                <w:webHidden/>
+              </w:rPr>
+            </w:r>
+            <w:r>
+              <w:rPr>
+                <w:noProof/>
+                <w:webHidden/>
+              </w:rPr>
+              <w:fldChar w:fldCharType="separate"/>
+            </w:r>
+            <w:r>
+              <w:rPr>
+                <w:noProof/>
+                <w:webHidden/>
+              </w:rPr>
+              <w:t>3</w:t>
+            </w:r>
+            <w:r>
+              <w:rPr>
+                <w:noProof/>
+                <w:webHidden/>
+              </w:rPr>
+              <w:fldChar w:fldCharType="end"/>
+            </w:r>
+          </w:hyperlink>
+        </w:p>
+        <w:p>
+          <w:pPr>
+            <w:pStyle w:val="TOC1"/>
+            <w:tabs>
+              <w:tab w:val="right" w:leader="dot" w:pos="9350"/>
+            </w:tabs>
+            <w:rPr>
+              <w:noProof/>
+            </w:rPr>
+          </w:pPr>
+          <w:hyperlink w:anchor="_Toc193384507" w:history="1">
+            <w:r>
+              <w:rPr>
+                <w:rStyle w:val="Hyperlink"/>
+                <w:noProof/>
+              </w:rPr>
+              <w:t>Conclusion</w:t>
+            </w:r>
+            <w:r>
+              <w:rPr>
+                <w:noProof/>
+                <w:webHidden/>
+              </w:rPr>
+              <w:tab/>
+            </w:r>
+            <w:r>
+              <w:rPr>
+                <w:noProof/>
+                <w:webHidden/>
+              </w:rPr>
+              <w:fldChar w:fldCharType="begin"/>
+            </w:r>
+            <w:r>
+              <w:rPr>
+                <w:noProof/>
+                <w:webHidden/>
+              </w:rPr>
+              <w:instrText xml:space="preserve"> PAGEREF _Toc193384507 \h </w:instrText>
+            </w:r>
+            <w:r>
+              <w:rPr>
+                <w:noProof/>
+                <w:webHidden/>
+              </w:rPr>
+            </w:r>
+            <w:r>
+              <w:rPr>
+                <w:noProof/>
+                <w:webHidden/>
+              </w:rPr>
+              <w:fldChar w:fldCharType="separate"/>
+            </w:r>
+            <w:r>
+              <w:rPr>
+                <w:noProof/>
+                <w:webHidden/>
+              </w:rPr>
+              <w:t>4</w:t>
+            </w:r>
+            <w:r>
+              <w:rPr>
+                <w:noProof/>
+                <w:webHidden/>
+              </w:rPr>
+              <w:fldChar w:fldCharType="end"/>
+            </w:r>
+          </w:hyperlink>
+        </w:p>
+        <w:p>
+          <w:r>
+            <w:rPr>
+              <w:b/>
+              <w:bCs/>
+              <w:noProof/>
+            </w:rPr>
+            <w:fldChar w:fldCharType="end"/>
+          </w:r>
+        </w:p>
+      </w:sdtContent>
+    </w:sdt>
+    <w:p>
+      <w:r>
+        <w:br w:type="page"/>
       </w:r>
     </w:p>
     <w:p>
       <w:pPr>
         <w:pStyle w:val="Heading1"/>
       </w:pPr>
-      <w:r>
-        <w:t xml:space="preserve">Introduction </w:t>
+      <w:bookmarkStart w:id="0" w:name="_Toc193384496"/>
+      <w:r>
+        <w:lastRenderedPageBreak/>
+        <w:t>Introduction</w:t>
+      </w:r>
+      <w:bookmarkEnd w:id="0"/>
+      <w:r>
+        <w:t xml:space="preserve"> </w:t>
+      </w:r>
+    </w:p>
+    <w:p>
+      <w:r>
+        <w:t>This project tested three</w:t>
+      </w:r>
+      <w:r>
+        <w:t xml:space="preserve"> iterative</w:t>
+      </w:r>
+      <w:r>
+        <w:t xml:space="preserve"> methods of finding </w:t>
+      </w:r>
+      <w:r>
+        <w:t>the root</w:t>
+      </w:r>
+      <w:r>
+        <w:t xml:space="preserve"> of a function and </w:t>
+      </w:r>
+      <w:r>
+        <w:t xml:space="preserve">compared </w:t>
+      </w:r>
+      <w:r>
+        <w:t>their convergence rates and effectiveness.</w:t>
+      </w:r>
+      <w:r>
+        <w:t xml:space="preserve"> These methods were the bisection, newton, and secant method. Their effectiveness was compared by how many iterations they took to reach a root. The convergence rate was found to figure out how quickly each method was approaching the root. Each method was tested on three functions where they were set to each converge on the same root. </w:t>
       </w:r>
     </w:p>
     <w:p>
       <w:pPr>
         <w:pStyle w:val="Heading1"/>
       </w:pPr>
-      <w:r>
-        <w:t xml:space="preserve">Forward </w:t>
-      </w:r>
-      <w:r>
-        <w:t>d</w:t>
-      </w:r>
-      <w:r>
-        <w:t xml:space="preserve">ifference approximation </w:t>
+      <w:bookmarkStart w:id="1" w:name="_Toc193384497"/>
+      <w:r>
+        <w:t>Root Calculation Methods</w:t>
+      </w:r>
+      <w:bookmarkEnd w:id="1"/>
+    </w:p>
+    <w:p>
+      <w:pPr>
+        <w:pStyle w:val="Heading2"/>
+      </w:pPr>
+      <w:bookmarkStart w:id="2" w:name="_Toc193384498"/>
+      <w:r>
+        <w:t>Bisection Method</w:t>
+      </w:r>
+      <w:bookmarkEnd w:id="2"/>
+    </w:p>
+    <w:p>
+      <w:r>
+        <w:t>The bisection method works by repeatedly dividing an interval in half and selecting the subinterval where the root lies. It requires the function f(x)</w:t>
+      </w:r>
+      <w:r>
+        <w:t xml:space="preserve"> </w:t>
+      </w:r>
+      <w:r>
+        <w:t>to be continuous on the interval ([a, b]) and f(a)</w:t>
+      </w:r>
+      <w:r>
+        <w:t>*</w:t>
+      </w:r>
+      <w:r>
+        <w:t>f(b) &lt; 0.</w:t>
+      </w:r>
+      <w:r>
+        <w:t xml:space="preserve"> </w:t>
+      </w:r>
+      <w:r>
+        <w:t>The b</w:t>
+      </w:r>
+      <w:r>
+        <w:t xml:space="preserve">isection method converges linearly. </w:t>
+      </w:r>
+    </w:p>
+    <w:p>
+      <w:r>
+        <w:t>The steps are as follows:</w:t>
+      </w:r>
+    </w:p>
+    <w:p>
+      <w:pPr>
+        <w:pStyle w:val="ListParagraph"/>
+        <w:numPr>
+          <w:ilvl w:val="0"/>
+          <w:numId w:val="2"/>
+        </w:numPr>
+      </w:pPr>
+      <w:r>
+        <w:t xml:space="preserve">Compute the midpoint </w:t>
+      </w:r>
+      <m:oMath>
+        <m:r>
+          <w:rPr>
+            <w:rFonts w:ascii="Cambria Math" w:hAnsi="Cambria Math"/>
+          </w:rPr>
+          <m:t xml:space="preserve">c= </m:t>
+        </m:r>
+        <m:f>
+          <m:fPr>
+            <m:ctrlPr>
+              <w:rPr>
+                <w:rFonts w:ascii="Cambria Math" w:hAnsi="Cambria Math"/>
+                <w:i/>
+              </w:rPr>
+            </m:ctrlPr>
+          </m:fPr>
+          <m:num>
+            <m:r>
+              <w:rPr>
+                <w:rFonts w:ascii="Cambria Math" w:hAnsi="Cambria Math"/>
+              </w:rPr>
+              <m:t>b + a</m:t>
+            </m:r>
+          </m:num>
+          <m:den>
+            <m:r>
+              <w:rPr>
+                <w:rFonts w:ascii="Cambria Math" w:hAnsi="Cambria Math"/>
+              </w:rPr>
+              <m:t>2</m:t>
+            </m:r>
+          </m:den>
+        </m:f>
+      </m:oMath>
+      <w:r>
+        <w:t>.</w:t>
+      </w:r>
+    </w:p>
+    <w:p>
+      <w:pPr>
+        <w:pStyle w:val="ListParagraph"/>
+        <w:numPr>
+          <w:ilvl w:val="0"/>
+          <w:numId w:val="2"/>
+        </w:numPr>
+      </w:pPr>
+      <w:r>
+        <w:t>Evaluate f(c):</w:t>
+      </w:r>
+    </w:p>
+    <w:p>
+      <w:pPr>
+        <w:pStyle w:val="ListParagraph"/>
+        <w:numPr>
+          <w:ilvl w:val="1"/>
+          <w:numId w:val="2"/>
+        </w:numPr>
+      </w:pPr>
+      <w:r>
+        <w:t>If f(c) = 0, c is the root.</w:t>
+      </w:r>
+    </w:p>
+    <w:p>
+      <w:pPr>
+        <w:pStyle w:val="ListParagraph"/>
+        <w:numPr>
+          <w:ilvl w:val="1"/>
+          <w:numId w:val="2"/>
+        </w:numPr>
+      </w:pPr>
+      <w:r>
+        <w:t>If f(a)</w:t>
+      </w:r>
+      <w:r>
+        <w:t xml:space="preserve"> *</w:t>
+      </w:r>
+      <w:r>
+        <w:t xml:space="preserve"> f(c) &lt; 0, set (b = c).</w:t>
+      </w:r>
+    </w:p>
+    <w:p>
+      <w:pPr>
+        <w:pStyle w:val="ListParagraph"/>
+        <w:numPr>
+          <w:ilvl w:val="1"/>
+          <w:numId w:val="2"/>
+        </w:numPr>
+      </w:pPr>
+      <w:r>
+        <w:t>Otherwise, set (a = c).</w:t>
+      </w:r>
+    </w:p>
+    <w:p>
+      <w:pPr>
+        <w:pStyle w:val="ListParagraph"/>
+        <w:numPr>
+          <w:ilvl w:val="0"/>
+          <w:numId w:val="2"/>
+        </w:numPr>
+      </w:pPr>
+      <w:r>
+        <w:t>Repeat until the interval ([a, b]) is sufficiently small.</w:t>
+      </w:r>
+    </w:p>
+    <w:p>
+      <w:pPr>
+        <w:pStyle w:val="Heading2"/>
+      </w:pPr>
+      <w:bookmarkStart w:id="3" w:name="_Toc193384499"/>
+      <w:r>
+        <w:t>Newton Method</w:t>
+      </w:r>
+      <w:bookmarkEnd w:id="3"/>
+    </w:p>
+    <w:p>
+      <w:r>
+        <w:t xml:space="preserve">The Newton method uses the derivative of the function to approximate the root. Starting with an initial guess </w:t>
+      </w:r>
+      <w:r>
+        <w:t>x</w:t>
+      </w:r>
+      <w:r>
+        <w:rPr>
+          <w:vertAlign w:val="subscript"/>
+        </w:rPr>
+        <w:t>0</w:t>
+      </w:r>
+      <w:r>
+        <w:t>, the method iteratively refines the estimate using the formula:</w:t>
+      </w:r>
+    </w:p>
+    <w:p>
+      <m:oMathPara>
+        <m:oMath>
+          <m:sSub>
+            <m:sSubPr>
+              <m:ctrlPr>
+                <w:rPr>
+                  <w:rFonts w:ascii="Cambria Math" w:hAnsi="Cambria Math"/>
+                  <w:i/>
+                </w:rPr>
+              </m:ctrlPr>
+            </m:sSubPr>
+            <m:e>
+              <m:r>
+                <w:rPr>
+                  <w:rFonts w:ascii="Cambria Math" w:hAnsi="Cambria Math"/>
+                </w:rPr>
+                <m:t>x</m:t>
+              </m:r>
+            </m:e>
+            <m:sub>
+              <m:r>
+                <w:rPr>
+                  <w:rFonts w:ascii="Cambria Math" w:hAnsi="Cambria Math"/>
+                </w:rPr>
+                <m:t>n+1</m:t>
+              </m:r>
+            </m:sub>
+          </m:sSub>
+          <m:r>
+            <w:rPr>
+              <w:rFonts w:ascii="Cambria Math" w:hAnsi="Cambria Math"/>
+            </w:rPr>
+            <m:t>=</m:t>
+          </m:r>
+          <m:sSub>
+            <m:sSubPr>
+              <m:ctrlPr>
+                <w:rPr>
+                  <w:rFonts w:ascii="Cambria Math" w:hAnsi="Cambria Math"/>
+                  <w:i/>
+                </w:rPr>
+              </m:ctrlPr>
+            </m:sSubPr>
+            <m:e>
+              <m:r>
+                <w:rPr>
+                  <w:rFonts w:ascii="Cambria Math" w:hAnsi="Cambria Math"/>
+                </w:rPr>
+                <m:t>x</m:t>
+              </m:r>
+            </m:e>
+            <m:sub>
+              <m:r>
+                <w:rPr>
+                  <w:rFonts w:ascii="Cambria Math" w:hAnsi="Cambria Math"/>
+                </w:rPr>
+                <m:t>n</m:t>
+              </m:r>
+            </m:sub>
+          </m:sSub>
+          <m:r>
+            <w:rPr>
+              <w:rFonts w:ascii="Cambria Math" w:hAnsi="Cambria Math"/>
+            </w:rPr>
+            <m:t>+</m:t>
+          </m:r>
+          <m:f>
+            <m:fPr>
+              <m:ctrlPr>
+                <w:rPr>
+                  <w:rFonts w:ascii="Cambria Math" w:hAnsi="Cambria Math"/>
+                  <w:i/>
+                </w:rPr>
+              </m:ctrlPr>
+            </m:fPr>
+            <m:num>
+              <m:r>
+                <w:rPr>
+                  <w:rFonts w:ascii="Cambria Math" w:hAnsi="Cambria Math"/>
+                </w:rPr>
+                <m:t>f(</m:t>
+              </m:r>
+              <m:sSub>
+                <m:sSubPr>
+                  <m:ctrlPr>
+                    <w:rPr>
+                      <w:rFonts w:ascii="Cambria Math" w:hAnsi="Cambria Math"/>
+                      <w:i/>
+                    </w:rPr>
+                  </m:ctrlPr>
+                </m:sSubPr>
+                <m:e>
+                  <m:r>
+                    <w:rPr>
+                      <w:rFonts w:ascii="Cambria Math" w:hAnsi="Cambria Math"/>
+                    </w:rPr>
+                    <m:t>x</m:t>
+                  </m:r>
+                </m:e>
+                <m:sub>
+                  <m:r>
+                    <w:rPr>
+                      <w:rFonts w:ascii="Cambria Math" w:hAnsi="Cambria Math"/>
+                    </w:rPr>
+                    <m:t>n</m:t>
+                  </m:r>
+                </m:sub>
+              </m:sSub>
+              <m:r>
+                <w:rPr>
+                  <w:rFonts w:ascii="Cambria Math" w:hAnsi="Cambria Math"/>
+                </w:rPr>
+                <m:t>)</m:t>
+              </m:r>
+            </m:num>
+            <m:den>
+              <m:sSup>
+                <m:sSupPr>
+                  <m:ctrlPr>
+                    <w:rPr>
+                      <w:rFonts w:ascii="Cambria Math" w:hAnsi="Cambria Math"/>
+                      <w:i/>
+                    </w:rPr>
+                  </m:ctrlPr>
+                </m:sSupPr>
+                <m:e>
+                  <m:r>
+                    <w:rPr>
+                      <w:rFonts w:ascii="Cambria Math" w:hAnsi="Cambria Math"/>
+                    </w:rPr>
+                    <m:t>f</m:t>
+                  </m:r>
+                </m:e>
+                <m:sup>
+                  <m:r>
+                    <w:rPr>
+                      <w:rFonts w:ascii="Cambria Math" w:hAnsi="Cambria Math"/>
+                    </w:rPr>
+                    <m:t>'</m:t>
+                  </m:r>
+                </m:sup>
+              </m:sSup>
+              <m:r>
+                <w:rPr>
+                  <w:rFonts w:ascii="Cambria Math" w:hAnsi="Cambria Math"/>
+                </w:rPr>
+                <m:t>(</m:t>
+              </m:r>
+              <m:sSub>
+                <m:sSubPr>
+                  <m:ctrlPr>
+                    <w:rPr>
+                      <w:rFonts w:ascii="Cambria Math" w:hAnsi="Cambria Math"/>
+                      <w:i/>
+                    </w:rPr>
+                  </m:ctrlPr>
+                </m:sSubPr>
+                <m:e>
+                  <m:r>
+                    <w:rPr>
+                      <w:rFonts w:ascii="Cambria Math" w:hAnsi="Cambria Math"/>
+                    </w:rPr>
+                    <m:t>x</m:t>
+                  </m:r>
+                </m:e>
+                <m:sub>
+                  <m:r>
+                    <w:rPr>
+                      <w:rFonts w:ascii="Cambria Math" w:hAnsi="Cambria Math"/>
+                    </w:rPr>
+                    <m:t>n</m:t>
+                  </m:r>
+                </m:sub>
+              </m:sSub>
+              <m:r>
+                <w:rPr>
+                  <w:rFonts w:ascii="Cambria Math" w:hAnsi="Cambria Math"/>
+                </w:rPr>
+                <m:t>)</m:t>
+              </m:r>
+            </m:den>
+          </m:f>
+        </m:oMath>
+      </m:oMathPara>
+    </w:p>
+    <w:p>
+      <w:r>
+        <w:t>The method converges quadratically if the initial guess is close to the root.</w:t>
+      </w:r>
+    </w:p>
+    <w:p>
+      <w:pPr>
+        <w:pStyle w:val="Heading2"/>
+      </w:pPr>
+      <w:bookmarkStart w:id="4" w:name="_Toc193384500"/>
+      <w:r>
+        <w:t>Secant Method</w:t>
+      </w:r>
+      <w:bookmarkEnd w:id="4"/>
+    </w:p>
+    <w:p>
+      <w:r>
+        <w:t xml:space="preserve">The Secant method is a root-finding technique similar to the Newton method but does not require the derivative of the function. Instead, it approximates the derivative using a secant line through two points. Starting with two initial guesses </w:t>
+      </w:r>
+      <w:r>
+        <w:t>x</w:t>
+      </w:r>
+      <w:r>
+        <w:rPr>
+          <w:vertAlign w:val="subscript"/>
+        </w:rPr>
+        <w:t>0</w:t>
+      </w:r>
+      <w:r>
+        <w:t xml:space="preserve"> and </w:t>
+      </w:r>
+      <w:r>
+        <w:t>x</w:t>
+      </w:r>
+      <w:r>
+        <w:rPr>
+          <w:vertAlign w:val="subscript"/>
+        </w:rPr>
+        <w:t>1</w:t>
+      </w:r>
+      <w:r>
+        <w:t>, the method iteratively refines the estimate using the formula:</w:t>
+      </w:r>
+    </w:p>
+    <w:p>
+      <m:oMathPara>
+        <m:oMath>
+          <m:sSub>
+            <m:sSubPr>
+              <m:ctrlPr>
+                <w:rPr>
+                  <w:rFonts w:ascii="Cambria Math" w:hAnsi="Cambria Math"/>
+                  <w:i/>
+                </w:rPr>
+              </m:ctrlPr>
+            </m:sSubPr>
+            <m:e>
+              <m:r>
+                <w:rPr>
+                  <w:rFonts w:ascii="Cambria Math" w:hAnsi="Cambria Math"/>
+                </w:rPr>
+                <m:t>x</m:t>
+              </m:r>
+            </m:e>
+            <m:sub>
+              <m:r>
+                <w:rPr>
+                  <w:rFonts w:ascii="Cambria Math" w:hAnsi="Cambria Math"/>
+                </w:rPr>
+                <m:t>n+2</m:t>
+              </m:r>
+            </m:sub>
+          </m:sSub>
+          <m:r>
+            <w:rPr>
+              <w:rFonts w:ascii="Cambria Math" w:hAnsi="Cambria Math"/>
+            </w:rPr>
+            <m:t>=</m:t>
+          </m:r>
+          <m:sSub>
+            <m:sSubPr>
+              <m:ctrlPr>
+                <w:rPr>
+                  <w:rFonts w:ascii="Cambria Math" w:hAnsi="Cambria Math"/>
+                  <w:i/>
+                </w:rPr>
+              </m:ctrlPr>
+            </m:sSubPr>
+            <m:e>
+              <m:r>
+                <w:rPr>
+                  <w:rFonts w:ascii="Cambria Math" w:hAnsi="Cambria Math"/>
+                </w:rPr>
+                <m:t>x</m:t>
+              </m:r>
+            </m:e>
+            <m:sub>
+              <m:r>
+                <w:rPr>
+                  <w:rFonts w:ascii="Cambria Math" w:hAnsi="Cambria Math"/>
+                </w:rPr>
+                <m:t>n+1</m:t>
+              </m:r>
+            </m:sub>
+          </m:sSub>
+          <m:r>
+            <w:rPr>
+              <w:rFonts w:ascii="Cambria Math" w:hAnsi="Cambria Math"/>
+            </w:rPr>
+            <m:t>+f</m:t>
+          </m:r>
+          <m:d>
+            <m:dPr>
+              <m:ctrlPr>
+                <w:rPr>
+                  <w:rFonts w:ascii="Cambria Math" w:hAnsi="Cambria Math"/>
+                  <w:i/>
+                </w:rPr>
+              </m:ctrlPr>
+            </m:dPr>
+            <m:e>
+              <m:sSub>
+                <m:sSubPr>
+                  <m:ctrlPr>
+                    <w:rPr>
+                      <w:rFonts w:ascii="Cambria Math" w:hAnsi="Cambria Math"/>
+                      <w:i/>
+                    </w:rPr>
+                  </m:ctrlPr>
+                </m:sSubPr>
+                <m:e>
+                  <m:r>
+                    <w:rPr>
+                      <w:rFonts w:ascii="Cambria Math" w:hAnsi="Cambria Math"/>
+                    </w:rPr>
+                    <m:t>x</m:t>
+                  </m:r>
+                </m:e>
+                <m:sub>
+                  <m:r>
+                    <w:rPr>
+                      <w:rFonts w:ascii="Cambria Math" w:hAnsi="Cambria Math"/>
+                    </w:rPr>
+                    <m:t>n+1</m:t>
+                  </m:r>
+                </m:sub>
+              </m:sSub>
+            </m:e>
+          </m:d>
+          <m:f>
+            <m:fPr>
+              <m:ctrlPr>
+                <w:rPr>
+                  <w:rFonts w:ascii="Cambria Math" w:hAnsi="Cambria Math"/>
+                  <w:i/>
+                </w:rPr>
+              </m:ctrlPr>
+            </m:fPr>
+            <m:num>
+              <m:sSub>
+                <m:sSubPr>
+                  <m:ctrlPr>
+                    <w:rPr>
+                      <w:rFonts w:ascii="Cambria Math" w:hAnsi="Cambria Math"/>
+                      <w:i/>
+                    </w:rPr>
+                  </m:ctrlPr>
+                </m:sSubPr>
+                <m:e>
+                  <m:r>
+                    <w:rPr>
+                      <w:rFonts w:ascii="Cambria Math" w:hAnsi="Cambria Math"/>
+                    </w:rPr>
+                    <m:t>x</m:t>
+                  </m:r>
+                </m:e>
+                <m:sub>
+                  <m:r>
+                    <w:rPr>
+                      <w:rFonts w:ascii="Cambria Math" w:hAnsi="Cambria Math"/>
+                    </w:rPr>
+                    <m:t>n+1</m:t>
+                  </m:r>
+                </m:sub>
+              </m:sSub>
+              <m:r>
+                <w:rPr>
+                  <w:rFonts w:ascii="Cambria Math" w:hAnsi="Cambria Math"/>
+                </w:rPr>
+                <m:t>-</m:t>
+              </m:r>
+              <m:sSub>
+                <m:sSubPr>
+                  <m:ctrlPr>
+                    <w:rPr>
+                      <w:rFonts w:ascii="Cambria Math" w:hAnsi="Cambria Math"/>
+                      <w:i/>
+                    </w:rPr>
+                  </m:ctrlPr>
+                </m:sSubPr>
+                <m:e>
+                  <m:r>
+                    <w:rPr>
+                      <w:rFonts w:ascii="Cambria Math" w:hAnsi="Cambria Math"/>
+                    </w:rPr>
+                    <m:t>x</m:t>
+                  </m:r>
+                </m:e>
+                <m:sub>
+                  <m:r>
+                    <w:rPr>
+                      <w:rFonts w:ascii="Cambria Math" w:hAnsi="Cambria Math"/>
+                    </w:rPr>
+                    <m:t>n</m:t>
+                  </m:r>
+                </m:sub>
+              </m:sSub>
+            </m:num>
+            <m:den>
+              <m:sSub>
+                <m:sSubPr>
+                  <m:ctrlPr>
+                    <w:rPr>
+                      <w:rFonts w:ascii="Cambria Math" w:hAnsi="Cambria Math"/>
+                      <w:i/>
+                    </w:rPr>
+                  </m:ctrlPr>
+                </m:sSubPr>
+                <m:e>
+                  <m:r>
+                    <w:rPr>
+                      <w:rFonts w:ascii="Cambria Math" w:hAnsi="Cambria Math"/>
+                    </w:rPr>
+                    <m:t>f(x</m:t>
+                  </m:r>
+                </m:e>
+                <m:sub>
+                  <m:r>
+                    <w:rPr>
+                      <w:rFonts w:ascii="Cambria Math" w:hAnsi="Cambria Math"/>
+                    </w:rPr>
+                    <m:t>n+1</m:t>
+                  </m:r>
+                </m:sub>
+              </m:sSub>
+              <m:r>
+                <w:rPr>
+                  <w:rFonts w:ascii="Cambria Math" w:hAnsi="Cambria Math"/>
+                </w:rPr>
+                <m:t>)-f(</m:t>
+              </m:r>
+              <m:sSub>
+                <m:sSubPr>
+                  <m:ctrlPr>
+                    <w:rPr>
+                      <w:rFonts w:ascii="Cambria Math" w:hAnsi="Cambria Math"/>
+                      <w:i/>
+                    </w:rPr>
+                  </m:ctrlPr>
+                </m:sSubPr>
+                <m:e>
+                  <m:r>
+                    <w:rPr>
+                      <w:rFonts w:ascii="Cambria Math" w:hAnsi="Cambria Math"/>
+                    </w:rPr>
+                    <m:t>x</m:t>
+                  </m:r>
+                </m:e>
+                <m:sub>
+                  <m:r>
+                    <w:rPr>
+                      <w:rFonts w:ascii="Cambria Math" w:hAnsi="Cambria Math"/>
+                    </w:rPr>
+                    <m:t>n</m:t>
+                  </m:r>
+                </m:sub>
+              </m:sSub>
+              <m:r>
+                <w:rPr>
+                  <w:rFonts w:ascii="Cambria Math" w:hAnsi="Cambria Math"/>
+                </w:rPr>
+                <m:t>)</m:t>
+              </m:r>
+            </m:den>
+          </m:f>
+        </m:oMath>
+      </m:oMathPara>
+    </w:p>
+    <w:p/>
+    <w:p>
+      <w:r>
+        <w:lastRenderedPageBreak/>
+        <w:t xml:space="preserve">The Secant method converges faster than the bisection method but slower than the Newton method. </w:t>
+      </w:r>
+      <w:r>
+        <w:t>Its</w:t>
+      </w:r>
+      <w:r>
+        <w:t xml:space="preserve"> </w:t>
+      </w:r>
+      <w:r>
+        <w:t xml:space="preserve">convergence </w:t>
+      </w:r>
+      <w:r>
+        <w:t xml:space="preserve">rate </w:t>
+      </w:r>
+      <w:r>
+        <w:t>is approximately the golden</w:t>
+      </w:r>
+      <w:r>
+        <w:t xml:space="preserve"> </w:t>
+      </w:r>
+      <w:r>
+        <w:t>ratio (1.618).</w:t>
       </w:r>
     </w:p>
     <w:p>
       <w:pPr>
         <w:pStyle w:val="Heading1"/>
       </w:pPr>
-      <w:r>
-        <w:t>Results</w:t>
+      <w:bookmarkStart w:id="5" w:name="_Toc193384501"/>
+      <w:r>
+        <w:t>Method Termination</w:t>
+      </w:r>
+      <w:bookmarkEnd w:id="5"/>
+    </w:p>
+    <w:p>
+      <w:r>
+        <w:t xml:space="preserve">Each method stopped calculating new steps when </w:t>
+      </w:r>
+      <w:r>
+        <w:t xml:space="preserve">the next step they calculated is the same as the previous step. This termination criterion </w:t>
+      </w:r>
+      <w:r>
+        <w:t xml:space="preserve">worked well </w:t>
+      </w:r>
+      <w:r>
+        <w:t>because a value that is the same as the previous step would always result in a loop for each method. Every method would eventually reach this criterion by getting stuck in a loop or by running out of precision.</w:t>
+      </w:r>
+      <w:r>
+        <w:t xml:space="preserve"> This criterion was chosen because it provided theoretically the most accurate possible root. </w:t>
+      </w:r>
+      <w:r>
+        <w:t xml:space="preserve"> </w:t>
+      </w:r>
+      <w:r>
+        <w:t xml:space="preserve">A hard stop was also set at 1000 iterations, but no method ever reached that many iterations. </w:t>
       </w:r>
     </w:p>
     <w:p>
       <w:pPr>
         <w:pStyle w:val="Heading1"/>
       </w:pPr>
+      <w:bookmarkStart w:id="6" w:name="_Toc193384502"/>
+      <w:r>
+        <w:t>Convergence Analysis</w:t>
+      </w:r>
+      <w:bookmarkEnd w:id="6"/>
+    </w:p>
+    <w:p>
+      <w:r>
+        <w:t>Convergence rate was</w:t>
+      </w:r>
+      <w:r>
+        <w:t xml:space="preserve"> found by finding the median </w:t>
+      </w:r>
+      <w:proofErr w:type="spellStart"/>
+      <w:r>
+        <w:t>lr</w:t>
+      </w:r>
+      <w:proofErr w:type="spellEnd"/>
+      <w:r>
+        <w:t xml:space="preserve"> (logarithmic rate) for each method for each function. Lr represents how quickly a method approaches the root. If </w:t>
+      </w:r>
+      <w:proofErr w:type="spellStart"/>
+      <w:r>
+        <w:t>lr</w:t>
+      </w:r>
+      <w:proofErr w:type="spellEnd"/>
+      <w:r>
+        <w:t xml:space="preserve"> &gt;= 2 it converges quadratically, 2 &gt; </w:t>
+      </w:r>
+      <w:proofErr w:type="spellStart"/>
+      <w:r>
+        <w:t>lr</w:t>
+      </w:r>
+      <w:proofErr w:type="spellEnd"/>
+      <w:r>
+        <w:t xml:space="preserve"> &gt; 1 is </w:t>
+      </w:r>
+      <w:proofErr w:type="spellStart"/>
+      <w:r>
+        <w:t>superlinear</w:t>
+      </w:r>
+      <w:proofErr w:type="spellEnd"/>
+      <w:r>
+        <w:t xml:space="preserve">, 1 = </w:t>
+      </w:r>
+      <w:proofErr w:type="spellStart"/>
+      <w:r>
+        <w:t>lr</w:t>
+      </w:r>
+      <w:proofErr w:type="spellEnd"/>
+      <w:r>
+        <w:t xml:space="preserve"> is linear, and 1 &gt; </w:t>
+      </w:r>
+      <w:proofErr w:type="spellStart"/>
+      <w:r>
+        <w:t>lr</w:t>
+      </w:r>
+      <w:proofErr w:type="spellEnd"/>
+      <w:r>
+        <w:t xml:space="preserve"> it is sublinear. The median </w:t>
+      </w:r>
+      <w:proofErr w:type="spellStart"/>
+      <w:r>
+        <w:t>lr</w:t>
+      </w:r>
+      <w:proofErr w:type="spellEnd"/>
+      <w:r>
+        <w:t xml:space="preserve"> value was used to give the most accurate </w:t>
+      </w:r>
+      <w:r>
+        <w:t xml:space="preserve">because there were often outlier data points that skewed the rate. Additionally, the first two steps were excluded because they were often outliers especially for the newton and secant method. </w:t>
+      </w:r>
+    </w:p>
+    <w:p>
+      <w:r>
+        <w:t xml:space="preserve">Lr was calculated by finding each e, where e was the difference between </w:t>
+      </w:r>
+      <w:proofErr w:type="spellStart"/>
+      <w:r>
+        <w:t>x</w:t>
+      </w:r>
+      <w:r>
+        <w:rPr>
+          <w:vertAlign w:val="subscript"/>
+        </w:rPr>
+        <w:t>n</w:t>
+      </w:r>
+      <w:proofErr w:type="spellEnd"/>
+      <w:r>
+        <w:t xml:space="preserve">, step </w:t>
+      </w:r>
+      <w:proofErr w:type="spellStart"/>
+      <w:r>
+        <w:t>n</w:t>
+      </w:r>
+      <w:proofErr w:type="spellEnd"/>
+      <w:r>
+        <w:t xml:space="preserve">, and r, the real root. Then the rate at which e changed was found using equation </w:t>
+      </w:r>
+      <w:r>
+        <w:t>1</w:t>
+      </w:r>
+      <w:r>
+        <w:t xml:space="preserve">. </w:t>
+      </w:r>
+    </w:p>
+    <w:p>
+      <m:oMathPara>
+        <m:oMath>
+          <m:sSub>
+            <m:sSubPr>
+              <m:ctrlPr>
+                <w:rPr>
+                  <w:rFonts w:ascii="Cambria Math" w:hAnsi="Cambria Math"/>
+                  <w:i/>
+                </w:rPr>
+              </m:ctrlPr>
+            </m:sSubPr>
+            <m:e>
+              <m:r>
+                <w:rPr>
+                  <w:rFonts w:ascii="Cambria Math" w:hAnsi="Cambria Math"/>
+                </w:rPr>
+                <m:t xml:space="preserve"> 1.  lr</m:t>
+              </m:r>
+            </m:e>
+            <m:sub>
+              <m:r>
+                <w:rPr>
+                  <w:rFonts w:ascii="Cambria Math" w:hAnsi="Cambria Math"/>
+                </w:rPr>
+                <m:t>n</m:t>
+              </m:r>
+            </m:sub>
+          </m:sSub>
+          <m:r>
+            <w:rPr>
+              <w:rFonts w:ascii="Cambria Math" w:hAnsi="Cambria Math"/>
+            </w:rPr>
+            <m:t>=</m:t>
+          </m:r>
+          <m:f>
+            <m:fPr>
+              <m:ctrlPr>
+                <w:rPr>
+                  <w:rFonts w:ascii="Cambria Math" w:hAnsi="Cambria Math"/>
+                  <w:i/>
+                </w:rPr>
+              </m:ctrlPr>
+            </m:fPr>
+            <m:num>
+              <m:func>
+                <m:funcPr>
+                  <m:ctrlPr>
+                    <w:rPr>
+                      <w:rFonts w:ascii="Cambria Math" w:hAnsi="Cambria Math"/>
+                      <w:i/>
+                    </w:rPr>
+                  </m:ctrlPr>
+                </m:funcPr>
+                <m:fName>
+                  <m:r>
+                    <m:rPr>
+                      <m:sty m:val="p"/>
+                    </m:rPr>
+                    <w:rPr>
+                      <w:rFonts w:ascii="Cambria Math" w:hAnsi="Cambria Math"/>
+                    </w:rPr>
+                    <m:t>log</m:t>
+                  </m:r>
+                </m:fName>
+                <m:e>
+                  <m:d>
+                    <m:dPr>
+                      <m:ctrlPr>
+                        <w:rPr>
+                          <w:rFonts w:ascii="Cambria Math" w:hAnsi="Cambria Math"/>
+                          <w:i/>
+                        </w:rPr>
+                      </m:ctrlPr>
+                    </m:dPr>
+                    <m:e>
+                      <m:sSub>
+                        <m:sSubPr>
+                          <m:ctrlPr>
+                            <w:rPr>
+                              <w:rFonts w:ascii="Cambria Math" w:hAnsi="Cambria Math"/>
+                              <w:i/>
+                            </w:rPr>
+                          </m:ctrlPr>
+                        </m:sSubPr>
+                        <m:e>
+                          <m:r>
+                            <w:rPr>
+                              <w:rFonts w:ascii="Cambria Math" w:hAnsi="Cambria Math"/>
+                            </w:rPr>
+                            <m:t>e</m:t>
+                          </m:r>
+                        </m:e>
+                        <m:sub>
+                          <m:r>
+                            <w:rPr>
+                              <w:rFonts w:ascii="Cambria Math" w:hAnsi="Cambria Math"/>
+                            </w:rPr>
+                            <m:t>n+1</m:t>
+                          </m:r>
+                        </m:sub>
+                      </m:sSub>
+                    </m:e>
+                  </m:d>
+                </m:e>
+              </m:func>
+            </m:num>
+            <m:den>
+              <m:r>
+                <m:rPr>
+                  <m:sty m:val="p"/>
+                </m:rPr>
+                <w:rPr>
+                  <w:rFonts w:ascii="Cambria Math" w:hAnsi="Cambria Math"/>
+                </w:rPr>
+                <m:t>log⁡</m:t>
+              </m:r>
+              <m:r>
+                <w:rPr>
+                  <w:rFonts w:ascii="Cambria Math" w:hAnsi="Cambria Math"/>
+                </w:rPr>
+                <m:t>(</m:t>
+              </m:r>
+              <m:sSub>
+                <m:sSubPr>
+                  <m:ctrlPr>
+                    <w:rPr>
+                      <w:rFonts w:ascii="Cambria Math" w:hAnsi="Cambria Math"/>
+                      <w:i/>
+                    </w:rPr>
+                  </m:ctrlPr>
+                </m:sSubPr>
+                <m:e>
+                  <m:r>
+                    <w:rPr>
+                      <w:rFonts w:ascii="Cambria Math" w:hAnsi="Cambria Math"/>
+                    </w:rPr>
+                    <m:t>e</m:t>
+                  </m:r>
+                </m:e>
+                <m:sub>
+                  <m:r>
+                    <w:rPr>
+                      <w:rFonts w:ascii="Cambria Math" w:hAnsi="Cambria Math"/>
+                    </w:rPr>
+                    <m:t>n</m:t>
+                  </m:r>
+                </m:sub>
+              </m:sSub>
+              <m:r>
+                <w:rPr>
+                  <w:rFonts w:ascii="Cambria Math" w:hAnsi="Cambria Math"/>
+                </w:rPr>
+                <m:t>)</m:t>
+              </m:r>
+            </m:den>
+          </m:f>
+          <m:r>
+            <w:rPr>
+              <w:rFonts w:ascii="Cambria Math" w:hAnsi="Cambria Math"/>
+            </w:rPr>
+            <m:t xml:space="preserve">         2. </m:t>
+          </m:r>
+          <m:sSub>
+            <m:sSubPr>
+              <m:ctrlPr>
+                <w:rPr>
+                  <w:rFonts w:ascii="Cambria Math" w:hAnsi="Cambria Math"/>
+                  <w:i/>
+                </w:rPr>
+              </m:ctrlPr>
+            </m:sSubPr>
+            <m:e>
+              <m:r>
+                <w:rPr>
+                  <w:rFonts w:ascii="Cambria Math" w:hAnsi="Cambria Math"/>
+                </w:rPr>
+                <m:t>e</m:t>
+              </m:r>
+            </m:e>
+            <m:sub>
+              <m:r>
+                <w:rPr>
+                  <w:rFonts w:ascii="Cambria Math" w:hAnsi="Cambria Math"/>
+                </w:rPr>
+                <m:t>n</m:t>
+              </m:r>
+            </m:sub>
+          </m:sSub>
+          <m:r>
+            <w:rPr>
+              <w:rFonts w:ascii="Cambria Math" w:hAnsi="Cambria Math"/>
+            </w:rPr>
+            <m:t xml:space="preserve">= </m:t>
+          </m:r>
+          <m:d>
+            <m:dPr>
+              <m:begChr m:val="|"/>
+              <m:endChr m:val="|"/>
+              <m:ctrlPr>
+                <w:rPr>
+                  <w:rFonts w:ascii="Cambria Math" w:hAnsi="Cambria Math"/>
+                  <w:i/>
+                </w:rPr>
+              </m:ctrlPr>
+            </m:dPr>
+            <m:e>
+              <m:sSub>
+                <m:sSubPr>
+                  <m:ctrlPr>
+                    <w:rPr>
+                      <w:rFonts w:ascii="Cambria Math" w:hAnsi="Cambria Math"/>
+                      <w:i/>
+                    </w:rPr>
+                  </m:ctrlPr>
+                </m:sSubPr>
+                <m:e>
+                  <m:r>
+                    <w:rPr>
+                      <w:rFonts w:ascii="Cambria Math" w:hAnsi="Cambria Math"/>
+                    </w:rPr>
+                    <m:t>x</m:t>
+                  </m:r>
+                </m:e>
+                <m:sub>
+                  <m:r>
+                    <w:rPr>
+                      <w:rFonts w:ascii="Cambria Math" w:hAnsi="Cambria Math"/>
+                    </w:rPr>
+                    <m:t>n</m:t>
+                  </m:r>
+                </m:sub>
+              </m:sSub>
+              <m:r>
+                <w:rPr>
+                  <w:rFonts w:ascii="Cambria Math" w:hAnsi="Cambria Math"/>
+                </w:rPr>
+                <m:t>- r</m:t>
+              </m:r>
+            </m:e>
+          </m:d>
+        </m:oMath>
+      </m:oMathPara>
+    </w:p>
+    <w:p>
+      <w:pPr>
+        <w:pStyle w:val="Heading1"/>
+      </w:pPr>
+      <w:bookmarkStart w:id="7" w:name="_Toc193384503"/>
+      <w:r>
+        <w:t>Results</w:t>
+      </w:r>
+      <w:bookmarkEnd w:id="7"/>
+    </w:p>
+    <w:p>
+      <w:r>
+        <w:t xml:space="preserve">For every function, newton’s method started at </w:t>
+      </w:r>
+      <w:r>
+        <w:t>-0.353</w:t>
+      </w:r>
+      <w:r>
+        <w:t xml:space="preserve"> and secant method started at </w:t>
+      </w:r>
+      <w:r>
+        <w:t>-0.567</w:t>
+      </w:r>
+      <w:r>
+        <w:t xml:space="preserve"> for x</w:t>
+      </w:r>
+      <w:r>
+        <w:rPr>
+          <w:vertAlign w:val="subscript"/>
+        </w:rPr>
+        <w:t>o</w:t>
+      </w:r>
+      <w:r>
+        <w:t xml:space="preserve"> and</w:t>
+      </w:r>
+      <w:r>
+        <w:t xml:space="preserve"> -0.353</w:t>
+      </w:r>
+      <w:r>
+        <w:t xml:space="preserve"> for x</w:t>
+      </w:r>
+      <w:r>
+        <w:rPr>
+          <w:vertAlign w:val="subscript"/>
+        </w:rPr>
+        <w:t>1</w:t>
+      </w:r>
+      <w:r>
+        <w:t xml:space="preserve">. </w:t>
+      </w:r>
+      <w:r>
+        <w:t>The bisection method had another function to find 2 nearby points that are shown in the program since they often changed. These points weren’t chosen for any reason other than they converged to the same roots for each function.</w:t>
+      </w:r>
+      <w:r>
+        <w:t xml:space="preserve"> </w:t>
+      </w:r>
+    </w:p>
+    <w:p>
+      <w:r>
+        <w:t>The results for many things in the tables below have vastly more precision but are rounded to 5 decimal places.</w:t>
+      </w:r>
+    </w:p>
+    <w:p/>
+    <w:p>
+      <w:pPr>
+        <w:pStyle w:val="Heading2"/>
+      </w:pPr>
+      <w:bookmarkStart w:id="8" w:name="_Toc193384504"/>
+      <w:r>
+        <w:t>Function 1</w:t>
+      </w:r>
+      <w:bookmarkEnd w:id="8"/>
+    </w:p>
+    <w:p>
+      <w:r>
+        <w:t xml:space="preserve">The first function was </w:t>
+      </w:r>
+      <w:r>
+        <w:t>f</w:t>
+      </w:r>
+      <w:r>
+        <w:rPr>
+          <w:vertAlign w:val="subscript"/>
+        </w:rPr>
+        <w:t>1</w:t>
+      </w:r>
+      <w:r>
+        <w:t xml:space="preserve">(x) = </w:t>
+      </w:r>
+      <w:r>
+        <w:t>x</w:t>
+      </w:r>
+      <w:r>
+        <w:rPr>
+          <w:vertAlign w:val="superscript"/>
+        </w:rPr>
+        <w:t>2</w:t>
+      </w:r>
+      <w:r>
+        <w:t xml:space="preserve"> −4 sin(x)</w:t>
+      </w:r>
+      <w:r>
+        <w:t xml:space="preserve">. It has a root at 0 which all the methods were aimed at finding. </w:t>
+      </w:r>
+    </w:p>
+    <w:p>
+      <w:r>
+        <w:t xml:space="preserve">Table 1. Results </w:t>
+      </w:r>
+      <w:r>
+        <w:t>of</w:t>
+      </w:r>
+      <w:r>
+        <w:t xml:space="preserve"> each method </w:t>
+      </w:r>
+      <w:r>
+        <w:t>as they approached the root of function 1</w:t>
+      </w:r>
+    </w:p>
+    <w:tbl>
+      <w:tblPr>
+        <w:tblStyle w:val="PlainTable3"/>
+        <w:tblW w:w="0" w:type="auto"/>
+        <w:tblLook w:val="04A0" w:firstRow="1" w:lastRow="0" w:firstColumn="1" w:lastColumn="0" w:noHBand="0" w:noVBand="1"/>
+      </w:tblPr>
+      <w:tblGrid>
+        <w:gridCol w:w="2337"/>
+        <w:gridCol w:w="2337"/>
+        <w:gridCol w:w="2338"/>
+        <w:gridCol w:w="2338"/>
+      </w:tblGrid>
+      <w:tr>
+        <w:trPr>
+          <w:cnfStyle w:val="100000000000" w:firstRow="1" w:lastRow="0" w:firstColumn="0" w:lastColumn="0" w:oddVBand="0" w:evenVBand="0" w:oddHBand="0" w:evenHBand="0" w:firstRowFirstColumn="0" w:firstRowLastColumn="0" w:lastRowFirstColumn="0" w:lastRowLastColumn="0"/>
+        </w:trPr>
+        <w:tc>
+          <w:tcPr>
+            <w:cnfStyle w:val="001000000100" w:firstRow="0" w:lastRow="0" w:firstColumn="1" w:lastColumn="0" w:oddVBand="0" w:evenVBand="0" w:oddHBand="0" w:evenHBand="0" w:firstRowFirstColumn="1" w:firstRowLastColumn="0" w:lastRowFirstColumn="0" w:lastRowLastColumn="0"/>
+            <w:tcW w:w="2337" w:type="dxa"/>
+          </w:tcPr>
+          <w:p/>
+        </w:tc>
+        <w:tc>
+          <w:tcPr>
+            <w:tcW w:w="2337" w:type="dxa"/>
+          </w:tcPr>
+          <w:p>
+            <w:pPr>
+              <w:cnfStyle w:val="100000000000" w:firstRow="1" w:lastRow="0" w:firstColumn="0" w:lastColumn="0" w:oddVBand="0" w:evenVBand="0" w:oddHBand="0" w:evenHBand="0" w:firstRowFirstColumn="0" w:firstRowLastColumn="0" w:lastRowFirstColumn="0" w:lastRowLastColumn="0"/>
+            </w:pPr>
+            <w:r>
+              <w:t>root</w:t>
+            </w:r>
+          </w:p>
+        </w:tc>
+        <w:tc>
+          <w:tcPr>
+            <w:tcW w:w="2338" w:type="dxa"/>
+          </w:tcPr>
+          <w:p>
+            <w:pPr>
+              <w:cnfStyle w:val="100000000000" w:firstRow="1" w:lastRow="0" w:firstColumn="0" w:lastColumn="0" w:oddVBand="0" w:evenVBand="0" w:oddHBand="0" w:evenHBand="0" w:firstRowFirstColumn="0" w:firstRowLastColumn="0" w:lastRowFirstColumn="0" w:lastRowLastColumn="0"/>
+            </w:pPr>
+            <w:r>
+              <w:t>error</w:t>
+            </w:r>
+          </w:p>
+        </w:tc>
+        <w:tc>
+          <w:tcPr>
+            <w:tcW w:w="2338" w:type="dxa"/>
+          </w:tcPr>
+          <w:p>
+            <w:pPr>
+              <w:cnfStyle w:val="100000000000" w:firstRow="1" w:lastRow="0" w:firstColumn="0" w:lastColumn="0" w:oddVBand="0" w:evenVBand="0" w:oddHBand="0" w:evenHBand="0" w:firstRowFirstColumn="0" w:firstRowLastColumn="0" w:lastRowFirstColumn="0" w:lastRowLastColumn="0"/>
+            </w:pPr>
+            <w:r>
+              <w:t>iterations</w:t>
+            </w:r>
+          </w:p>
+        </w:tc>
+      </w:tr>
+      <w:tr>
+        <w:trPr>
+          <w:cnfStyle w:val="000000100000" w:firstRow="0" w:lastRow="0" w:firstColumn="0" w:lastColumn="0" w:oddVBand="0" w:evenVBand="0" w:oddHBand="1" w:evenHBand="0" w:firstRowFirstColumn="0" w:firstRowLastColumn="0" w:lastRowFirstColumn="0" w:lastRowLastColumn="0"/>
+        </w:trPr>
+        <w:tc>
+          <w:tcPr>
+            <w:cnfStyle w:val="001000000000" w:firstRow="0" w:lastRow="0" w:firstColumn="1" w:lastColumn="0" w:oddVBand="0" w:evenVBand="0" w:oddHBand="0" w:evenHBand="0" w:firstRowFirstColumn="0" w:firstRowLastColumn="0" w:lastRowFirstColumn="0" w:lastRowLastColumn="0"/>
+            <w:tcW w:w="2337" w:type="dxa"/>
+          </w:tcPr>
+          <w:p>
+            <w:r>
+              <w:lastRenderedPageBreak/>
+              <w:t>Bisection</w:t>
+            </w:r>
+          </w:p>
+        </w:tc>
+        <w:tc>
+          <w:tcPr>
+            <w:tcW w:w="2337" w:type="dxa"/>
+          </w:tcPr>
+          <w:p>
+            <w:pPr>
+              <w:cnfStyle w:val="000000100000" w:firstRow="0" w:lastRow="0" w:firstColumn="0" w:lastColumn="0" w:oddVBand="0" w:evenVBand="0" w:oddHBand="1" w:evenHBand="0" w:firstRowFirstColumn="0" w:firstRowLastColumn="0" w:lastRowFirstColumn="0" w:lastRowLastColumn="0"/>
+            </w:pPr>
+            <w:r>
+              <w:t>4.08432e-163</w:t>
+            </w:r>
+          </w:p>
+        </w:tc>
+        <w:tc>
+          <w:tcPr>
+            <w:tcW w:w="2338" w:type="dxa"/>
+          </w:tcPr>
+          <w:p>
+            <w:pPr>
+              <w:cnfStyle w:val="000000100000" w:firstRow="0" w:lastRow="0" w:firstColumn="0" w:lastColumn="0" w:oddVBand="0" w:evenVBand="0" w:oddHBand="1" w:evenHBand="0" w:firstRowFirstColumn="0" w:firstRowLastColumn="0" w:lastRowFirstColumn="0" w:lastRowLastColumn="0"/>
+            </w:pPr>
+            <w:r>
+              <w:t>4.08432e-163</w:t>
+            </w:r>
+          </w:p>
+        </w:tc>
+        <w:tc>
+          <w:tcPr>
+            <w:tcW w:w="2338" w:type="dxa"/>
+          </w:tcPr>
+          <w:p>
+            <w:pPr>
+              <w:cnfStyle w:val="000000100000" w:firstRow="0" w:lastRow="0" w:firstColumn="0" w:lastColumn="0" w:oddVBand="0" w:evenVBand="0" w:oddHBand="1" w:evenHBand="0" w:firstRowFirstColumn="0" w:firstRowLastColumn="0" w:lastRowFirstColumn="0" w:lastRowLastColumn="0"/>
+            </w:pPr>
+            <w:r>
+              <w:t>589</w:t>
+            </w:r>
+          </w:p>
+        </w:tc>
+      </w:tr>
+      <w:tr>
+        <w:tc>
+          <w:tcPr>
+            <w:cnfStyle w:val="001000000000" w:firstRow="0" w:lastRow="0" w:firstColumn="1" w:lastColumn="0" w:oddVBand="0" w:evenVBand="0" w:oddHBand="0" w:evenHBand="0" w:firstRowFirstColumn="0" w:firstRowLastColumn="0" w:lastRowFirstColumn="0" w:lastRowLastColumn="0"/>
+            <w:tcW w:w="2337" w:type="dxa"/>
+          </w:tcPr>
+          <w:p>
+            <w:r>
+              <w:t>Newton</w:t>
+            </w:r>
+          </w:p>
+        </w:tc>
+        <w:tc>
+          <w:tcPr>
+            <w:tcW w:w="2337" w:type="dxa"/>
+          </w:tcPr>
+          <w:p>
+            <w:pPr>
+              <w:cnfStyle w:val="000000000000" w:firstRow="0" w:lastRow="0" w:firstColumn="0" w:lastColumn="0" w:oddVBand="0" w:evenVBand="0" w:oddHBand="0" w:evenHBand="0" w:firstRowFirstColumn="0" w:firstRowLastColumn="0" w:lastRowFirstColumn="0" w:lastRowLastColumn="0"/>
+            </w:pPr>
+            <w:r>
+              <w:t>0.0</w:t>
+            </w:r>
+          </w:p>
+        </w:tc>
+        <w:tc>
+          <w:tcPr>
+            <w:tcW w:w="2338" w:type="dxa"/>
+          </w:tcPr>
+          <w:p>
+            <w:pPr>
+              <w:cnfStyle w:val="000000000000" w:firstRow="0" w:lastRow="0" w:firstColumn="0" w:lastColumn="0" w:oddVBand="0" w:evenVBand="0" w:oddHBand="0" w:evenHBand="0" w:firstRowFirstColumn="0" w:firstRowLastColumn="0" w:lastRowFirstColumn="0" w:lastRowLastColumn="0"/>
+            </w:pPr>
+            <w:r>
+              <w:t>0.0</w:t>
+            </w:r>
+          </w:p>
+        </w:tc>
+        <w:tc>
+          <w:tcPr>
+            <w:tcW w:w="2338" w:type="dxa"/>
+          </w:tcPr>
+          <w:p>
+            <w:pPr>
+              <w:cnfStyle w:val="000000000000" w:firstRow="0" w:lastRow="0" w:firstColumn="0" w:lastColumn="0" w:oddVBand="0" w:evenVBand="0" w:oddHBand="0" w:evenHBand="0" w:firstRowFirstColumn="0" w:firstRowLastColumn="0" w:lastRowFirstColumn="0" w:lastRowLastColumn="0"/>
+            </w:pPr>
+            <w:r>
+              <w:t>5</w:t>
+            </w:r>
+          </w:p>
+        </w:tc>
+      </w:tr>
+      <w:tr>
+        <w:trPr>
+          <w:cnfStyle w:val="000000100000" w:firstRow="0" w:lastRow="0" w:firstColumn="0" w:lastColumn="0" w:oddVBand="0" w:evenVBand="0" w:oddHBand="1" w:evenHBand="0" w:firstRowFirstColumn="0" w:firstRowLastColumn="0" w:lastRowFirstColumn="0" w:lastRowLastColumn="0"/>
+        </w:trPr>
+        <w:tc>
+          <w:tcPr>
+            <w:cnfStyle w:val="001000000000" w:firstRow="0" w:lastRow="0" w:firstColumn="1" w:lastColumn="0" w:oddVBand="0" w:evenVBand="0" w:oddHBand="0" w:evenHBand="0" w:firstRowFirstColumn="0" w:firstRowLastColumn="0" w:lastRowFirstColumn="0" w:lastRowLastColumn="0"/>
+            <w:tcW w:w="2337" w:type="dxa"/>
+          </w:tcPr>
+          <w:p>
+            <w:r>
+              <w:t>Secant</w:t>
+            </w:r>
+          </w:p>
+        </w:tc>
+        <w:tc>
+          <w:tcPr>
+            <w:tcW w:w="2337" w:type="dxa"/>
+          </w:tcPr>
+          <w:p>
+            <w:pPr>
+              <w:cnfStyle w:val="000000100000" w:firstRow="0" w:lastRow="0" w:firstColumn="0" w:lastColumn="0" w:oddVBand="0" w:evenVBand="0" w:oddHBand="1" w:evenHBand="0" w:firstRowFirstColumn="0" w:firstRowLastColumn="0" w:lastRowFirstColumn="0" w:lastRowLastColumn="0"/>
+            </w:pPr>
+            <w:r>
+              <w:t>0.0</w:t>
+            </w:r>
+          </w:p>
+        </w:tc>
+        <w:tc>
+          <w:tcPr>
+            <w:tcW w:w="2338" w:type="dxa"/>
+          </w:tcPr>
+          <w:p>
+            <w:pPr>
+              <w:cnfStyle w:val="000000100000" w:firstRow="0" w:lastRow="0" w:firstColumn="0" w:lastColumn="0" w:oddVBand="0" w:evenVBand="0" w:oddHBand="1" w:evenHBand="0" w:firstRowFirstColumn="0" w:firstRowLastColumn="0" w:lastRowFirstColumn="0" w:lastRowLastColumn="0"/>
+            </w:pPr>
+            <w:r>
+              <w:t>0.0</w:t>
+            </w:r>
+          </w:p>
+        </w:tc>
+        <w:tc>
+          <w:tcPr>
+            <w:tcW w:w="2338" w:type="dxa"/>
+          </w:tcPr>
+          <w:p>
+            <w:pPr>
+              <w:cnfStyle w:val="000000100000" w:firstRow="0" w:lastRow="0" w:firstColumn="0" w:lastColumn="0" w:oddVBand="0" w:evenVBand="0" w:oddHBand="1" w:evenHBand="0" w:firstRowFirstColumn="0" w:firstRowLastColumn="0" w:lastRowFirstColumn="0" w:lastRowLastColumn="0"/>
+            </w:pPr>
+            <w:r>
+              <w:t>8</w:t>
+            </w:r>
+          </w:p>
+        </w:tc>
+      </w:tr>
+    </w:tbl>
+    <w:p/>
+    <w:p>
+      <w:r>
+        <w:t>Table 2. Convergence analysis of function 1</w:t>
+      </w:r>
+    </w:p>
+    <w:tbl>
+      <w:tblPr>
+        <w:tblStyle w:val="PlainTable3"/>
+        <w:tblW w:w="0" w:type="auto"/>
+        <w:tblLook w:val="04A0" w:firstRow="1" w:lastRow="0" w:firstColumn="1" w:lastColumn="0" w:noHBand="0" w:noVBand="1"/>
+      </w:tblPr>
+      <w:tblGrid>
+        <w:gridCol w:w="3116"/>
+        <w:gridCol w:w="3117"/>
+        <w:gridCol w:w="3117"/>
+      </w:tblGrid>
+      <w:tr>
+        <w:trPr>
+          <w:cnfStyle w:val="100000000000" w:firstRow="1" w:lastRow="0" w:firstColumn="0" w:lastColumn="0" w:oddVBand="0" w:evenVBand="0" w:oddHBand="0" w:evenHBand="0" w:firstRowFirstColumn="0" w:firstRowLastColumn="0" w:lastRowFirstColumn="0" w:lastRowLastColumn="0"/>
+        </w:trPr>
+        <w:tc>
+          <w:tcPr>
+            <w:cnfStyle w:val="001000000100" w:firstRow="0" w:lastRow="0" w:firstColumn="1" w:lastColumn="0" w:oddVBand="0" w:evenVBand="0" w:oddHBand="0" w:evenHBand="0" w:firstRowFirstColumn="1" w:firstRowLastColumn="0" w:lastRowFirstColumn="0" w:lastRowLastColumn="0"/>
+            <w:tcW w:w="3116" w:type="dxa"/>
+          </w:tcPr>
+          <w:p/>
+        </w:tc>
+        <w:tc>
+          <w:tcPr>
+            <w:tcW w:w="3117" w:type="dxa"/>
+          </w:tcPr>
+          <w:p>
+            <w:pPr>
+              <w:cnfStyle w:val="100000000000" w:firstRow="1" w:lastRow="0" w:firstColumn="0" w:lastColumn="0" w:oddVBand="0" w:evenVBand="0" w:oddHBand="0" w:evenHBand="0" w:firstRowFirstColumn="0" w:firstRowLastColumn="0" w:lastRowFirstColumn="0" w:lastRowLastColumn="0"/>
+            </w:pPr>
+            <w:r>
+              <w:t>Convergence</w:t>
+            </w:r>
+          </w:p>
+        </w:tc>
+        <w:tc>
+          <w:tcPr>
+            <w:tcW w:w="3117" w:type="dxa"/>
+          </w:tcPr>
+          <w:p>
+            <w:pPr>
+              <w:cnfStyle w:val="100000000000" w:firstRow="1" w:lastRow="0" w:firstColumn="0" w:lastColumn="0" w:oddVBand="0" w:evenVBand="0" w:oddHBand="0" w:evenHBand="0" w:firstRowFirstColumn="0" w:firstRowLastColumn="0" w:lastRowFirstColumn="0" w:lastRowLastColumn="0"/>
+            </w:pPr>
+            <w:r>
+              <w:t>Log Rate</w:t>
+            </w:r>
+          </w:p>
+        </w:tc>
+      </w:tr>
+      <w:tr>
+        <w:trPr>
+          <w:cnfStyle w:val="000000100000" w:firstRow="0" w:lastRow="0" w:firstColumn="0" w:lastColumn="0" w:oddVBand="0" w:evenVBand="0" w:oddHBand="1" w:evenHBand="0" w:firstRowFirstColumn="0" w:firstRowLastColumn="0" w:lastRowFirstColumn="0" w:lastRowLastColumn="0"/>
+        </w:trPr>
+        <w:tc>
+          <w:tcPr>
+            <w:cnfStyle w:val="001000000000" w:firstRow="0" w:lastRow="0" w:firstColumn="1" w:lastColumn="0" w:oddVBand="0" w:evenVBand="0" w:oddHBand="0" w:evenHBand="0" w:firstRowFirstColumn="0" w:firstRowLastColumn="0" w:lastRowFirstColumn="0" w:lastRowLastColumn="0"/>
+            <w:tcW w:w="3116" w:type="dxa"/>
+          </w:tcPr>
+          <w:p>
+            <w:r>
+              <w:t>Bisection</w:t>
+            </w:r>
+          </w:p>
+        </w:tc>
+        <w:tc>
+          <w:tcPr>
+            <w:tcW w:w="3117" w:type="dxa"/>
+          </w:tcPr>
+          <w:p>
+            <w:pPr>
+              <w:cnfStyle w:val="000000100000" w:firstRow="0" w:lastRow="0" w:firstColumn="0" w:lastColumn="0" w:oddVBand="0" w:evenVBand="0" w:oddHBand="1" w:evenHBand="0" w:firstRowFirstColumn="0" w:firstRowLastColumn="0" w:lastRowFirstColumn="0" w:lastRowLastColumn="0"/>
+            </w:pPr>
+            <w:proofErr w:type="spellStart"/>
+            <w:r>
+              <w:t>Superlinear</w:t>
+            </w:r>
+            <w:proofErr w:type="spellEnd"/>
+          </w:p>
+        </w:tc>
+        <w:tc>
+          <w:tcPr>
+            <w:tcW w:w="3117" w:type="dxa"/>
+          </w:tcPr>
+          <w:p>
+            <w:pPr>
+              <w:cnfStyle w:val="000000100000" w:firstRow="0" w:lastRow="0" w:firstColumn="0" w:lastColumn="0" w:oddVBand="0" w:evenVBand="0" w:oddHBand="1" w:evenHBand="0" w:firstRowFirstColumn="0" w:firstRowLastColumn="0" w:lastRowFirstColumn="0" w:lastRowLastColumn="0"/>
+            </w:pPr>
+            <w:r>
+              <w:t>1.00111</w:t>
+            </w:r>
+          </w:p>
+        </w:tc>
+      </w:tr>
+      <w:tr>
+        <w:tc>
+          <w:tcPr>
+            <w:cnfStyle w:val="001000000000" w:firstRow="0" w:lastRow="0" w:firstColumn="1" w:lastColumn="0" w:oddVBand="0" w:evenVBand="0" w:oddHBand="0" w:evenHBand="0" w:firstRowFirstColumn="0" w:firstRowLastColumn="0" w:lastRowFirstColumn="0" w:lastRowLastColumn="0"/>
+            <w:tcW w:w="3116" w:type="dxa"/>
+          </w:tcPr>
+          <w:p>
+            <w:r>
+              <w:t>newton</w:t>
+            </w:r>
+          </w:p>
+        </w:tc>
+        <w:tc>
+          <w:tcPr>
+            <w:tcW w:w="3117" w:type="dxa"/>
+          </w:tcPr>
+          <w:p>
+            <w:pPr>
+              <w:cnfStyle w:val="000000000000" w:firstRow="0" w:lastRow="0" w:firstColumn="0" w:lastColumn="0" w:oddVBand="0" w:evenVBand="0" w:oddHBand="0" w:evenHBand="0" w:firstRowFirstColumn="0" w:firstRowLastColumn="0" w:lastRowFirstColumn="0" w:lastRowLastColumn="0"/>
+            </w:pPr>
+            <w:r>
+              <w:t>Quadratic</w:t>
+            </w:r>
+          </w:p>
+        </w:tc>
+        <w:tc>
+          <w:tcPr>
+            <w:tcW w:w="3117" w:type="dxa"/>
+          </w:tcPr>
+          <w:p>
+            <w:pPr>
+              <w:cnfStyle w:val="000000000000" w:firstRow="0" w:lastRow="0" w:firstColumn="0" w:lastColumn="0" w:oddVBand="0" w:evenVBand="0" w:oddHBand="0" w:evenHBand="0" w:firstRowFirstColumn="0" w:firstRowLastColumn="0" w:lastRowFirstColumn="0" w:lastRowLastColumn="0"/>
+            </w:pPr>
+            <w:r>
+              <w:t>2.06594</w:t>
+            </w:r>
+          </w:p>
+        </w:tc>
+      </w:tr>
+      <w:tr>
+        <w:trPr>
+          <w:cnfStyle w:val="000000100000" w:firstRow="0" w:lastRow="0" w:firstColumn="0" w:lastColumn="0" w:oddVBand="0" w:evenVBand="0" w:oddHBand="1" w:evenHBand="0" w:firstRowFirstColumn="0" w:firstRowLastColumn="0" w:lastRowFirstColumn="0" w:lastRowLastColumn="0"/>
+        </w:trPr>
+        <w:tc>
+          <w:tcPr>
+            <w:cnfStyle w:val="001000000000" w:firstRow="0" w:lastRow="0" w:firstColumn="1" w:lastColumn="0" w:oddVBand="0" w:evenVBand="0" w:oddHBand="0" w:evenHBand="0" w:firstRowFirstColumn="0" w:firstRowLastColumn="0" w:lastRowFirstColumn="0" w:lastRowLastColumn="0"/>
+            <w:tcW w:w="3116" w:type="dxa"/>
+          </w:tcPr>
+          <w:p>
+            <w:r>
+              <w:t>Secant</w:t>
+            </w:r>
+          </w:p>
+        </w:tc>
+        <w:tc>
+          <w:tcPr>
+            <w:tcW w:w="3117" w:type="dxa"/>
+          </w:tcPr>
+          <w:p>
+            <w:pPr>
+              <w:cnfStyle w:val="000000100000" w:firstRow="0" w:lastRow="0" w:firstColumn="0" w:lastColumn="0" w:oddVBand="0" w:evenVBand="0" w:oddHBand="1" w:evenHBand="0" w:firstRowFirstColumn="0" w:firstRowLastColumn="0" w:lastRowFirstColumn="0" w:lastRowLastColumn="0"/>
+            </w:pPr>
+            <w:proofErr w:type="spellStart"/>
+            <w:r>
+              <w:t>Superlinear</w:t>
+            </w:r>
+            <w:proofErr w:type="spellEnd"/>
+          </w:p>
+        </w:tc>
+        <w:tc>
+          <w:tcPr>
+            <w:tcW w:w="3117" w:type="dxa"/>
+          </w:tcPr>
+          <w:p>
+            <w:pPr>
+              <w:cnfStyle w:val="000000100000" w:firstRow="0" w:lastRow="0" w:firstColumn="0" w:lastColumn="0" w:oddVBand="0" w:evenVBand="0" w:oddHBand="1" w:evenHBand="0" w:firstRowFirstColumn="0" w:firstRowLastColumn="0" w:lastRowFirstColumn="0" w:lastRowLastColumn="0"/>
+            </w:pPr>
+            <w:r>
+              <w:t>1.65373</w:t>
+            </w:r>
+          </w:p>
+        </w:tc>
+      </w:tr>
+      <w:tr>
+        <w:tc>
+          <w:tcPr>
+            <w:cnfStyle w:val="001000000000" w:firstRow="0" w:lastRow="0" w:firstColumn="1" w:lastColumn="0" w:oddVBand="0" w:evenVBand="0" w:oddHBand="0" w:evenHBand="0" w:firstRowFirstColumn="0" w:firstRowLastColumn="0" w:lastRowFirstColumn="0" w:lastRowLastColumn="0"/>
+            <w:tcW w:w="3116" w:type="dxa"/>
+          </w:tcPr>
+          <w:p/>
+        </w:tc>
+        <w:tc>
+          <w:tcPr>
+            <w:tcW w:w="3117" w:type="dxa"/>
+          </w:tcPr>
+          <w:p>
+            <w:pPr>
+              <w:cnfStyle w:val="000000000000" w:firstRow="0" w:lastRow="0" w:firstColumn="0" w:lastColumn="0" w:oddVBand="0" w:evenVBand="0" w:oddHBand="0" w:evenHBand="0" w:firstRowFirstColumn="0" w:firstRowLastColumn="0" w:lastRowFirstColumn="0" w:lastRowLastColumn="0"/>
+            </w:pPr>
+          </w:p>
+        </w:tc>
+        <w:tc>
+          <w:tcPr>
+            <w:tcW w:w="3117" w:type="dxa"/>
+          </w:tcPr>
+          <w:p>
+            <w:pPr>
+              <w:cnfStyle w:val="000000000000" w:firstRow="0" w:lastRow="0" w:firstColumn="0" w:lastColumn="0" w:oddVBand="0" w:evenVBand="0" w:oddHBand="0" w:evenHBand="0" w:firstRowFirstColumn="0" w:firstRowLastColumn="0" w:lastRowFirstColumn="0" w:lastRowLastColumn="0"/>
+            </w:pPr>
+          </w:p>
+        </w:tc>
+      </w:tr>
+    </w:tbl>
+    <w:p/>
+    <w:p>
+      <w:r>
+        <w:t>Graph 1. Steps of the bisection method for function 1</w:t>
+      </w:r>
+    </w:p>
+    <w:p>
+      <w:r>
+        <w:rPr>
+          <w:noProof/>
+        </w:rPr>
+        <w:drawing>
+          <wp:inline distT="0" distB="0" distL="0" distR="0" wp14:anchorId="19387D61" wp14:editId="6C325E90">
+            <wp:extent cx="5852172" cy="4389129"/>
+            <wp:effectExtent l="0" t="0" r="0" b="0"/>
+            <wp:docPr id="8423715" name="Picture 1" descr="A graph with a line graph&#10;&#10;AI-generated content may be incorrect."/>
+            <wp:cNvGraphicFramePr>
+              <a:graphicFrameLocks xmlns:a="http://schemas.openxmlformats.org/drawingml/2006/main" noChangeAspect="1"/>
+            </wp:cNvGraphicFramePr>
+            <a:graphic xmlns:a="http://schemas.openxmlformats.org/drawingml/2006/main">
+              <a:graphicData uri="http://schemas.openxmlformats.org/drawingml/2006/picture">
+                <pic:pic xmlns:pic="http://schemas.openxmlformats.org/drawingml/2006/picture">
+                  <pic:nvPicPr>
+                    <pic:cNvPr id="8423715" name="Picture 1" descr="A graph with a line graph&#10;&#10;AI-generated content may be incorrect."/>
+                    <pic:cNvPicPr/>
+                  </pic:nvPicPr>
+                  <pic:blipFill>
+                    <a:blip r:embed="rId5">
+                      <a:extLst>
+                        <a:ext uri="{28A0092B-C50C-407E-A947-70E740481C1C}">
+                          <a14:useLocalDpi xmlns:a14="http://schemas.microsoft.com/office/drawing/2010/main" val="0"/>
+                        </a:ext>
+                      </a:extLst>
+                    </a:blip>
+                    <a:stretch>
+                      <a:fillRect/>
+                    </a:stretch>
+                  </pic:blipFill>
+                  <pic:spPr>
+                    <a:xfrm>
+                      <a:off x="0" y="0"/>
+                      <a:ext cx="5852172" cy="4389129"/>
+                    </a:xfrm>
+                    <a:prstGeom prst="rect">
+                      <a:avLst/>
+                    </a:prstGeom>
+                  </pic:spPr>
+                </pic:pic>
+              </a:graphicData>
+            </a:graphic>
+          </wp:inline>
+        </w:drawing>
+      </w:r>
+    </w:p>
+    <w:p/>
+    <w:p/>
+    <w:p/>
+    <w:p/>
+    <w:p/>
+    <w:p>
+      <w:r>
+        <w:t>Graph 2. Steps of newton’s method for function 1</w:t>
+      </w:r>
+    </w:p>
+    <w:p>
+      <w:r>
+        <w:rPr>
+          <w:noProof/>
+        </w:rPr>
+        <w:drawing>
+          <wp:inline distT="0" distB="0" distL="0" distR="0" wp14:anchorId="350F5452" wp14:editId="2E805904">
+            <wp:extent cx="5852172" cy="4389129"/>
+            <wp:effectExtent l="0" t="0" r="0" b="0"/>
+            <wp:docPr id="1293720235" name="Picture 2" descr="A graph with a line going up&#10;&#10;AI-generated content may be incorrect."/>
+            <wp:cNvGraphicFramePr>
+              <a:graphicFrameLocks xmlns:a="http://schemas.openxmlformats.org/drawingml/2006/main" noChangeAspect="1"/>
+            </wp:cNvGraphicFramePr>
+            <a:graphic xmlns:a="http://schemas.openxmlformats.org/drawingml/2006/main">
+              <a:graphicData uri="http://schemas.openxmlformats.org/drawingml/2006/picture">
+                <pic:pic xmlns:pic="http://schemas.openxmlformats.org/drawingml/2006/picture">
+                  <pic:nvPicPr>
+                    <pic:cNvPr id="1293720235" name="Picture 2" descr="A graph with a line going up&#10;&#10;AI-generated content may be incorrect."/>
+                    <pic:cNvPicPr/>
+                  </pic:nvPicPr>
+                  <pic:blipFill>
+                    <a:blip r:embed="rId6">
+                      <a:extLst>
+                        <a:ext uri="{28A0092B-C50C-407E-A947-70E740481C1C}">
+                          <a14:useLocalDpi xmlns:a14="http://schemas.microsoft.com/office/drawing/2010/main" val="0"/>
+                        </a:ext>
+                      </a:extLst>
+                    </a:blip>
+                    <a:stretch>
+                      <a:fillRect/>
+                    </a:stretch>
+                  </pic:blipFill>
+                  <pic:spPr>
+                    <a:xfrm>
+                      <a:off x="0" y="0"/>
+                      <a:ext cx="5852172" cy="4389129"/>
+                    </a:xfrm>
+                    <a:prstGeom prst="rect">
+                      <a:avLst/>
+                    </a:prstGeom>
+                  </pic:spPr>
+                </pic:pic>
+              </a:graphicData>
+            </a:graphic>
+          </wp:inline>
+        </w:drawing>
+      </w:r>
+    </w:p>
+    <w:p>
+      <w:r>
+        <w:br w:type="page"/>
+      </w:r>
+    </w:p>
+    <w:p>
+      <w:r>
+        <w:lastRenderedPageBreak/>
+        <w:t>Graph 3. Steps of the secant method for function 1</w:t>
+      </w:r>
+    </w:p>
+    <w:p>
+      <w:r>
+        <w:rPr>
+          <w:noProof/>
+        </w:rPr>
+        <w:drawing>
+          <wp:inline distT="0" distB="0" distL="0" distR="0" wp14:anchorId="2F10387F" wp14:editId="1AEA85AB">
+            <wp:extent cx="5852160" cy="4389120"/>
+            <wp:effectExtent l="0" t="0" r="0" b="0"/>
+            <wp:docPr id="1130522853" name="Picture 3" descr="A graph with a line going up&#10;&#10;AI-generated content may be incorrect."/>
+            <wp:cNvGraphicFramePr>
+              <a:graphicFrameLocks xmlns:a="http://schemas.openxmlformats.org/drawingml/2006/main" noChangeAspect="1"/>
+            </wp:cNvGraphicFramePr>
+            <a:graphic xmlns:a="http://schemas.openxmlformats.org/drawingml/2006/main">
+              <a:graphicData uri="http://schemas.openxmlformats.org/drawingml/2006/picture">
+                <pic:pic xmlns:pic="http://schemas.openxmlformats.org/drawingml/2006/picture">
+                  <pic:nvPicPr>
+                    <pic:cNvPr id="1130522853" name="Picture 3" descr="A graph with a line going up&#10;&#10;AI-generated content may be incorrect."/>
+                    <pic:cNvPicPr/>
+                  </pic:nvPicPr>
+                  <pic:blipFill>
+                    <a:blip r:embed="rId7">
+                      <a:extLst>
+                        <a:ext uri="{28A0092B-C50C-407E-A947-70E740481C1C}">
+                          <a14:useLocalDpi xmlns:a14="http://schemas.microsoft.com/office/drawing/2010/main" val="0"/>
+                        </a:ext>
+                      </a:extLst>
+                    </a:blip>
+                    <a:stretch>
+                      <a:fillRect/>
+                    </a:stretch>
+                  </pic:blipFill>
+                  <pic:spPr>
+                    <a:xfrm>
+                      <a:off x="0" y="0"/>
+                      <a:ext cx="5852160" cy="4389120"/>
+                    </a:xfrm>
+                    <a:prstGeom prst="rect">
+                      <a:avLst/>
+                    </a:prstGeom>
+                  </pic:spPr>
+                </pic:pic>
+              </a:graphicData>
+            </a:graphic>
+          </wp:inline>
+        </w:drawing>
+      </w:r>
+    </w:p>
+    <w:p/>
+    <w:p>
+      <w:pPr>
+        <w:keepNext/>
+        <w:keepLines/>
+        <w:spacing w:before="160" w:after="80"/>
+        <w:outlineLvl w:val="1"/>
+        <w:rPr>
+          <w:rFonts w:asciiTheme="majorHAnsi" w:eastAsiaTheme="majorEastAsia" w:hAnsiTheme="majorHAnsi" w:cstheme="majorBidi"/>
+          <w:color w:val="0F4761" w:themeColor="accent1" w:themeShade="BF"/>
+          <w:sz w:val="32"/>
+          <w:szCs w:val="32"/>
+        </w:rPr>
+      </w:pPr>
+      <w:bookmarkStart w:id="9" w:name="_Toc193384505"/>
+      <w:r>
+        <w:rPr>
+          <w:rFonts w:asciiTheme="majorHAnsi" w:eastAsiaTheme="majorEastAsia" w:hAnsiTheme="majorHAnsi" w:cstheme="majorBidi"/>
+          <w:color w:val="0F4761" w:themeColor="accent1" w:themeShade="BF"/>
+          <w:sz w:val="32"/>
+          <w:szCs w:val="32"/>
+        </w:rPr>
+        <w:t xml:space="preserve">Function </w:t>
+      </w:r>
+      <w:r>
+        <w:rPr>
+          <w:rFonts w:asciiTheme="majorHAnsi" w:eastAsiaTheme="majorEastAsia" w:hAnsiTheme="majorHAnsi" w:cstheme="majorBidi"/>
+          <w:color w:val="0F4761" w:themeColor="accent1" w:themeShade="BF"/>
+          <w:sz w:val="32"/>
+          <w:szCs w:val="32"/>
+        </w:rPr>
+        <w:t>2</w:t>
+      </w:r>
+      <w:bookmarkEnd w:id="9"/>
+    </w:p>
+    <w:p>
+      <w:r>
+        <w:t>The first function was f</w:t>
+      </w:r>
+      <w:r>
+        <w:rPr>
+          <w:vertAlign w:val="subscript"/>
+        </w:rPr>
+        <w:t>1</w:t>
+      </w:r>
+      <w:r>
+        <w:t>(x) = x</w:t>
+      </w:r>
+      <w:r>
+        <w:rPr>
+          <w:vertAlign w:val="superscript"/>
+        </w:rPr>
+        <w:t>2</w:t>
+      </w:r>
+      <w:r>
+        <w:t xml:space="preserve"> −</w:t>
+      </w:r>
+      <w:r>
+        <w:t xml:space="preserve"> 1</w:t>
+      </w:r>
+      <w:r>
+        <w:t xml:space="preserve">. It has a root at </w:t>
+      </w:r>
+      <w:r>
+        <w:t>-1</w:t>
+      </w:r>
+      <w:r>
+        <w:t xml:space="preserve"> which all the methods were aimed at finding. </w:t>
+      </w:r>
+    </w:p>
+    <w:p>
+      <w:r>
+        <w:t xml:space="preserve">Table </w:t>
+      </w:r>
+      <w:r>
+        <w:t>3</w:t>
+      </w:r>
+      <w:r>
+        <w:t xml:space="preserve">. Results of each method as they approached the root of function </w:t>
+      </w:r>
+      <w:r>
+        <w:t>2</w:t>
+      </w:r>
+    </w:p>
+    <w:tbl>
+      <w:tblPr>
+        <w:tblStyle w:val="PlainTable3"/>
+        <w:tblW w:w="0" w:type="auto"/>
+        <w:tblLook w:val="04A0" w:firstRow="1" w:lastRow="0" w:firstColumn="1" w:lastColumn="0" w:noHBand="0" w:noVBand="1"/>
+      </w:tblPr>
+      <w:tblGrid>
+        <w:gridCol w:w="2337"/>
+        <w:gridCol w:w="2337"/>
+        <w:gridCol w:w="2338"/>
+        <w:gridCol w:w="2338"/>
+      </w:tblGrid>
+      <w:tr>
+        <w:trPr>
+          <w:cnfStyle w:val="100000000000" w:firstRow="1" w:lastRow="0" w:firstColumn="0" w:lastColumn="0" w:oddVBand="0" w:evenVBand="0" w:oddHBand="0" w:evenHBand="0" w:firstRowFirstColumn="0" w:firstRowLastColumn="0" w:lastRowFirstColumn="0" w:lastRowLastColumn="0"/>
+        </w:trPr>
+        <w:tc>
+          <w:tcPr>
+            <w:cnfStyle w:val="001000000100" w:firstRow="0" w:lastRow="0" w:firstColumn="1" w:lastColumn="0" w:oddVBand="0" w:evenVBand="0" w:oddHBand="0" w:evenHBand="0" w:firstRowFirstColumn="1" w:firstRowLastColumn="0" w:lastRowFirstColumn="0" w:lastRowLastColumn="0"/>
+            <w:tcW w:w="2337" w:type="dxa"/>
+          </w:tcPr>
+          <w:p/>
+        </w:tc>
+        <w:tc>
+          <w:tcPr>
+            <w:tcW w:w="2337" w:type="dxa"/>
+          </w:tcPr>
+          <w:p>
+            <w:pPr>
+              <w:cnfStyle w:val="100000000000" w:firstRow="1" w:lastRow="0" w:firstColumn="0" w:lastColumn="0" w:oddVBand="0" w:evenVBand="0" w:oddHBand="0" w:evenHBand="0" w:firstRowFirstColumn="0" w:firstRowLastColumn="0" w:lastRowFirstColumn="0" w:lastRowLastColumn="0"/>
+            </w:pPr>
+            <w:r>
+              <w:t>root</w:t>
+            </w:r>
+          </w:p>
+        </w:tc>
+        <w:tc>
+          <w:tcPr>
+            <w:tcW w:w="2338" w:type="dxa"/>
+          </w:tcPr>
+          <w:p>
+            <w:pPr>
+              <w:cnfStyle w:val="100000000000" w:firstRow="1" w:lastRow="0" w:firstColumn="0" w:lastColumn="0" w:oddVBand="0" w:evenVBand="0" w:oddHBand="0" w:evenHBand="0" w:firstRowFirstColumn="0" w:firstRowLastColumn="0" w:lastRowFirstColumn="0" w:lastRowLastColumn="0"/>
+            </w:pPr>
+            <w:r>
+              <w:t>error</w:t>
+            </w:r>
+          </w:p>
+        </w:tc>
+        <w:tc>
+          <w:tcPr>
+            <w:tcW w:w="2338" w:type="dxa"/>
+          </w:tcPr>
+          <w:p>
+            <w:pPr>
+              <w:cnfStyle w:val="100000000000" w:firstRow="1" w:lastRow="0" w:firstColumn="0" w:lastColumn="0" w:oddVBand="0" w:evenVBand="0" w:oddHBand="0" w:evenHBand="0" w:firstRowFirstColumn="0" w:firstRowLastColumn="0" w:lastRowFirstColumn="0" w:lastRowLastColumn="0"/>
+            </w:pPr>
+            <w:r>
+              <w:t>iterations</w:t>
+            </w:r>
+          </w:p>
+        </w:tc>
+      </w:tr>
+      <w:tr>
+        <w:trPr>
+          <w:cnfStyle w:val="000000100000" w:firstRow="0" w:lastRow="0" w:firstColumn="0" w:lastColumn="0" w:oddVBand="0" w:evenVBand="0" w:oddHBand="1" w:evenHBand="0" w:firstRowFirstColumn="0" w:firstRowLastColumn="0" w:lastRowFirstColumn="0" w:lastRowLastColumn="0"/>
+        </w:trPr>
+        <w:tc>
+          <w:tcPr>
+            <w:cnfStyle w:val="001000000000" w:firstRow="0" w:lastRow="0" w:firstColumn="1" w:lastColumn="0" w:oddVBand="0" w:evenVBand="0" w:oddHBand="0" w:evenHBand="0" w:firstRowFirstColumn="0" w:firstRowLastColumn="0" w:lastRowFirstColumn="0" w:lastRowLastColumn="0"/>
+            <w:tcW w:w="2337" w:type="dxa"/>
+          </w:tcPr>
+          <w:p>
+            <w:r>
+              <w:t>Bisection</w:t>
+            </w:r>
+          </w:p>
+        </w:tc>
+        <w:tc>
+          <w:tcPr>
+            <w:tcW w:w="2337" w:type="dxa"/>
+          </w:tcPr>
+          <w:p>
+            <w:pPr>
+              <w:cnfStyle w:val="000000100000" w:firstRow="0" w:lastRow="0" w:firstColumn="0" w:lastColumn="0" w:oddVBand="0" w:evenVBand="0" w:oddHBand="1" w:evenHBand="0" w:firstRowFirstColumn="0" w:firstRowLastColumn="0" w:lastRowFirstColumn="0" w:lastRowLastColumn="0"/>
+            </w:pPr>
+            <w:r>
+              <w:t>-0.99999</w:t>
+            </w:r>
+          </w:p>
+        </w:tc>
+        <w:tc>
+          <w:tcPr>
+            <w:tcW w:w="2338" w:type="dxa"/>
+          </w:tcPr>
+          <w:p>
+            <w:pPr>
+              <w:cnfStyle w:val="000000100000" w:firstRow="0" w:lastRow="0" w:firstColumn="0" w:lastColumn="0" w:oddVBand="0" w:evenVBand="0" w:oddHBand="1" w:evenHBand="0" w:firstRowFirstColumn="0" w:firstRowLastColumn="0" w:lastRowFirstColumn="0" w:lastRowLastColumn="0"/>
+            </w:pPr>
+            <w:r>
+              <w:t>2.22045e-16</w:t>
+            </w:r>
+          </w:p>
+        </w:tc>
+        <w:tc>
+          <w:tcPr>
+            <w:tcW w:w="2338" w:type="dxa"/>
+          </w:tcPr>
+          <w:p>
+            <w:pPr>
+              <w:cnfStyle w:val="000000100000" w:firstRow="0" w:lastRow="0" w:firstColumn="0" w:lastColumn="0" w:oddVBand="0" w:evenVBand="0" w:oddHBand="1" w:evenHBand="0" w:firstRowFirstColumn="0" w:firstRowLastColumn="0" w:lastRowFirstColumn="0" w:lastRowLastColumn="0"/>
+            </w:pPr>
+            <w:r>
+              <w:t>49</w:t>
+            </w:r>
+          </w:p>
+        </w:tc>
+      </w:tr>
+      <w:tr>
+        <w:tc>
+          <w:tcPr>
+            <w:cnfStyle w:val="001000000000" w:firstRow="0" w:lastRow="0" w:firstColumn="1" w:lastColumn="0" w:oddVBand="0" w:evenVBand="0" w:oddHBand="0" w:evenHBand="0" w:firstRowFirstColumn="0" w:firstRowLastColumn="0" w:lastRowFirstColumn="0" w:lastRowLastColumn="0"/>
+            <w:tcW w:w="2337" w:type="dxa"/>
+          </w:tcPr>
+          <w:p>
+            <w:r>
+              <w:t>Newton</w:t>
+            </w:r>
+          </w:p>
+        </w:tc>
+        <w:tc>
+          <w:tcPr>
+            <w:tcW w:w="2337" w:type="dxa"/>
+          </w:tcPr>
+          <w:p>
+            <w:pPr>
+              <w:cnfStyle w:val="000000000000" w:firstRow="0" w:lastRow="0" w:firstColumn="0" w:lastColumn="0" w:oddVBand="0" w:evenVBand="0" w:oddHBand="0" w:evenHBand="0" w:firstRowFirstColumn="0" w:firstRowLastColumn="0" w:lastRowFirstColumn="0" w:lastRowLastColumn="0"/>
+            </w:pPr>
+            <w:r>
+              <w:t>-1.0</w:t>
+            </w:r>
+          </w:p>
+        </w:tc>
+        <w:tc>
+          <w:tcPr>
+            <w:tcW w:w="2338" w:type="dxa"/>
+          </w:tcPr>
+          <w:p>
+            <w:pPr>
+              <w:cnfStyle w:val="000000000000" w:firstRow="0" w:lastRow="0" w:firstColumn="0" w:lastColumn="0" w:oddVBand="0" w:evenVBand="0" w:oddHBand="0" w:evenHBand="0" w:firstRowFirstColumn="0" w:firstRowLastColumn="0" w:lastRowFirstColumn="0" w:lastRowLastColumn="0"/>
+            </w:pPr>
+            <w:r>
+              <w:t>0.0</w:t>
+            </w:r>
+          </w:p>
+        </w:tc>
+        <w:tc>
+          <w:tcPr>
+            <w:tcW w:w="2338" w:type="dxa"/>
+          </w:tcPr>
+          <w:p>
+            <w:pPr>
+              <w:cnfStyle w:val="000000000000" w:firstRow="0" w:lastRow="0" w:firstColumn="0" w:lastColumn="0" w:oddVBand="0" w:evenVBand="0" w:oddHBand="0" w:evenHBand="0" w:firstRowFirstColumn="0" w:firstRowLastColumn="0" w:lastRowFirstColumn="0" w:lastRowLastColumn="0"/>
+            </w:pPr>
+            <w:r>
+              <w:t>6</w:t>
+            </w:r>
+          </w:p>
+        </w:tc>
+      </w:tr>
+      <w:tr>
+        <w:trPr>
+          <w:cnfStyle w:val="000000100000" w:firstRow="0" w:lastRow="0" w:firstColumn="0" w:lastColumn="0" w:oddVBand="0" w:evenVBand="0" w:oddHBand="1" w:evenHBand="0" w:firstRowFirstColumn="0" w:firstRowLastColumn="0" w:lastRowFirstColumn="0" w:lastRowLastColumn="0"/>
+        </w:trPr>
+        <w:tc>
+          <w:tcPr>
+            <w:cnfStyle w:val="001000000000" w:firstRow="0" w:lastRow="0" w:firstColumn="1" w:lastColumn="0" w:oddVBand="0" w:evenVBand="0" w:oddHBand="0" w:evenHBand="0" w:firstRowFirstColumn="0" w:firstRowLastColumn="0" w:lastRowFirstColumn="0" w:lastRowLastColumn="0"/>
+            <w:tcW w:w="2337" w:type="dxa"/>
+          </w:tcPr>
+          <w:p>
+            <w:r>
+              <w:t>Secant</w:t>
+            </w:r>
+          </w:p>
+        </w:tc>
+        <w:tc>
+          <w:tcPr>
+            <w:tcW w:w="2337" w:type="dxa"/>
+          </w:tcPr>
+          <w:p>
+            <w:pPr>
+              <w:cnfStyle w:val="000000100000" w:firstRow="0" w:lastRow="0" w:firstColumn="0" w:lastColumn="0" w:oddVBand="0" w:evenVBand="0" w:oddHBand="1" w:evenHBand="0" w:firstRowFirstColumn="0" w:firstRowLastColumn="0" w:lastRowFirstColumn="0" w:lastRowLastColumn="0"/>
+            </w:pPr>
+            <w:r>
+              <w:t>-1.0</w:t>
+            </w:r>
+          </w:p>
+        </w:tc>
+        <w:tc>
+          <w:tcPr>
+            <w:tcW w:w="2338" w:type="dxa"/>
+          </w:tcPr>
+          <w:p>
+            <w:pPr>
+              <w:cnfStyle w:val="000000100000" w:firstRow="0" w:lastRow="0" w:firstColumn="0" w:lastColumn="0" w:oddVBand="0" w:evenVBand="0" w:oddHBand="1" w:evenHBand="0" w:firstRowFirstColumn="0" w:firstRowLastColumn="0" w:lastRowFirstColumn="0" w:lastRowLastColumn="0"/>
+            </w:pPr>
+            <w:r>
+              <w:t>0.0</w:t>
+            </w:r>
+          </w:p>
+        </w:tc>
+        <w:tc>
+          <w:tcPr>
+            <w:tcW w:w="2338" w:type="dxa"/>
+          </w:tcPr>
+          <w:p>
+            <w:pPr>
+              <w:cnfStyle w:val="000000100000" w:firstRow="0" w:lastRow="0" w:firstColumn="0" w:lastColumn="0" w:oddVBand="0" w:evenVBand="0" w:oddHBand="1" w:evenHBand="0" w:firstRowFirstColumn="0" w:firstRowLastColumn="0" w:lastRowFirstColumn="0" w:lastRowLastColumn="0"/>
+            </w:pPr>
+            <w:r>
+              <w:t>8</w:t>
+            </w:r>
+          </w:p>
+        </w:tc>
+      </w:tr>
+    </w:tbl>
+    <w:p/>
+    <w:p>
+      <w:r>
+        <w:t xml:space="preserve">Table </w:t>
+      </w:r>
+      <w:r>
+        <w:t>4</w:t>
+      </w:r>
+      <w:r>
+        <w:t xml:space="preserve">. Convergence analysis of function </w:t>
+      </w:r>
+      <w:r>
+        <w:t>2</w:t>
+      </w:r>
+    </w:p>
+    <w:tbl>
+      <w:tblPr>
+        <w:tblStyle w:val="PlainTable3"/>
+        <w:tblW w:w="0" w:type="auto"/>
+        <w:tblLook w:val="04A0" w:firstRow="1" w:lastRow="0" w:firstColumn="1" w:lastColumn="0" w:noHBand="0" w:noVBand="1"/>
+      </w:tblPr>
+      <w:tblGrid>
+        <w:gridCol w:w="3116"/>
+        <w:gridCol w:w="3117"/>
+        <w:gridCol w:w="3117"/>
+      </w:tblGrid>
+      <w:tr>
+        <w:trPr>
+          <w:cnfStyle w:val="100000000000" w:firstRow="1" w:lastRow="0" w:firstColumn="0" w:lastColumn="0" w:oddVBand="0" w:evenVBand="0" w:oddHBand="0" w:evenHBand="0" w:firstRowFirstColumn="0" w:firstRowLastColumn="0" w:lastRowFirstColumn="0" w:lastRowLastColumn="0"/>
+        </w:trPr>
+        <w:tc>
+          <w:tcPr>
+            <w:cnfStyle w:val="001000000100" w:firstRow="0" w:lastRow="0" w:firstColumn="1" w:lastColumn="0" w:oddVBand="0" w:evenVBand="0" w:oddHBand="0" w:evenHBand="0" w:firstRowFirstColumn="1" w:firstRowLastColumn="0" w:lastRowFirstColumn="0" w:lastRowLastColumn="0"/>
+            <w:tcW w:w="3116" w:type="dxa"/>
+          </w:tcPr>
+          <w:p/>
+        </w:tc>
+        <w:tc>
+          <w:tcPr>
+            <w:tcW w:w="3117" w:type="dxa"/>
+          </w:tcPr>
+          <w:p>
+            <w:pPr>
+              <w:cnfStyle w:val="100000000000" w:firstRow="1" w:lastRow="0" w:firstColumn="0" w:lastColumn="0" w:oddVBand="0" w:evenVBand="0" w:oddHBand="0" w:evenHBand="0" w:firstRowFirstColumn="0" w:firstRowLastColumn="0" w:lastRowFirstColumn="0" w:lastRowLastColumn="0"/>
+            </w:pPr>
+            <w:r>
+              <w:t>Convergence</w:t>
+            </w:r>
+          </w:p>
+        </w:tc>
+        <w:tc>
+          <w:tcPr>
+            <w:tcW w:w="3117" w:type="dxa"/>
+          </w:tcPr>
+          <w:p>
+            <w:pPr>
+              <w:cnfStyle w:val="100000000000" w:firstRow="1" w:lastRow="0" w:firstColumn="0" w:lastColumn="0" w:oddVBand="0" w:evenVBand="0" w:oddHBand="0" w:evenHBand="0" w:firstRowFirstColumn="0" w:firstRowLastColumn="0" w:lastRowFirstColumn="0" w:lastRowLastColumn="0"/>
+            </w:pPr>
+            <w:r>
+              <w:t>Log Rate</w:t>
+            </w:r>
+          </w:p>
+        </w:tc>
+      </w:tr>
+      <w:tr>
+        <w:trPr>
+          <w:cnfStyle w:val="000000100000" w:firstRow="0" w:lastRow="0" w:firstColumn="0" w:lastColumn="0" w:oddVBand="0" w:evenVBand="0" w:oddHBand="1" w:evenHBand="0" w:firstRowFirstColumn="0" w:firstRowLastColumn="0" w:lastRowFirstColumn="0" w:lastRowLastColumn="0"/>
+        </w:trPr>
+        <w:tc>
+          <w:tcPr>
+            <w:cnfStyle w:val="001000000000" w:firstRow="0" w:lastRow="0" w:firstColumn="1" w:lastColumn="0" w:oddVBand="0" w:evenVBand="0" w:oddHBand="0" w:evenHBand="0" w:firstRowFirstColumn="0" w:firstRowLastColumn="0" w:lastRowFirstColumn="0" w:lastRowLastColumn="0"/>
+            <w:tcW w:w="3116" w:type="dxa"/>
+          </w:tcPr>
+          <w:p>
+            <w:r>
+              <w:t>Bisection</w:t>
+            </w:r>
+          </w:p>
+        </w:tc>
+        <w:tc>
+          <w:tcPr>
+            <w:tcW w:w="3117" w:type="dxa"/>
+          </w:tcPr>
+          <w:p>
+            <w:pPr>
+              <w:cnfStyle w:val="000000100000" w:firstRow="0" w:lastRow="0" w:firstColumn="0" w:lastColumn="0" w:oddVBand="0" w:evenVBand="0" w:oddHBand="1" w:evenHBand="0" w:firstRowFirstColumn="0" w:firstRowLastColumn="0" w:lastRowFirstColumn="0" w:lastRowLastColumn="0"/>
+            </w:pPr>
+            <w:proofErr w:type="spellStart"/>
+            <w:r>
+              <w:t>Superlinear</w:t>
+            </w:r>
+            <w:proofErr w:type="spellEnd"/>
+          </w:p>
+        </w:tc>
+        <w:tc>
+          <w:tcPr>
+            <w:tcW w:w="3117" w:type="dxa"/>
+          </w:tcPr>
+          <w:p>
+            <w:pPr>
+              <w:tabs>
+                <w:tab w:val="center" w:pos="1450"/>
+              </w:tabs>
+              <w:cnfStyle w:val="000000100000" w:firstRow="0" w:lastRow="0" w:firstColumn="0" w:lastColumn="0" w:oddVBand="0" w:evenVBand="0" w:oddHBand="1" w:evenHBand="0" w:firstRowFirstColumn="0" w:firstRowLastColumn="0" w:lastRowFirstColumn="0" w:lastRowLastColumn="0"/>
+            </w:pPr>
+            <w:r>
+              <w:t>1.00</w:t>
+            </w:r>
+            <w:r>
+              <w:t>440</w:t>
+            </w:r>
+            <w:r>
+              <w:tab/>
+            </w:r>
+          </w:p>
+        </w:tc>
+      </w:tr>
+      <w:tr>
+        <w:tc>
+          <w:tcPr>
+            <w:cnfStyle w:val="001000000000" w:firstRow="0" w:lastRow="0" w:firstColumn="1" w:lastColumn="0" w:oddVBand="0" w:evenVBand="0" w:oddHBand="0" w:evenHBand="0" w:firstRowFirstColumn="0" w:firstRowLastColumn="0" w:lastRowFirstColumn="0" w:lastRowLastColumn="0"/>
+            <w:tcW w:w="3116" w:type="dxa"/>
+          </w:tcPr>
+          <w:p>
+            <w:r>
+              <w:t>newton</w:t>
+            </w:r>
+          </w:p>
+        </w:tc>
+        <w:tc>
+          <w:tcPr>
+            <w:tcW w:w="3117" w:type="dxa"/>
+          </w:tcPr>
+          <w:p>
+            <w:pPr>
+              <w:cnfStyle w:val="000000000000" w:firstRow="0" w:lastRow="0" w:firstColumn="0" w:lastColumn="0" w:oddVBand="0" w:evenVBand="0" w:oddHBand="0" w:evenHBand="0" w:firstRowFirstColumn="0" w:firstRowLastColumn="0" w:lastRowFirstColumn="0" w:lastRowLastColumn="0"/>
+            </w:pPr>
+            <w:r>
+              <w:t>Quadratic</w:t>
+            </w:r>
+          </w:p>
+        </w:tc>
+        <w:tc>
+          <w:tcPr>
+            <w:tcW w:w="3117" w:type="dxa"/>
+          </w:tcPr>
+          <w:p>
+            <w:pPr>
+              <w:cnfStyle w:val="000000000000" w:firstRow="0" w:lastRow="0" w:firstColumn="0" w:lastColumn="0" w:oddVBand="0" w:evenVBand="0" w:oddHBand="0" w:evenHBand="0" w:firstRowFirstColumn="0" w:firstRowLastColumn="0" w:lastRowFirstColumn="0" w:lastRowLastColumn="0"/>
+            </w:pPr>
+            <w:r>
+              <w:t>2.</w:t>
+            </w:r>
+            <w:r>
+              <w:t>09829</w:t>
+            </w:r>
+          </w:p>
+        </w:tc>
+      </w:tr>
+      <w:tr>
+        <w:trPr>
+          <w:cnfStyle w:val="000000100000" w:firstRow="0" w:lastRow="0" w:firstColumn="0" w:lastColumn="0" w:oddVBand="0" w:evenVBand="0" w:oddHBand="1" w:evenHBand="0" w:firstRowFirstColumn="0" w:firstRowLastColumn="0" w:lastRowFirstColumn="0" w:lastRowLastColumn="0"/>
+        </w:trPr>
+        <w:tc>
+          <w:tcPr>
+            <w:cnfStyle w:val="001000000000" w:firstRow="0" w:lastRow="0" w:firstColumn="1" w:lastColumn="0" w:oddVBand="0" w:evenVBand="0" w:oddHBand="0" w:evenHBand="0" w:firstRowFirstColumn="0" w:firstRowLastColumn="0" w:lastRowFirstColumn="0" w:lastRowLastColumn="0"/>
+            <w:tcW w:w="3116" w:type="dxa"/>
+          </w:tcPr>
+          <w:p>
+            <w:r>
+              <w:t>Secant</w:t>
+            </w:r>
+          </w:p>
+        </w:tc>
+        <w:tc>
+          <w:tcPr>
+            <w:tcW w:w="3117" w:type="dxa"/>
+          </w:tcPr>
+          <w:p>
+            <w:pPr>
+              <w:cnfStyle w:val="000000100000" w:firstRow="0" w:lastRow="0" w:firstColumn="0" w:lastColumn="0" w:oddVBand="0" w:evenVBand="0" w:oddHBand="1" w:evenHBand="0" w:firstRowFirstColumn="0" w:firstRowLastColumn="0" w:lastRowFirstColumn="0" w:lastRowLastColumn="0"/>
+            </w:pPr>
+            <w:proofErr w:type="spellStart"/>
+            <w:r>
+              <w:t>Superlinear</w:t>
+            </w:r>
+            <w:proofErr w:type="spellEnd"/>
+          </w:p>
+        </w:tc>
+        <w:tc>
+          <w:tcPr>
+            <w:tcW w:w="3117" w:type="dxa"/>
+          </w:tcPr>
+          <w:p>
+            <w:pPr>
+              <w:cnfStyle w:val="000000100000" w:firstRow="0" w:lastRow="0" w:firstColumn="0" w:lastColumn="0" w:oddVBand="0" w:evenVBand="0" w:oddHBand="1" w:evenHBand="0" w:firstRowFirstColumn="0" w:firstRowLastColumn="0" w:lastRowFirstColumn="0" w:lastRowLastColumn="0"/>
+            </w:pPr>
+            <w:r>
+              <w:t>1.65</w:t>
+            </w:r>
+            <w:r>
+              <w:t>985</w:t>
+            </w:r>
+          </w:p>
+        </w:tc>
+      </w:tr>
+    </w:tbl>
+    <w:p/>
+    <w:p>
+      <w:r>
+        <w:lastRenderedPageBreak/>
+        <w:t xml:space="preserve">Graph </w:t>
+      </w:r>
+      <w:r>
+        <w:t>4</w:t>
+      </w:r>
+      <w:r>
+        <w:t xml:space="preserve">. Steps of the bisection method for function </w:t>
+      </w:r>
+      <w:r>
+        <w:t>2</w:t>
+      </w:r>
+    </w:p>
+    <w:p>
+      <w:r>
+        <w:rPr>
+          <w:noProof/>
+        </w:rPr>
+        <w:drawing>
+          <wp:inline distT="0" distB="0" distL="0" distR="0" wp14:anchorId="0E69E51C" wp14:editId="4D0A8FF0">
+            <wp:extent cx="5852172" cy="4389129"/>
+            <wp:effectExtent l="0" t="0" r="0" b="0"/>
+            <wp:docPr id="2063147003" name="Picture 4" descr="A graph with a line going up&#10;&#10;AI-generated content may be incorrect."/>
+            <wp:cNvGraphicFramePr>
+              <a:graphicFrameLocks xmlns:a="http://schemas.openxmlformats.org/drawingml/2006/main" noChangeAspect="1"/>
+            </wp:cNvGraphicFramePr>
+            <a:graphic xmlns:a="http://schemas.openxmlformats.org/drawingml/2006/main">
+              <a:graphicData uri="http://schemas.openxmlformats.org/drawingml/2006/picture">
+                <pic:pic xmlns:pic="http://schemas.openxmlformats.org/drawingml/2006/picture">
+                  <pic:nvPicPr>
+                    <pic:cNvPr id="2063147003" name="Picture 4" descr="A graph with a line going up&#10;&#10;AI-generated content may be incorrect."/>
+                    <pic:cNvPicPr/>
+                  </pic:nvPicPr>
+                  <pic:blipFill>
+                    <a:blip r:embed="rId8">
+                      <a:extLst>
+                        <a:ext uri="{28A0092B-C50C-407E-A947-70E740481C1C}">
+                          <a14:useLocalDpi xmlns:a14="http://schemas.microsoft.com/office/drawing/2010/main" val="0"/>
+                        </a:ext>
+                      </a:extLst>
+                    </a:blip>
+                    <a:stretch>
+                      <a:fillRect/>
+                    </a:stretch>
+                  </pic:blipFill>
+                  <pic:spPr>
+                    <a:xfrm>
+                      <a:off x="0" y="0"/>
+                      <a:ext cx="5852172" cy="4389129"/>
+                    </a:xfrm>
+                    <a:prstGeom prst="rect">
+                      <a:avLst/>
+                    </a:prstGeom>
+                  </pic:spPr>
+                </pic:pic>
+              </a:graphicData>
+            </a:graphic>
+          </wp:inline>
+        </w:drawing>
+      </w:r>
+    </w:p>
+    <w:p>
+      <w:r>
+        <w:br w:type="page"/>
+      </w:r>
+    </w:p>
+    <w:p/>
+    <w:p>
+      <w:r>
+        <w:t xml:space="preserve">Graph </w:t>
+      </w:r>
+      <w:r>
+        <w:t>5</w:t>
+      </w:r>
+      <w:r>
+        <w:t xml:space="preserve">. Steps of newton’s method for function </w:t>
+      </w:r>
+      <w:r>
+        <w:t>2</w:t>
+      </w:r>
+    </w:p>
+    <w:p>
+      <w:r>
+        <w:rPr>
+          <w:noProof/>
+        </w:rPr>
+        <w:drawing>
+          <wp:inline distT="0" distB="0" distL="0" distR="0" wp14:anchorId="1D55AF86" wp14:editId="6599F150">
+            <wp:extent cx="5852172" cy="4389129"/>
+            <wp:effectExtent l="0" t="0" r="0" b="0"/>
+            <wp:docPr id="78057518" name="Picture 5" descr="A graph with a line&#10;&#10;AI-generated content may be incorrect."/>
+            <wp:cNvGraphicFramePr>
+              <a:graphicFrameLocks xmlns:a="http://schemas.openxmlformats.org/drawingml/2006/main" noChangeAspect="1"/>
+            </wp:cNvGraphicFramePr>
+            <a:graphic xmlns:a="http://schemas.openxmlformats.org/drawingml/2006/main">
+              <a:graphicData uri="http://schemas.openxmlformats.org/drawingml/2006/picture">
+                <pic:pic xmlns:pic="http://schemas.openxmlformats.org/drawingml/2006/picture">
+                  <pic:nvPicPr>
+                    <pic:cNvPr id="78057518" name="Picture 5" descr="A graph with a line&#10;&#10;AI-generated content may be incorrect."/>
+                    <pic:cNvPicPr/>
+                  </pic:nvPicPr>
+                  <pic:blipFill>
+                    <a:blip r:embed="rId9">
+                      <a:extLst>
+                        <a:ext uri="{28A0092B-C50C-407E-A947-70E740481C1C}">
+                          <a14:useLocalDpi xmlns:a14="http://schemas.microsoft.com/office/drawing/2010/main" val="0"/>
+                        </a:ext>
+                      </a:extLst>
+                    </a:blip>
+                    <a:stretch>
+                      <a:fillRect/>
+                    </a:stretch>
+                  </pic:blipFill>
+                  <pic:spPr>
+                    <a:xfrm>
+                      <a:off x="0" y="0"/>
+                      <a:ext cx="5852172" cy="4389129"/>
+                    </a:xfrm>
+                    <a:prstGeom prst="rect">
+                      <a:avLst/>
+                    </a:prstGeom>
+                  </pic:spPr>
+                </pic:pic>
+              </a:graphicData>
+            </a:graphic>
+          </wp:inline>
+        </w:drawing>
+      </w:r>
+    </w:p>
+    <w:p>
+      <w:r>
+        <w:br w:type="page"/>
+      </w:r>
+    </w:p>
+    <w:p/>
+    <w:p>
+      <w:r>
+        <w:t xml:space="preserve">Graph </w:t>
+      </w:r>
+      <w:r>
+        <w:t>6</w:t>
+      </w:r>
+      <w:r>
+        <w:t xml:space="preserve">. Steps of the secant method for function </w:t>
+      </w:r>
+      <w:r>
+        <w:t>2</w:t>
+      </w:r>
+    </w:p>
+    <w:p>
+      <w:r>
+        <w:rPr>
+          <w:noProof/>
+        </w:rPr>
+        <w:drawing>
+          <wp:inline distT="0" distB="0" distL="0" distR="0" wp14:anchorId="0673F8C6" wp14:editId="301F8DC9">
+            <wp:extent cx="5852172" cy="4389129"/>
+            <wp:effectExtent l="0" t="0" r="0" b="0"/>
+            <wp:docPr id="1814529749" name="Picture 6" descr="A graph with a line going up&#10;&#10;AI-generated content may be incorrect."/>
+            <wp:cNvGraphicFramePr>
+              <a:graphicFrameLocks xmlns:a="http://schemas.openxmlformats.org/drawingml/2006/main" noChangeAspect="1"/>
+            </wp:cNvGraphicFramePr>
+            <a:graphic xmlns:a="http://schemas.openxmlformats.org/drawingml/2006/main">
+              <a:graphicData uri="http://schemas.openxmlformats.org/drawingml/2006/picture">
+                <pic:pic xmlns:pic="http://schemas.openxmlformats.org/drawingml/2006/picture">
+                  <pic:nvPicPr>
+                    <pic:cNvPr id="1814529749" name="Picture 6" descr="A graph with a line going up&#10;&#10;AI-generated content may be incorrect."/>
+                    <pic:cNvPicPr/>
+                  </pic:nvPicPr>
+                  <pic:blipFill>
+                    <a:blip r:embed="rId10">
+                      <a:extLst>
+                        <a:ext uri="{28A0092B-C50C-407E-A947-70E740481C1C}">
+                          <a14:useLocalDpi xmlns:a14="http://schemas.microsoft.com/office/drawing/2010/main" val="0"/>
+                        </a:ext>
+                      </a:extLst>
+                    </a:blip>
+                    <a:stretch>
+                      <a:fillRect/>
+                    </a:stretch>
+                  </pic:blipFill>
+                  <pic:spPr>
+                    <a:xfrm>
+                      <a:off x="0" y="0"/>
+                      <a:ext cx="5852172" cy="4389129"/>
+                    </a:xfrm>
+                    <a:prstGeom prst="rect">
+                      <a:avLst/>
+                    </a:prstGeom>
+                  </pic:spPr>
+                </pic:pic>
+              </a:graphicData>
+            </a:graphic>
+          </wp:inline>
+        </w:drawing>
+      </w:r>
+    </w:p>
+    <w:p>
+      <w:pPr>
+        <w:keepNext/>
+        <w:keepLines/>
+        <w:spacing w:before="160" w:after="80"/>
+        <w:outlineLvl w:val="1"/>
+        <w:rPr>
+          <w:rFonts w:asciiTheme="majorHAnsi" w:eastAsiaTheme="majorEastAsia" w:hAnsiTheme="majorHAnsi" w:cstheme="majorBidi"/>
+          <w:color w:val="0F4761" w:themeColor="accent1" w:themeShade="BF"/>
+          <w:sz w:val="32"/>
+          <w:szCs w:val="32"/>
+        </w:rPr>
+      </w:pPr>
+      <w:bookmarkStart w:id="10" w:name="_Toc193384506"/>
+      <w:r>
+        <w:rPr>
+          <w:rFonts w:asciiTheme="majorHAnsi" w:eastAsiaTheme="majorEastAsia" w:hAnsiTheme="majorHAnsi" w:cstheme="majorBidi"/>
+          <w:color w:val="0F4761" w:themeColor="accent1" w:themeShade="BF"/>
+          <w:sz w:val="32"/>
+          <w:szCs w:val="32"/>
+        </w:rPr>
+        <w:t xml:space="preserve">Function </w:t>
+      </w:r>
+      <w:r>
+        <w:rPr>
+          <w:rFonts w:asciiTheme="majorHAnsi" w:eastAsiaTheme="majorEastAsia" w:hAnsiTheme="majorHAnsi" w:cstheme="majorBidi"/>
+          <w:color w:val="0F4761" w:themeColor="accent1" w:themeShade="BF"/>
+          <w:sz w:val="32"/>
+          <w:szCs w:val="32"/>
+        </w:rPr>
+        <w:t>3</w:t>
+      </w:r>
+      <w:bookmarkEnd w:id="10"/>
+    </w:p>
+    <w:p>
+      <w:r>
+        <w:t>The first function was f</w:t>
+      </w:r>
+      <w:r>
+        <w:rPr>
+          <w:vertAlign w:val="subscript"/>
+        </w:rPr>
+        <w:t>1</w:t>
+      </w:r>
+      <w:r>
+        <w:t>(x) = x</w:t>
+      </w:r>
+      <w:r>
+        <w:rPr>
+          <w:vertAlign w:val="superscript"/>
+        </w:rPr>
+        <w:t>3</w:t>
+      </w:r>
+      <w:r>
+        <w:t xml:space="preserve"> </w:t>
+      </w:r>
+      <w:r>
+        <w:t>– 3x</w:t>
+      </w:r>
+      <w:r>
+        <w:rPr>
+          <w:vertAlign w:val="superscript"/>
+        </w:rPr>
+        <w:t>2</w:t>
+      </w:r>
+      <w:r>
+        <w:t xml:space="preserve"> + 3x -1</w:t>
+      </w:r>
+      <w:r>
+        <w:t xml:space="preserve"> It has a root at </w:t>
+      </w:r>
+      <w:r>
+        <w:t xml:space="preserve">1 </w:t>
+      </w:r>
+      <w:r>
+        <w:t xml:space="preserve">which all the methods were aimed at finding. </w:t>
+      </w:r>
+    </w:p>
+    <w:p>
+      <w:r>
+        <w:t xml:space="preserve">Table </w:t>
+      </w:r>
+      <w:r>
+        <w:t>5</w:t>
+      </w:r>
+      <w:r>
+        <w:t xml:space="preserve">. Results of each method as they approached the root of function </w:t>
+      </w:r>
+      <w:r>
+        <w:t>3</w:t>
+      </w:r>
+    </w:p>
+    <w:tbl>
+      <w:tblPr>
+        <w:tblStyle w:val="PlainTable3"/>
+        <w:tblW w:w="0" w:type="auto"/>
+        <w:tblLook w:val="04A0" w:firstRow="1" w:lastRow="0" w:firstColumn="1" w:lastColumn="0" w:noHBand="0" w:noVBand="1"/>
+      </w:tblPr>
+      <w:tblGrid>
+        <w:gridCol w:w="2337"/>
+        <w:gridCol w:w="2337"/>
+        <w:gridCol w:w="2338"/>
+        <w:gridCol w:w="2338"/>
+      </w:tblGrid>
+      <w:tr>
+        <w:trPr>
+          <w:cnfStyle w:val="100000000000" w:firstRow="1" w:lastRow="0" w:firstColumn="0" w:lastColumn="0" w:oddVBand="0" w:evenVBand="0" w:oddHBand="0" w:evenHBand="0" w:firstRowFirstColumn="0" w:firstRowLastColumn="0" w:lastRowFirstColumn="0" w:lastRowLastColumn="0"/>
+        </w:trPr>
+        <w:tc>
+          <w:tcPr>
+            <w:cnfStyle w:val="001000000100" w:firstRow="0" w:lastRow="0" w:firstColumn="1" w:lastColumn="0" w:oddVBand="0" w:evenVBand="0" w:oddHBand="0" w:evenHBand="0" w:firstRowFirstColumn="1" w:firstRowLastColumn="0" w:lastRowFirstColumn="0" w:lastRowLastColumn="0"/>
+            <w:tcW w:w="2337" w:type="dxa"/>
+          </w:tcPr>
+          <w:p/>
+        </w:tc>
+        <w:tc>
+          <w:tcPr>
+            <w:tcW w:w="2337" w:type="dxa"/>
+          </w:tcPr>
+          <w:p>
+            <w:pPr>
+              <w:cnfStyle w:val="100000000000" w:firstRow="1" w:lastRow="0" w:firstColumn="0" w:lastColumn="0" w:oddVBand="0" w:evenVBand="0" w:oddHBand="0" w:evenHBand="0" w:firstRowFirstColumn="0" w:firstRowLastColumn="0" w:lastRowFirstColumn="0" w:lastRowLastColumn="0"/>
+            </w:pPr>
+            <w:r>
+              <w:t>root</w:t>
+            </w:r>
+          </w:p>
+        </w:tc>
+        <w:tc>
+          <w:tcPr>
+            <w:tcW w:w="2338" w:type="dxa"/>
+          </w:tcPr>
+          <w:p>
+            <w:pPr>
+              <w:cnfStyle w:val="100000000000" w:firstRow="1" w:lastRow="0" w:firstColumn="0" w:lastColumn="0" w:oddVBand="0" w:evenVBand="0" w:oddHBand="0" w:evenHBand="0" w:firstRowFirstColumn="0" w:firstRowLastColumn="0" w:lastRowFirstColumn="0" w:lastRowLastColumn="0"/>
+            </w:pPr>
+            <w:r>
+              <w:t>error</w:t>
+            </w:r>
+          </w:p>
+        </w:tc>
+        <w:tc>
+          <w:tcPr>
+            <w:tcW w:w="2338" w:type="dxa"/>
+          </w:tcPr>
+          <w:p>
+            <w:pPr>
+              <w:cnfStyle w:val="100000000000" w:firstRow="1" w:lastRow="0" w:firstColumn="0" w:lastColumn="0" w:oddVBand="0" w:evenVBand="0" w:oddHBand="0" w:evenHBand="0" w:firstRowFirstColumn="0" w:firstRowLastColumn="0" w:lastRowFirstColumn="0" w:lastRowLastColumn="0"/>
+            </w:pPr>
+            <w:r>
+              <w:t>iterations</w:t>
+            </w:r>
+          </w:p>
+        </w:tc>
+      </w:tr>
+      <w:tr>
+        <w:trPr>
+          <w:cnfStyle w:val="000000100000" w:firstRow="0" w:lastRow="0" w:firstColumn="0" w:lastColumn="0" w:oddVBand="0" w:evenVBand="0" w:oddHBand="1" w:evenHBand="0" w:firstRowFirstColumn="0" w:firstRowLastColumn="0" w:lastRowFirstColumn="0" w:lastRowLastColumn="0"/>
+        </w:trPr>
+        <w:tc>
+          <w:tcPr>
+            <w:cnfStyle w:val="001000000000" w:firstRow="0" w:lastRow="0" w:firstColumn="1" w:lastColumn="0" w:oddVBand="0" w:evenVBand="0" w:oddHBand="0" w:evenHBand="0" w:firstRowFirstColumn="0" w:firstRowLastColumn="0" w:lastRowFirstColumn="0" w:lastRowLastColumn="0"/>
+            <w:tcW w:w="2337" w:type="dxa"/>
+          </w:tcPr>
+          <w:p>
+            <w:r>
+              <w:t>Bisection</w:t>
+            </w:r>
+          </w:p>
+        </w:tc>
+        <w:tc>
+          <w:tcPr>
+            <w:tcW w:w="2337" w:type="dxa"/>
+          </w:tcPr>
+          <w:p>
+            <w:pPr>
+              <w:cnfStyle w:val="000000100000" w:firstRow="0" w:lastRow="0" w:firstColumn="0" w:lastColumn="0" w:oddVBand="0" w:evenVBand="0" w:oddHBand="1" w:evenHBand="0" w:firstRowFirstColumn="0" w:firstRowLastColumn="0" w:lastRowFirstColumn="0" w:lastRowLastColumn="0"/>
+            </w:pPr>
+            <w:r>
+              <w:t>1.00003</w:t>
+            </w:r>
+          </w:p>
+        </w:tc>
+        <w:tc>
+          <w:tcPr>
+            <w:tcW w:w="2338" w:type="dxa"/>
+          </w:tcPr>
+          <w:p>
+            <w:pPr>
+              <w:cnfStyle w:val="000000100000" w:firstRow="0" w:lastRow="0" w:firstColumn="0" w:lastColumn="0" w:oddVBand="0" w:evenVBand="0" w:oddHBand="1" w:evenHBand="0" w:firstRowFirstColumn="0" w:firstRowLastColumn="0" w:lastRowFirstColumn="0" w:lastRowLastColumn="0"/>
+            </w:pPr>
+            <w:r>
+              <w:t>2.92969e-5</w:t>
+            </w:r>
+          </w:p>
+        </w:tc>
+        <w:tc>
+          <w:tcPr>
+            <w:tcW w:w="2338" w:type="dxa"/>
+          </w:tcPr>
+          <w:p>
+            <w:pPr>
+              <w:cnfStyle w:val="000000100000" w:firstRow="0" w:lastRow="0" w:firstColumn="0" w:lastColumn="0" w:oddVBand="0" w:evenVBand="0" w:oddHBand="1" w:evenHBand="0" w:firstRowFirstColumn="0" w:firstRowLastColumn="0" w:lastRowFirstColumn="0" w:lastRowLastColumn="0"/>
+            </w:pPr>
+            <w:r>
+              <w:t>49</w:t>
+            </w:r>
+          </w:p>
+        </w:tc>
+      </w:tr>
+      <w:tr>
+        <w:tc>
+          <w:tcPr>
+            <w:cnfStyle w:val="001000000000" w:firstRow="0" w:lastRow="0" w:firstColumn="1" w:lastColumn="0" w:oddVBand="0" w:evenVBand="0" w:oddHBand="0" w:evenHBand="0" w:firstRowFirstColumn="0" w:firstRowLastColumn="0" w:lastRowFirstColumn="0" w:lastRowLastColumn="0"/>
+            <w:tcW w:w="2337" w:type="dxa"/>
+          </w:tcPr>
+          <w:p>
+            <w:r>
+              <w:t>Newton</w:t>
+            </w:r>
+          </w:p>
+        </w:tc>
+        <w:tc>
+          <w:tcPr>
+            <w:tcW w:w="2337" w:type="dxa"/>
+          </w:tcPr>
+          <w:p>
+            <w:pPr>
+              <w:cnfStyle w:val="000000000000" w:firstRow="0" w:lastRow="0" w:firstColumn="0" w:lastColumn="0" w:oddVBand="0" w:evenVBand="0" w:oddHBand="0" w:evenHBand="0" w:firstRowFirstColumn="0" w:firstRowLastColumn="0" w:lastRowFirstColumn="0" w:lastRowLastColumn="0"/>
+            </w:pPr>
+            <w:r>
+              <w:t>1.00000</w:t>
+            </w:r>
+          </w:p>
+        </w:tc>
+        <w:tc>
+          <w:tcPr>
+            <w:tcW w:w="2338" w:type="dxa"/>
+          </w:tcPr>
+          <w:p>
+            <w:pPr>
+              <w:cnfStyle w:val="000000000000" w:firstRow="0" w:lastRow="0" w:firstColumn="0" w:lastColumn="0" w:oddVBand="0" w:evenVBand="0" w:oddHBand="0" w:evenHBand="0" w:firstRowFirstColumn="0" w:firstRowLastColumn="0" w:lastRowFirstColumn="0" w:lastRowLastColumn="0"/>
+            </w:pPr>
+            <w:r>
+              <w:t>1.52472e-6</w:t>
+            </w:r>
+          </w:p>
+        </w:tc>
+        <w:tc>
+          <w:tcPr>
+            <w:tcW w:w="2338" w:type="dxa"/>
+          </w:tcPr>
+          <w:p>
+            <w:pPr>
+              <w:cnfStyle w:val="000000000000" w:firstRow="0" w:lastRow="0" w:firstColumn="0" w:lastColumn="0" w:oddVBand="0" w:evenVBand="0" w:oddHBand="0" w:evenHBand="0" w:firstRowFirstColumn="0" w:firstRowLastColumn="0" w:lastRowFirstColumn="0" w:lastRowLastColumn="0"/>
+            </w:pPr>
+            <w:r>
+              <w:t>32</w:t>
+            </w:r>
+          </w:p>
+        </w:tc>
+      </w:tr>
+      <w:tr>
+        <w:trPr>
+          <w:cnfStyle w:val="000000100000" w:firstRow="0" w:lastRow="0" w:firstColumn="0" w:lastColumn="0" w:oddVBand="0" w:evenVBand="0" w:oddHBand="1" w:evenHBand="0" w:firstRowFirstColumn="0" w:firstRowLastColumn="0" w:lastRowFirstColumn="0" w:lastRowLastColumn="0"/>
+        </w:trPr>
+        <w:tc>
+          <w:tcPr>
+            <w:cnfStyle w:val="001000000000" w:firstRow="0" w:lastRow="0" w:firstColumn="1" w:lastColumn="0" w:oddVBand="0" w:evenVBand="0" w:oddHBand="0" w:evenHBand="0" w:firstRowFirstColumn="0" w:firstRowLastColumn="0" w:lastRowFirstColumn="0" w:lastRowLastColumn="0"/>
+            <w:tcW w:w="2337" w:type="dxa"/>
+          </w:tcPr>
+          <w:p>
+            <w:r>
+              <w:t>Secant</w:t>
+            </w:r>
+          </w:p>
+        </w:tc>
+        <w:tc>
+          <w:tcPr>
+            <w:tcW w:w="2337" w:type="dxa"/>
+          </w:tcPr>
+          <w:p>
+            <w:pPr>
+              <w:cnfStyle w:val="000000100000" w:firstRow="0" w:lastRow="0" w:firstColumn="0" w:lastColumn="0" w:oddVBand="0" w:evenVBand="0" w:oddHBand="1" w:evenHBand="0" w:firstRowFirstColumn="0" w:firstRowLastColumn="0" w:lastRowFirstColumn="0" w:lastRowLastColumn="0"/>
+            </w:pPr>
+            <w:r>
+              <w:t>0.99999</w:t>
+            </w:r>
+          </w:p>
+        </w:tc>
+        <w:tc>
+          <w:tcPr>
+            <w:tcW w:w="2338" w:type="dxa"/>
+          </w:tcPr>
+          <w:p>
+            <w:pPr>
+              <w:cnfStyle w:val="000000100000" w:firstRow="0" w:lastRow="0" w:firstColumn="0" w:lastColumn="0" w:oddVBand="0" w:evenVBand="0" w:oddHBand="1" w:evenHBand="0" w:firstRowFirstColumn="0" w:firstRowLastColumn="0" w:lastRowFirstColumn="0" w:lastRowLastColumn="0"/>
+            </w:pPr>
+            <w:r>
+              <w:t>5.37097e-6</w:t>
+            </w:r>
+          </w:p>
+        </w:tc>
+        <w:tc>
+          <w:tcPr>
+            <w:tcW w:w="2338" w:type="dxa"/>
+          </w:tcPr>
+          <w:p>
+            <w:pPr>
+              <w:cnfStyle w:val="000000100000" w:firstRow="0" w:lastRow="0" w:firstColumn="0" w:lastColumn="0" w:oddVBand="0" w:evenVBand="0" w:oddHBand="1" w:evenHBand="0" w:firstRowFirstColumn="0" w:firstRowLastColumn="0" w:lastRowFirstColumn="0" w:lastRowLastColumn="0"/>
+            </w:pPr>
+            <w:r>
+              <w:t>45</w:t>
+            </w:r>
+          </w:p>
+        </w:tc>
+      </w:tr>
+    </w:tbl>
+    <w:p/>
+    <w:p>
+      <w:r>
+        <w:t>Table</w:t>
+      </w:r>
+      <w:r>
+        <w:t xml:space="preserve"> 6</w:t>
+      </w:r>
+      <w:r>
+        <w:t xml:space="preserve">. Convergence analysis of function </w:t>
+      </w:r>
+      <w:r>
+        <w:t>3</w:t>
+      </w:r>
+    </w:p>
+    <w:tbl>
+      <w:tblPr>
+        <w:tblStyle w:val="PlainTable3"/>
+        <w:tblW w:w="0" w:type="auto"/>
+        <w:tblLook w:val="04A0" w:firstRow="1" w:lastRow="0" w:firstColumn="1" w:lastColumn="0" w:noHBand="0" w:noVBand="1"/>
+      </w:tblPr>
+      <w:tblGrid>
+        <w:gridCol w:w="3116"/>
+        <w:gridCol w:w="3117"/>
+        <w:gridCol w:w="3117"/>
+      </w:tblGrid>
+      <w:tr>
+        <w:trPr>
+          <w:cnfStyle w:val="100000000000" w:firstRow="1" w:lastRow="0" w:firstColumn="0" w:lastColumn="0" w:oddVBand="0" w:evenVBand="0" w:oddHBand="0" w:evenHBand="0" w:firstRowFirstColumn="0" w:firstRowLastColumn="0" w:lastRowFirstColumn="0" w:lastRowLastColumn="0"/>
+        </w:trPr>
+        <w:tc>
+          <w:tcPr>
+            <w:cnfStyle w:val="001000000100" w:firstRow="0" w:lastRow="0" w:firstColumn="1" w:lastColumn="0" w:oddVBand="0" w:evenVBand="0" w:oddHBand="0" w:evenHBand="0" w:firstRowFirstColumn="1" w:firstRowLastColumn="0" w:lastRowFirstColumn="0" w:lastRowLastColumn="0"/>
+            <w:tcW w:w="3116" w:type="dxa"/>
+          </w:tcPr>
+          <w:p/>
+        </w:tc>
+        <w:tc>
+          <w:tcPr>
+            <w:tcW w:w="3117" w:type="dxa"/>
+          </w:tcPr>
+          <w:p>
+            <w:pPr>
+              <w:cnfStyle w:val="100000000000" w:firstRow="1" w:lastRow="0" w:firstColumn="0" w:lastColumn="0" w:oddVBand="0" w:evenVBand="0" w:oddHBand="0" w:evenHBand="0" w:firstRowFirstColumn="0" w:firstRowLastColumn="0" w:lastRowFirstColumn="0" w:lastRowLastColumn="0"/>
+            </w:pPr>
+            <w:r>
+              <w:t>Convergence</w:t>
+            </w:r>
+          </w:p>
+        </w:tc>
+        <w:tc>
+          <w:tcPr>
+            <w:tcW w:w="3117" w:type="dxa"/>
+          </w:tcPr>
+          <w:p>
+            <w:pPr>
+              <w:cnfStyle w:val="100000000000" w:firstRow="1" w:lastRow="0" w:firstColumn="0" w:lastColumn="0" w:oddVBand="0" w:evenVBand="0" w:oddHBand="0" w:evenHBand="0" w:firstRowFirstColumn="0" w:firstRowLastColumn="0" w:lastRowFirstColumn="0" w:lastRowLastColumn="0"/>
+            </w:pPr>
+            <w:r>
+              <w:t>Log Rate</w:t>
+            </w:r>
+          </w:p>
+        </w:tc>
+      </w:tr>
+      <w:tr>
+        <w:trPr>
+          <w:cnfStyle w:val="000000100000" w:firstRow="0" w:lastRow="0" w:firstColumn="0" w:lastColumn="0" w:oddVBand="0" w:evenVBand="0" w:oddHBand="1" w:evenHBand="0" w:firstRowFirstColumn="0" w:firstRowLastColumn="0" w:lastRowFirstColumn="0" w:lastRowLastColumn="0"/>
+        </w:trPr>
+        <w:tc>
+          <w:tcPr>
+            <w:cnfStyle w:val="001000000000" w:firstRow="0" w:lastRow="0" w:firstColumn="1" w:lastColumn="0" w:oddVBand="0" w:evenVBand="0" w:oddHBand="0" w:evenHBand="0" w:firstRowFirstColumn="0" w:firstRowLastColumn="0" w:lastRowFirstColumn="0" w:lastRowLastColumn="0"/>
+            <w:tcW w:w="3116" w:type="dxa"/>
+          </w:tcPr>
+          <w:p>
+            <w:r>
+              <w:t>Bisection</w:t>
+            </w:r>
+          </w:p>
+        </w:tc>
+        <w:tc>
+          <w:tcPr>
+            <w:tcW w:w="3117" w:type="dxa"/>
+          </w:tcPr>
+          <w:p>
+            <w:pPr>
+              <w:cnfStyle w:val="000000100000" w:firstRow="0" w:lastRow="0" w:firstColumn="0" w:lastColumn="0" w:oddVBand="0" w:evenVBand="0" w:oddHBand="1" w:evenHBand="0" w:firstRowFirstColumn="0" w:firstRowLastColumn="0" w:lastRowFirstColumn="0" w:lastRowLastColumn="0"/>
+            </w:pPr>
+            <w:r>
+              <w:t>Sublinear</w:t>
+            </w:r>
+          </w:p>
+        </w:tc>
+        <w:tc>
+          <w:tcPr>
+            <w:tcW w:w="3117" w:type="dxa"/>
+          </w:tcPr>
+          <w:p>
+            <w:pPr>
+              <w:cnfStyle w:val="000000100000" w:firstRow="0" w:lastRow="0" w:firstColumn="0" w:lastColumn="0" w:oddVBand="0" w:evenVBand="0" w:oddHBand="1" w:evenHBand="0" w:firstRowFirstColumn="0" w:firstRowLastColumn="0" w:lastRowFirstColumn="0" w:lastRowLastColumn="0"/>
+            </w:pPr>
+            <w:r>
+              <w:t>0.99999</w:t>
+            </w:r>
+          </w:p>
+        </w:tc>
+      </w:tr>
+      <w:tr>
+        <w:tc>
+          <w:tcPr>
+            <w:cnfStyle w:val="001000000000" w:firstRow="0" w:lastRow="0" w:firstColumn="1" w:lastColumn="0" w:oddVBand="0" w:evenVBand="0" w:oddHBand="0" w:evenHBand="0" w:firstRowFirstColumn="0" w:firstRowLastColumn="0" w:lastRowFirstColumn="0" w:lastRowLastColumn="0"/>
+            <w:tcW w:w="3116" w:type="dxa"/>
+          </w:tcPr>
+          <w:p>
+            <w:r>
+              <w:t>newton</w:t>
+            </w:r>
+          </w:p>
+        </w:tc>
+        <w:tc>
+          <w:tcPr>
+            <w:tcW w:w="3117" w:type="dxa"/>
+          </w:tcPr>
+          <w:p>
+            <w:pPr>
+              <w:cnfStyle w:val="000000000000" w:firstRow="0" w:lastRow="0" w:firstColumn="0" w:lastColumn="0" w:oddVBand="0" w:evenVBand="0" w:oddHBand="0" w:evenHBand="0" w:firstRowFirstColumn="0" w:firstRowLastColumn="0" w:lastRowFirstColumn="0" w:lastRowLastColumn="0"/>
+            </w:pPr>
+            <w:proofErr w:type="spellStart"/>
+            <w:r>
+              <w:t>Superlinear</w:t>
+            </w:r>
+            <w:proofErr w:type="spellEnd"/>
+          </w:p>
+        </w:tc>
+        <w:tc>
+          <w:tcPr>
+            <w:tcW w:w="3117" w:type="dxa"/>
+          </w:tcPr>
+          <w:p>
+            <w:pPr>
+              <w:cnfStyle w:val="000000000000" w:firstRow="0" w:lastRow="0" w:firstColumn="0" w:lastColumn="0" w:oddVBand="0" w:evenVBand="0" w:oddHBand="0" w:evenHBand="0" w:firstRowFirstColumn="0" w:firstRowLastColumn="0" w:lastRowFirstColumn="0" w:lastRowLastColumn="0"/>
+            </w:pPr>
+            <w:r>
+              <w:t>1.06555</w:t>
+            </w:r>
+          </w:p>
+        </w:tc>
+      </w:tr>
+      <w:tr>
+        <w:trPr>
+          <w:cnfStyle w:val="000000100000" w:firstRow="0" w:lastRow="0" w:firstColumn="0" w:lastColumn="0" w:oddVBand="0" w:evenVBand="0" w:oddHBand="1" w:evenHBand="0" w:firstRowFirstColumn="0" w:firstRowLastColumn="0" w:lastRowFirstColumn="0" w:lastRowLastColumn="0"/>
+        </w:trPr>
+        <w:tc>
+          <w:tcPr>
+            <w:cnfStyle w:val="001000000000" w:firstRow="0" w:lastRow="0" w:firstColumn="1" w:lastColumn="0" w:oddVBand="0" w:evenVBand="0" w:oddHBand="0" w:evenHBand="0" w:firstRowFirstColumn="0" w:firstRowLastColumn="0" w:lastRowFirstColumn="0" w:lastRowLastColumn="0"/>
+            <w:tcW w:w="3116" w:type="dxa"/>
+          </w:tcPr>
+          <w:p>
+            <w:r>
+              <w:t>Secant</w:t>
+            </w:r>
+          </w:p>
+        </w:tc>
+        <w:tc>
+          <w:tcPr>
+            <w:tcW w:w="3117" w:type="dxa"/>
+          </w:tcPr>
+          <w:p>
+            <w:pPr>
+              <w:cnfStyle w:val="000000100000" w:firstRow="0" w:lastRow="0" w:firstColumn="0" w:lastColumn="0" w:oddVBand="0" w:evenVBand="0" w:oddHBand="1" w:evenHBand="0" w:firstRowFirstColumn="0" w:firstRowLastColumn="0" w:lastRowFirstColumn="0" w:lastRowLastColumn="0"/>
+            </w:pPr>
+            <w:proofErr w:type="spellStart"/>
+            <w:r>
+              <w:t>Superlinear</w:t>
+            </w:r>
+            <w:proofErr w:type="spellEnd"/>
+          </w:p>
+        </w:tc>
+        <w:tc>
+          <w:tcPr>
+            <w:tcW w:w="3117" w:type="dxa"/>
+          </w:tcPr>
+          <w:p>
+            <w:pPr>
+              <w:cnfStyle w:val="000000100000" w:firstRow="0" w:lastRow="0" w:firstColumn="0" w:lastColumn="0" w:oddVBand="0" w:evenVBand="0" w:oddHBand="1" w:evenHBand="0" w:firstRowFirstColumn="0" w:firstRowLastColumn="0" w:lastRowFirstColumn="0" w:lastRowLastColumn="0"/>
+            </w:pPr>
+            <w:r>
+              <w:t>1</w:t>
+            </w:r>
+            <w:r>
+              <w:t>.04433</w:t>
+            </w:r>
+          </w:p>
+        </w:tc>
+      </w:tr>
+    </w:tbl>
+    <w:p>
+      <w:r>
+        <w:lastRenderedPageBreak/>
+        <w:t xml:space="preserve">Graph </w:t>
+      </w:r>
+      <w:r>
+        <w:t>7</w:t>
+      </w:r>
+      <w:r>
+        <w:t xml:space="preserve">. Steps of the bisection method for function </w:t>
+      </w:r>
+      <w:r>
+        <w:t>3</w:t>
+      </w:r>
+    </w:p>
+    <w:p>
+      <w:r>
+        <w:rPr>
+          <w:noProof/>
+        </w:rPr>
+        <w:drawing>
+          <wp:inline distT="0" distB="0" distL="0" distR="0" wp14:anchorId="72A5C70A" wp14:editId="0F236100">
+            <wp:extent cx="5852172" cy="4389129"/>
+            <wp:effectExtent l="0" t="0" r="0" b="0"/>
+            <wp:docPr id="700263328" name="Picture 7" descr="A graph with a line going up&#10;&#10;AI-generated content may be incorrect."/>
+            <wp:cNvGraphicFramePr>
+              <a:graphicFrameLocks xmlns:a="http://schemas.openxmlformats.org/drawingml/2006/main" noChangeAspect="1"/>
+            </wp:cNvGraphicFramePr>
+            <a:graphic xmlns:a="http://schemas.openxmlformats.org/drawingml/2006/main">
+              <a:graphicData uri="http://schemas.openxmlformats.org/drawingml/2006/picture">
+                <pic:pic xmlns:pic="http://schemas.openxmlformats.org/drawingml/2006/picture">
+                  <pic:nvPicPr>
+                    <pic:cNvPr id="700263328" name="Picture 7" descr="A graph with a line going up&#10;&#10;AI-generated content may be incorrect."/>
+                    <pic:cNvPicPr/>
+                  </pic:nvPicPr>
+                  <pic:blipFill>
+                    <a:blip r:embed="rId11">
+                      <a:extLst>
+                        <a:ext uri="{28A0092B-C50C-407E-A947-70E740481C1C}">
+                          <a14:useLocalDpi xmlns:a14="http://schemas.microsoft.com/office/drawing/2010/main" val="0"/>
+                        </a:ext>
+                      </a:extLst>
+                    </a:blip>
+                    <a:stretch>
+                      <a:fillRect/>
+                    </a:stretch>
+                  </pic:blipFill>
+                  <pic:spPr>
+                    <a:xfrm>
+                      <a:off x="0" y="0"/>
+                      <a:ext cx="5852172" cy="4389129"/>
+                    </a:xfrm>
+                    <a:prstGeom prst="rect">
+                      <a:avLst/>
+                    </a:prstGeom>
+                  </pic:spPr>
+                </pic:pic>
+              </a:graphicData>
+            </a:graphic>
+          </wp:inline>
+        </w:drawing>
+      </w:r>
+    </w:p>
+    <w:p>
+      <w:r>
+        <w:br w:type="page"/>
+      </w:r>
+    </w:p>
+    <w:p/>
+    <w:p>
+      <w:r>
+        <w:t xml:space="preserve">Graph </w:t>
+      </w:r>
+      <w:r>
+        <w:t>8</w:t>
+      </w:r>
+      <w:r>
+        <w:t xml:space="preserve">. Steps of newton’s method for function </w:t>
+      </w:r>
+      <w:r>
+        <w:t>3</w:t>
+      </w:r>
+    </w:p>
+    <w:p>
+      <w:r>
+        <w:rPr>
+          <w:noProof/>
+        </w:rPr>
+        <w:drawing>
+          <wp:inline distT="0" distB="0" distL="0" distR="0" wp14:anchorId="705A8EE0" wp14:editId="4CC3D4F7">
+            <wp:extent cx="5852172" cy="4389129"/>
+            <wp:effectExtent l="0" t="0" r="0" b="0"/>
+            <wp:docPr id="782480188" name="Picture 8" descr="A graph with a dotted line&#10;&#10;AI-generated content may be incorrect."/>
+            <wp:cNvGraphicFramePr>
+              <a:graphicFrameLocks xmlns:a="http://schemas.openxmlformats.org/drawingml/2006/main" noChangeAspect="1"/>
+            </wp:cNvGraphicFramePr>
+            <a:graphic xmlns:a="http://schemas.openxmlformats.org/drawingml/2006/main">
+              <a:graphicData uri="http://schemas.openxmlformats.org/drawingml/2006/picture">
+                <pic:pic xmlns:pic="http://schemas.openxmlformats.org/drawingml/2006/picture">
+                  <pic:nvPicPr>
+                    <pic:cNvPr id="782480188" name="Picture 8" descr="A graph with a dotted line&#10;&#10;AI-generated content may be incorrect."/>
+                    <pic:cNvPicPr/>
+                  </pic:nvPicPr>
+                  <pic:blipFill>
+                    <a:blip r:embed="rId12">
+                      <a:extLst>
+                        <a:ext uri="{28A0092B-C50C-407E-A947-70E740481C1C}">
+                          <a14:useLocalDpi xmlns:a14="http://schemas.microsoft.com/office/drawing/2010/main" val="0"/>
+                        </a:ext>
+                      </a:extLst>
+                    </a:blip>
+                    <a:stretch>
+                      <a:fillRect/>
+                    </a:stretch>
+                  </pic:blipFill>
+                  <pic:spPr>
+                    <a:xfrm>
+                      <a:off x="0" y="0"/>
+                      <a:ext cx="5852172" cy="4389129"/>
+                    </a:xfrm>
+                    <a:prstGeom prst="rect">
+                      <a:avLst/>
+                    </a:prstGeom>
+                  </pic:spPr>
+                </pic:pic>
+              </a:graphicData>
+            </a:graphic>
+          </wp:inline>
+        </w:drawing>
+      </w:r>
+    </w:p>
+    <w:p>
+      <w:r>
+        <w:br w:type="page"/>
+      </w:r>
+    </w:p>
+    <w:p/>
+    <w:p>
+      <w:r>
+        <w:t xml:space="preserve">Graph </w:t>
+      </w:r>
+      <w:r>
+        <w:t>9</w:t>
+      </w:r>
+      <w:r>
+        <w:t xml:space="preserve">. Steps of the secant method for function </w:t>
+      </w:r>
+      <w:r>
+        <w:t>3</w:t>
+      </w:r>
+    </w:p>
+    <w:p>
+      <w:r>
+        <w:rPr>
+          <w:noProof/>
+        </w:rPr>
+        <w:drawing>
+          <wp:inline distT="0" distB="0" distL="0" distR="0" wp14:anchorId="4A3E86F5" wp14:editId="0D3AACCA">
+            <wp:extent cx="5852172" cy="4389129"/>
+            <wp:effectExtent l="0" t="0" r="0" b="0"/>
+            <wp:docPr id="212158371" name="Picture 9" descr="A graph with a dotted line&#10;&#10;AI-generated content may be incorrect."/>
+            <wp:cNvGraphicFramePr>
+              <a:graphicFrameLocks xmlns:a="http://schemas.openxmlformats.org/drawingml/2006/main" noChangeAspect="1"/>
+            </wp:cNvGraphicFramePr>
+            <a:graphic xmlns:a="http://schemas.openxmlformats.org/drawingml/2006/main">
+              <a:graphicData uri="http://schemas.openxmlformats.org/drawingml/2006/picture">
+                <pic:pic xmlns:pic="http://schemas.openxmlformats.org/drawingml/2006/picture">
+                  <pic:nvPicPr>
+                    <pic:cNvPr id="212158371" name="Picture 9" descr="A graph with a dotted line&#10;&#10;AI-generated content may be incorrect."/>
+                    <pic:cNvPicPr/>
+                  </pic:nvPicPr>
+                  <pic:blipFill>
+                    <a:blip r:embed="rId13">
+                      <a:extLst>
+                        <a:ext uri="{28A0092B-C50C-407E-A947-70E740481C1C}">
+                          <a14:useLocalDpi xmlns:a14="http://schemas.microsoft.com/office/drawing/2010/main" val="0"/>
+                        </a:ext>
+                      </a:extLst>
+                    </a:blip>
+                    <a:stretch>
+                      <a:fillRect/>
+                    </a:stretch>
+                  </pic:blipFill>
+                  <pic:spPr>
+                    <a:xfrm>
+                      <a:off x="0" y="0"/>
+                      <a:ext cx="5852172" cy="4389129"/>
+                    </a:xfrm>
+                    <a:prstGeom prst="rect">
+                      <a:avLst/>
+                    </a:prstGeom>
+                  </pic:spPr>
+                </pic:pic>
+              </a:graphicData>
+            </a:graphic>
+          </wp:inline>
+        </w:drawing>
+      </w:r>
+    </w:p>
+    <w:p/>
+    <w:p>
+      <w:pPr>
+        <w:pStyle w:val="Heading1"/>
+      </w:pPr>
+      <w:bookmarkStart w:id="11" w:name="_Toc193384507"/>
       <w:r>
         <w:t>Conclusion</w:t>
       </w:r>
-    </w:p>
-    <w:p/>
+      <w:bookmarkEnd w:id="11"/>
+    </w:p>
+    <w:p>
+      <w:pPr>
+        <w:ind w:firstLine="720"/>
+      </w:pPr>
+      <w:r>
+        <w:t xml:space="preserve">Newton’s method was by far the most efficient method. For every function tested it </w:t>
+      </w:r>
+      <w:r>
+        <w:t>used</w:t>
+      </w:r>
+      <w:r>
+        <w:t xml:space="preserve"> the lowest iteration</w:t>
+      </w:r>
+      <w:r>
+        <w:t xml:space="preserve">s and had the highest convergence rate. The secant method followed closely behind with slightly more iterations for each function and a lower convergence rate. The bisection method handily took last place with far more iterations even though the numbers it started with were much closer to the roots than the other two methods. It also always held the lowest convergence rate. </w:t>
+      </w:r>
+    </w:p>
+    <w:p>
+      <w:r>
+        <w:tab/>
+        <w:t xml:space="preserve">The convergence rate of each method was roughly what was expected for the first two functions. In Tables 2 and 4 the log rate came out to be approximately 1 for bisection, 2 for newtons, and 1.618 for the secant method. The actual log rates were slightly above or below these numbers but that is because those convergence rates are only true under ideal conditions and </w:t>
+      </w:r>
+      <w:r>
+        <w:t>there were too few data points.</w:t>
+      </w:r>
+      <w:r>
+        <w:t xml:space="preserve"> These results confirm that the bisection method has linear convergence, newton has quadratic convergence, and </w:t>
+      </w:r>
+      <w:r>
+        <w:t xml:space="preserve">the secant method has </w:t>
+      </w:r>
+      <w:proofErr w:type="spellStart"/>
+      <w:r>
+        <w:t>superlinear</w:t>
+      </w:r>
+      <w:proofErr w:type="spellEnd"/>
+      <w:r>
+        <w:t xml:space="preserve"> convergence. However, in table 6 all the log rates became approximately 1 for function 3. This rate reduces every function to linear </w:t>
+      </w:r>
+      <w:r>
+        <w:lastRenderedPageBreak/>
+        <w:t>convergence. This reduction in convergence rates may have occurred because function 3 is a 3</w:t>
+      </w:r>
+      <w:r>
+        <w:rPr>
+          <w:vertAlign w:val="superscript"/>
+        </w:rPr>
+        <w:t>rd</w:t>
+      </w:r>
+      <w:r>
+        <w:t xml:space="preserve"> order polynomial, and as such it should have 3 roots. Expect, function 3 has only one root at 1. This collision of all 3 roots could have slowed down the newtons and secant methods.</w:t>
+      </w:r>
+    </w:p>
+    <w:p>
+      <w:r>
+        <w:tab/>
+        <w:t xml:space="preserve"> The termination criterion chosen where a method would terminate if it produced an identical number worked splendidly. It </w:t>
+      </w:r>
+      <w:r>
+        <w:t>provides</w:t>
+      </w:r>
+      <w:r>
+        <w:t xml:space="preserve"> enough steps to produce good results for the convergence analysis.</w:t>
+      </w:r>
+      <w:r>
+        <w:t xml:space="preserve"> However, in table 1 this termination criterion probably caused the iterations for the bisection method to shoot way up. While normally the bisection method would run out of mantissa bits then terminate, since the root was 0 it didn’t run out of mantissa bits and instead used its exponent bits to get more precise. This is a quirk of this termination criterion and could be fixed by putting a more reasonable hard limit on the number of iterations like 100 instead of 1000.</w:t>
+      </w:r>
+    </w:p>
+    <w:p>
+      <w:r>
+        <w:tab/>
+        <w:t>Newton’s method is shown to have the fastest convergence and use the least number of iterations. It does have a major flaw that isn’t addressed in this project.</w:t>
+      </w:r>
+      <w:r>
+        <w:t xml:space="preserve"> </w:t>
+      </w:r>
+      <w:r>
+        <w:t>With these 3 functions the derivative was easy to find</w:t>
+      </w:r>
+      <w:r>
+        <w:t>.</w:t>
+      </w:r>
+      <w:r>
+        <w:t xml:space="preserve"> If the </w:t>
+      </w:r>
+      <w:r>
+        <w:t>derivative</w:t>
+      </w:r>
+      <w:r>
+        <w:t xml:space="preserve"> is difficult or impossible to calculate </w:t>
+      </w:r>
+      <w:r>
+        <w:t>it may make using this method impossible. The secant method in this project was still very fast while not suffering from this flaw, which makes it much more viable for practical applications.</w:t>
+      </w:r>
+    </w:p>
     <w:sectPr>
       <w:pgSz w:w="12240" w:h="15840"/>
       <w:pgMar w:top="1440" w:right="1440" w:bottom="1440" w:left="1440" w:header="720" w:footer="720" w:gutter="0"/>
@@ -70,6 +4326,172 @@
 <file path=word/numbering.xml><?xml version="1.0" encoding="utf-8"?>
 <w:numbering xmlns:wpc="http://schemas.microsoft.com/office/word/2010/wordprocessingCanvas" xmlns:cx="http://schemas.microsoft.com/office/drawing/2014/chartex" xmlns:cx1="http://schemas.microsoft.com/office/drawing/2015/9/8/chartex" xmlns:cx2="http://schemas.microsoft.com/office/drawing/2015/10/21/chartex" xmlns:cx3="http://schemas.microsoft.com/office/drawing/2016/5/9/chartex" xmlns:cx4="http://schemas.microsoft.com/office/drawing/2016/5/10/chartex" xmlns:cx5="http://schemas.microsoft.com/office/drawing/2016/5/11/chartex" xmlns:cx6="http://schemas.microsoft.com/office/drawing/2016/5/12/chartex" xmlns:cx7="http://schemas.microsoft.com/office/drawing/2016/5/13/chartex" xmlns:cx8="http://schemas.microsoft.com/office/drawing/2016/5/14/chartex" xmlns:mc="http://schemas.openxmlformats.org/markup-compatibility/2006" xmlns:aink="http://schemas.microsoft.com/office/drawing/2016/ink" xmlns:am3d="http://schemas.microsoft.com/office/drawing/2017/model3d" xmlns:o="urn:schemas-microsoft-com:office:office" xmlns:oel="http://schemas.microsoft.com/office/2019/extlst" xmlns:r="http://schemas.openxmlformats.org/officeDocument/2006/relationships" xmlns:m="http://schemas.openxmlformats.org/officeDocument/2006/math" xmlns:v="urn:schemas-microsoft-com:vml" xmlns:wp14="http://schemas.microsoft.com/office/word/2010/wordprocessingDrawing" xmlns:wp="http://schemas.openxmlformats.org/drawingml/2006/wordprocessingDrawing" xmlns:w10="urn:schemas-microsoft-com:office:word" xmlns:w="http://schemas.openxmlformats.org/wordprocessingml/2006/main" xmlns:w14="http://schemas.microsoft.com/office/word/2010/wordml" xmlns:w15="http://schemas.microsoft.com/office/word/2012/wordml" xmlns:w16cex="http://schemas.microsoft.com/office/word/2018/wordml/cex" xmlns:w16cid="http://schemas.microsoft.com/office/word/2016/wordml/cid" xmlns:w16="http://schemas.microsoft.com/office/word/2018/wordml" xmlns:w16du="http://schemas.microsoft.com/office/word/2023/wordml/word16du" xmlns:w16sdtdh="http://schemas.microsoft.com/office/word/2020/wordml/sdtdatahash" xmlns:w16sdtfl="http://schemas.microsoft.com/office/word/2024/wordml/sdtformatlock" xmlns:w16se="http://schemas.microsoft.com/office/word/2015/wordml/symex" xmlns:wpg="http://schemas.microsoft.com/office/word/2010/wordprocessingGroup" xmlns:wpi="http://schemas.microsoft.com/office/word/2010/wordprocessingInk" xmlns:wne="http://schemas.microsoft.com/office/word/2006/wordml" xmlns:wps="http://schemas.microsoft.com/office/word/2010/wordprocessingShape" mc:Ignorable="w14 w15 w16se w16cid w16 w16cex w16sdtdh w16sdtfl w16du wp14">
   <w:abstractNum w:abstractNumId="0" w15:restartNumberingAfterBreak="0">
+    <w:nsid w:val="0000A991"/>
+    <w:multiLevelType w:val="multilevel"/>
+    <w:tmpl w:val="0046E9B4"/>
+    <w:lvl w:ilvl="0">
+      <w:numFmt w:val="bullet"/>
+      <w:lvlText w:val="•"/>
+      <w:lvlJc w:val="left"/>
+      <w:pPr>
+        <w:ind w:left="720" w:hanging="480"/>
+      </w:pPr>
+    </w:lvl>
+    <w:lvl w:ilvl="1">
+      <w:numFmt w:val="bullet"/>
+      <w:lvlText w:val="–"/>
+      <w:lvlJc w:val="left"/>
+      <w:pPr>
+        <w:ind w:left="1440" w:hanging="480"/>
+      </w:pPr>
+    </w:lvl>
+    <w:lvl w:ilvl="2">
+      <w:numFmt w:val="bullet"/>
+      <w:lvlText w:val="•"/>
+      <w:lvlJc w:val="left"/>
+      <w:pPr>
+        <w:ind w:left="2160" w:hanging="480"/>
+      </w:pPr>
+    </w:lvl>
+    <w:lvl w:ilvl="3">
+      <w:numFmt w:val="bullet"/>
+      <w:lvlText w:val="–"/>
+      <w:lvlJc w:val="left"/>
+      <w:pPr>
+        <w:ind w:left="2880" w:hanging="480"/>
+      </w:pPr>
+    </w:lvl>
+    <w:lvl w:ilvl="4">
+      <w:numFmt w:val="bullet"/>
+      <w:lvlText w:val="•"/>
+      <w:lvlJc w:val="left"/>
+      <w:pPr>
+        <w:ind w:left="3600" w:hanging="480"/>
+      </w:pPr>
+    </w:lvl>
+    <w:lvl w:ilvl="5">
+      <w:numFmt w:val="bullet"/>
+      <w:lvlText w:val="–"/>
+      <w:lvlJc w:val="left"/>
+      <w:pPr>
+        <w:ind w:left="4320" w:hanging="480"/>
+      </w:pPr>
+    </w:lvl>
+    <w:lvl w:ilvl="6">
+      <w:numFmt w:val="bullet"/>
+      <w:lvlText w:val="•"/>
+      <w:lvlJc w:val="left"/>
+      <w:pPr>
+        <w:ind w:left="5040" w:hanging="480"/>
+      </w:pPr>
+    </w:lvl>
+    <w:lvl w:ilvl="7">
+      <w:numFmt w:val="bullet"/>
+      <w:lvlText w:val="–"/>
+      <w:lvlJc w:val="left"/>
+      <w:pPr>
+        <w:ind w:left="5760" w:hanging="480"/>
+      </w:pPr>
+    </w:lvl>
+    <w:lvl w:ilvl="8">
+      <w:numFmt w:val="bullet"/>
+      <w:lvlText w:val="•"/>
+      <w:lvlJc w:val="left"/>
+      <w:pPr>
+        <w:ind w:left="6480" w:hanging="480"/>
+      </w:pPr>
+    </w:lvl>
+  </w:abstractNum>
+  <w:abstractNum w:abstractNumId="1" w15:restartNumberingAfterBreak="0">
+    <w:nsid w:val="00A99411"/>
+    <w:multiLevelType w:val="multilevel"/>
+    <w:tmpl w:val="6F64CE22"/>
+    <w:lvl w:ilvl="0">
+      <w:start w:val="1"/>
+      <w:numFmt w:val="decimal"/>
+      <w:lvlText w:val="%1."/>
+      <w:lvlJc w:val="left"/>
+      <w:pPr>
+        <w:ind w:left="720" w:hanging="480"/>
+      </w:pPr>
+      <w:rPr>
+        <w:rFonts w:asciiTheme="minorHAnsi" w:eastAsiaTheme="minorHAnsi" w:hAnsiTheme="minorHAnsi" w:cstheme="minorBidi"/>
+      </w:rPr>
+    </w:lvl>
+    <w:lvl w:ilvl="1">
+      <w:start w:val="1"/>
+      <w:numFmt w:val="decimal"/>
+      <w:lvlText w:val="%2."/>
+      <w:lvlJc w:val="left"/>
+      <w:pPr>
+        <w:ind w:left="1440" w:hanging="480"/>
+      </w:pPr>
+    </w:lvl>
+    <w:lvl w:ilvl="2">
+      <w:start w:val="1"/>
+      <w:numFmt w:val="decimal"/>
+      <w:lvlText w:val="%3."/>
+      <w:lvlJc w:val="left"/>
+      <w:pPr>
+        <w:ind w:left="2160" w:hanging="480"/>
+      </w:pPr>
+    </w:lvl>
+    <w:lvl w:ilvl="3">
+      <w:start w:val="1"/>
+      <w:numFmt w:val="decimal"/>
+      <w:lvlText w:val="%4."/>
+      <w:lvlJc w:val="left"/>
+      <w:pPr>
+        <w:ind w:left="2880" w:hanging="480"/>
+      </w:pPr>
+    </w:lvl>
+    <w:lvl w:ilvl="4">
+      <w:start w:val="1"/>
+      <w:numFmt w:val="decimal"/>
+      <w:lvlText w:val="%5."/>
+      <w:lvlJc w:val="left"/>
+      <w:pPr>
+        <w:ind w:left="3600" w:hanging="480"/>
+      </w:pPr>
+    </w:lvl>
+    <w:lvl w:ilvl="5">
+      <w:start w:val="1"/>
+      <w:numFmt w:val="decimal"/>
+      <w:lvlText w:val="%6."/>
+      <w:lvlJc w:val="left"/>
+      <w:pPr>
+        <w:ind w:left="4320" w:hanging="480"/>
+      </w:pPr>
+    </w:lvl>
+    <w:lvl w:ilvl="6">
+      <w:start w:val="1"/>
+      <w:numFmt w:val="decimal"/>
+      <w:lvlText w:val="%7."/>
+      <w:lvlJc w:val="left"/>
+      <w:pPr>
+        <w:ind w:left="5040" w:hanging="480"/>
+      </w:pPr>
+    </w:lvl>
+    <w:lvl w:ilvl="7">
+      <w:start w:val="1"/>
+      <w:numFmt w:val="decimal"/>
+      <w:lvlText w:val="%8."/>
+      <w:lvlJc w:val="left"/>
+      <w:pPr>
+        <w:ind w:left="5760" w:hanging="480"/>
+      </w:pPr>
+    </w:lvl>
+    <w:lvl w:ilvl="8">
+      <w:start w:val="1"/>
+      <w:numFmt w:val="decimal"/>
+      <w:lvlText w:val="%9."/>
+      <w:lvlJc w:val="left"/>
+      <w:pPr>
+        <w:ind w:left="6480" w:hanging="480"/>
+      </w:pPr>
+    </w:lvl>
+  </w:abstractNum>
+  <w:abstractNum w:abstractNumId="2" w15:restartNumberingAfterBreak="0">
     <w:nsid w:val="5AD55D28"/>
     <w:multiLevelType w:val="hybridMultilevel"/>
     <w:tmpl w:val="3B326848"/>
@@ -183,6 +4605,39 @@
     </w:lvl>
   </w:abstractNum>
   <w:num w:numId="1" w16cid:durableId="1610501747">
+    <w:abstractNumId w:val="2"/>
+  </w:num>
+  <w:num w:numId="2" w16cid:durableId="971521067">
+    <w:abstractNumId w:val="1"/>
+    <w:lvlOverride w:ilvl="0">
+      <w:startOverride w:val="1"/>
+    </w:lvlOverride>
+    <w:lvlOverride w:ilvl="1">
+      <w:startOverride w:val="1"/>
+    </w:lvlOverride>
+    <w:lvlOverride w:ilvl="2">
+      <w:startOverride w:val="1"/>
+    </w:lvlOverride>
+    <w:lvlOverride w:ilvl="3">
+      <w:startOverride w:val="1"/>
+    </w:lvlOverride>
+    <w:lvlOverride w:ilvl="4">
+      <w:startOverride w:val="1"/>
+    </w:lvlOverride>
+    <w:lvlOverride w:ilvl="5">
+      <w:startOverride w:val="1"/>
+    </w:lvlOverride>
+    <w:lvlOverride w:ilvl="6">
+      <w:startOverride w:val="1"/>
+    </w:lvlOverride>
+    <w:lvlOverride w:ilvl="7">
+      <w:startOverride w:val="1"/>
+    </w:lvlOverride>
+    <w:lvlOverride w:ilvl="8">
+      <w:startOverride w:val="1"/>
+    </w:lvlOverride>
+  </w:num>
+  <w:num w:numId="3" w16cid:durableId="2032602320">
     <w:abstractNumId w:val="0"/>
   </w:num>
 </w:numbering>
@@ -588,7 +5043,7 @@
   <w:style w:type="paragraph" w:default="1" w:styleId="Normal">
     <w:name w:val="Normal"/>
     <w:qFormat/>
-    <w:rsid w:val="002274CB"/>
+    <w:rsid w:val="00BA166A"/>
   </w:style>
   <w:style w:type="paragraph" w:styleId="Heading1">
     <w:name w:val="heading 1"/>
@@ -617,7 +5072,6 @@
     <w:next w:val="Normal"/>
     <w:link w:val="Heading2Char"/>
     <w:uiPriority w:val="9"/>
-    <w:semiHidden/>
     <w:unhideWhenUsed/>
     <w:qFormat/>
     <w:rsid w:val="00A6384F"/>
@@ -792,7 +5246,6 @@
   <w:style w:type="character" w:default="1" w:styleId="DefaultParagraphFont">
     <w:name w:val="Default Paragraph Font"/>
     <w:uiPriority w:val="1"/>
-    <w:semiHidden/>
     <w:unhideWhenUsed/>
   </w:style>
   <w:style w:type="table" w:default="1" w:styleId="TableNormal">
@@ -834,7 +5287,6 @@
     <w:basedOn w:val="DefaultParagraphFont"/>
     <w:link w:val="Heading2"/>
     <w:uiPriority w:val="9"/>
-    <w:semiHidden/>
     <w:rsid w:val="00A6384F"/>
     <w:rPr>
       <w:rFonts w:asciiTheme="majorHAnsi" w:eastAsiaTheme="majorEastAsia" w:hAnsiTheme="majorHAnsi" w:cstheme="majorBidi"/>
@@ -1114,6 +5566,255 @@
     <w:rsid w:val="00A6384F"/>
     <w:rPr>
       <w:color w:val="666666"/>
+    </w:rPr>
+  </w:style>
+  <w:style w:type="table" w:styleId="TableGrid">
+    <w:name w:val="Table Grid"/>
+    <w:basedOn w:val="TableNormal"/>
+    <w:uiPriority w:val="39"/>
+    <w:rsid w:val="00A61DDD"/>
+    <w:pPr>
+      <w:spacing w:after="0" w:line="240" w:lineRule="auto"/>
+    </w:pPr>
+    <w:tblPr>
+      <w:tblBorders>
+        <w:top w:val="single" w:sz="4" w:space="0" w:color="auto"/>
+        <w:left w:val="single" w:sz="4" w:space="0" w:color="auto"/>
+        <w:bottom w:val="single" w:sz="4" w:space="0" w:color="auto"/>
+        <w:right w:val="single" w:sz="4" w:space="0" w:color="auto"/>
+        <w:insideH w:val="single" w:sz="4" w:space="0" w:color="auto"/>
+        <w:insideV w:val="single" w:sz="4" w:space="0" w:color="auto"/>
+      </w:tblBorders>
+    </w:tblPr>
+  </w:style>
+  <w:style w:type="table" w:styleId="TableGridLight">
+    <w:name w:val="Grid Table Light"/>
+    <w:basedOn w:val="TableNormal"/>
+    <w:uiPriority w:val="40"/>
+    <w:rsid w:val="00A61DDD"/>
+    <w:pPr>
+      <w:spacing w:after="0" w:line="240" w:lineRule="auto"/>
+    </w:pPr>
+    <w:tblPr>
+      <w:tblBorders>
+        <w:top w:val="single" w:sz="4" w:space="0" w:color="BFBFBF" w:themeColor="background1" w:themeShade="BF"/>
+        <w:left w:val="single" w:sz="4" w:space="0" w:color="BFBFBF" w:themeColor="background1" w:themeShade="BF"/>
+        <w:bottom w:val="single" w:sz="4" w:space="0" w:color="BFBFBF" w:themeColor="background1" w:themeShade="BF"/>
+        <w:right w:val="single" w:sz="4" w:space="0" w:color="BFBFBF" w:themeColor="background1" w:themeShade="BF"/>
+        <w:insideH w:val="single" w:sz="4" w:space="0" w:color="BFBFBF" w:themeColor="background1" w:themeShade="BF"/>
+        <w:insideV w:val="single" w:sz="4" w:space="0" w:color="BFBFBF" w:themeColor="background1" w:themeShade="BF"/>
+      </w:tblBorders>
+    </w:tblPr>
+  </w:style>
+  <w:style w:type="table" w:styleId="PlainTable1">
+    <w:name w:val="Plain Table 1"/>
+    <w:basedOn w:val="TableNormal"/>
+    <w:uiPriority w:val="41"/>
+    <w:rsid w:val="00A61DDD"/>
+    <w:pPr>
+      <w:spacing w:after="0" w:line="240" w:lineRule="auto"/>
+    </w:pPr>
+    <w:tblPr>
+      <w:tblStyleRowBandSize w:val="1"/>
+      <w:tblStyleColBandSize w:val="1"/>
+      <w:tblBorders>
+        <w:top w:val="single" w:sz="4" w:space="0" w:color="BFBFBF" w:themeColor="background1" w:themeShade="BF"/>
+        <w:left w:val="single" w:sz="4" w:space="0" w:color="BFBFBF" w:themeColor="background1" w:themeShade="BF"/>
+        <w:bottom w:val="single" w:sz="4" w:space="0" w:color="BFBFBF" w:themeColor="background1" w:themeShade="BF"/>
+        <w:right w:val="single" w:sz="4" w:space="0" w:color="BFBFBF" w:themeColor="background1" w:themeShade="BF"/>
+        <w:insideH w:val="single" w:sz="4" w:space="0" w:color="BFBFBF" w:themeColor="background1" w:themeShade="BF"/>
+        <w:insideV w:val="single" w:sz="4" w:space="0" w:color="BFBFBF" w:themeColor="background1" w:themeShade="BF"/>
+      </w:tblBorders>
+    </w:tblPr>
+    <w:tblStylePr w:type="firstRow">
+      <w:rPr>
+        <w:b/>
+        <w:bCs/>
+      </w:rPr>
+    </w:tblStylePr>
+    <w:tblStylePr w:type="lastRow">
+      <w:rPr>
+        <w:b/>
+        <w:bCs/>
+      </w:rPr>
+      <w:tblPr/>
+      <w:tcPr>
+        <w:tcBorders>
+          <w:top w:val="double" w:sz="4" w:space="0" w:color="BFBFBF" w:themeColor="background1" w:themeShade="BF"/>
+        </w:tcBorders>
+      </w:tcPr>
+    </w:tblStylePr>
+    <w:tblStylePr w:type="firstCol">
+      <w:rPr>
+        <w:b/>
+        <w:bCs/>
+      </w:rPr>
+    </w:tblStylePr>
+    <w:tblStylePr w:type="lastCol">
+      <w:rPr>
+        <w:b/>
+        <w:bCs/>
+      </w:rPr>
+    </w:tblStylePr>
+    <w:tblStylePr w:type="band1Vert">
+      <w:tblPr/>
+      <w:tcPr>
+        <w:shd w:val="clear" w:color="auto" w:fill="F2F2F2" w:themeFill="background1" w:themeFillShade="F2"/>
+      </w:tcPr>
+    </w:tblStylePr>
+    <w:tblStylePr w:type="band1Horz">
+      <w:tblPr/>
+      <w:tcPr>
+        <w:shd w:val="clear" w:color="auto" w:fill="F2F2F2" w:themeFill="background1" w:themeFillShade="F2"/>
+      </w:tcPr>
+    </w:tblStylePr>
+  </w:style>
+  <w:style w:type="table" w:styleId="PlainTable3">
+    <w:name w:val="Plain Table 3"/>
+    <w:basedOn w:val="TableNormal"/>
+    <w:uiPriority w:val="43"/>
+    <w:rsid w:val="00A61DDD"/>
+    <w:pPr>
+      <w:spacing w:after="0" w:line="240" w:lineRule="auto"/>
+    </w:pPr>
+    <w:tblPr>
+      <w:tblStyleRowBandSize w:val="1"/>
+      <w:tblStyleColBandSize w:val="1"/>
+    </w:tblPr>
+    <w:tblStylePr w:type="firstRow">
+      <w:rPr>
+        <w:b/>
+        <w:bCs/>
+        <w:caps/>
+      </w:rPr>
+      <w:tblPr/>
+      <w:tcPr>
+        <w:tcBorders>
+          <w:bottom w:val="single" w:sz="4" w:space="0" w:color="7F7F7F" w:themeColor="text1" w:themeTint="80"/>
+        </w:tcBorders>
+      </w:tcPr>
+    </w:tblStylePr>
+    <w:tblStylePr w:type="lastRow">
+      <w:rPr>
+        <w:b/>
+        <w:bCs/>
+        <w:caps/>
+      </w:rPr>
+      <w:tblPr/>
+      <w:tcPr>
+        <w:tcBorders>
+          <w:top w:val="nil"/>
+        </w:tcBorders>
+      </w:tcPr>
+    </w:tblStylePr>
+    <w:tblStylePr w:type="firstCol">
+      <w:rPr>
+        <w:b/>
+        <w:bCs/>
+        <w:caps/>
+      </w:rPr>
+      <w:tblPr/>
+      <w:tcPr>
+        <w:tcBorders>
+          <w:right w:val="single" w:sz="4" w:space="0" w:color="7F7F7F" w:themeColor="text1" w:themeTint="80"/>
+        </w:tcBorders>
+      </w:tcPr>
+    </w:tblStylePr>
+    <w:tblStylePr w:type="lastCol">
+      <w:rPr>
+        <w:b/>
+        <w:bCs/>
+        <w:caps/>
+      </w:rPr>
+      <w:tblPr/>
+      <w:tcPr>
+        <w:tcBorders>
+          <w:left w:val="nil"/>
+        </w:tcBorders>
+      </w:tcPr>
+    </w:tblStylePr>
+    <w:tblStylePr w:type="band1Vert">
+      <w:tblPr/>
+      <w:tcPr>
+        <w:shd w:val="clear" w:color="auto" w:fill="F2F2F2" w:themeFill="background1" w:themeFillShade="F2"/>
+      </w:tcPr>
+    </w:tblStylePr>
+    <w:tblStylePr w:type="band1Horz">
+      <w:tblPr/>
+      <w:tcPr>
+        <w:shd w:val="clear" w:color="auto" w:fill="F2F2F2" w:themeFill="background1" w:themeFillShade="F2"/>
+      </w:tcPr>
+    </w:tblStylePr>
+    <w:tblStylePr w:type="neCell">
+      <w:tblPr/>
+      <w:tcPr>
+        <w:tcBorders>
+          <w:left w:val="nil"/>
+        </w:tcBorders>
+      </w:tcPr>
+    </w:tblStylePr>
+    <w:tblStylePr w:type="nwCell">
+      <w:tblPr/>
+      <w:tcPr>
+        <w:tcBorders>
+          <w:right w:val="nil"/>
+        </w:tcBorders>
+      </w:tcPr>
+    </w:tblStylePr>
+  </w:style>
+  <w:style w:type="paragraph" w:styleId="TOCHeading">
+    <w:name w:val="TOC Heading"/>
+    <w:basedOn w:val="Heading1"/>
+    <w:next w:val="Normal"/>
+    <w:uiPriority w:val="39"/>
+    <w:unhideWhenUsed/>
+    <w:qFormat/>
+    <w:rsid w:val="00397CFC"/>
+    <w:pPr>
+      <w:spacing w:before="240" w:after="0"/>
+      <w:outlineLvl w:val="9"/>
+    </w:pPr>
+    <w:rPr>
+      <w:kern w:val="0"/>
+      <w:sz w:val="32"/>
+      <w:szCs w:val="32"/>
+      <w14:ligatures w14:val="none"/>
+    </w:rPr>
+  </w:style>
+  <w:style w:type="paragraph" w:styleId="TOC1">
+    <w:name w:val="toc 1"/>
+    <w:basedOn w:val="Normal"/>
+    <w:next w:val="Normal"/>
+    <w:autoRedefine/>
+    <w:uiPriority w:val="39"/>
+    <w:unhideWhenUsed/>
+    <w:rsid w:val="00397CFC"/>
+    <w:pPr>
+      <w:spacing w:after="100"/>
+    </w:pPr>
+  </w:style>
+  <w:style w:type="paragraph" w:styleId="TOC2">
+    <w:name w:val="toc 2"/>
+    <w:basedOn w:val="Normal"/>
+    <w:next w:val="Normal"/>
+    <w:autoRedefine/>
+    <w:uiPriority w:val="39"/>
+    <w:unhideWhenUsed/>
+    <w:rsid w:val="00397CFC"/>
+    <w:pPr>
+      <w:spacing w:after="100"/>
+      <w:ind w:left="220"/>
+    </w:pPr>
+  </w:style>
+  <w:style w:type="character" w:styleId="Hyperlink">
+    <w:name w:val="Hyperlink"/>
+    <w:basedOn w:val="DefaultParagraphFont"/>
+    <w:uiPriority w:val="99"/>
+    <w:unhideWhenUsed/>
+    <w:rsid w:val="00397CFC"/>
+    <w:rPr>
+      <w:color w:val="467886" w:themeColor="hyperlink"/>
+      <w:u w:val="single"/>
     </w:rPr>
   </w:style>
 </w:styles>

</xml_diff>